<commit_message>
INTERRUPCIONES - Fuentes terminadas
Terminamos de filtrar las fuentes y de tomar resaltar la
información importante, falta terminar la parte de la
implementación y funcionamiento.
</commit_message>
<xml_diff>
--- a/Interrupciones/Interrupciones.docx
+++ b/Interrupciones/Interrupciones.docx
@@ -7,58 +7,49 @@
         <w:jc w:val="both"/>
       </w:pPr>
       <w:r>
-        <w:t xml:space="preserve">Imagine que hoy llegará a su casa un envío importante, sin embargo el timbre de la puerta está averiado y usted no puede avisarle al repartidor sobre éste inconveniente, la primera opción que puede considerar </w:t>
-      </w:r>
-      <w:r>
-        <w:t>consiste en</w:t>
-      </w:r>
-      <w:r>
-        <w:t xml:space="preserve"> esperar cerca de la puerta hasta que el envío llegue, pero ésta no es una muy buena idea pues quizá tenga muchas cosas que hacer</w:t>
+        <w:t xml:space="preserve">Antes de </w:t>
+      </w:r>
+      <w:r>
+        <w:t>abordar</w:t>
+      </w:r>
+      <w:r>
+        <w:t xml:space="preserve"> </w:t>
+      </w:r>
+      <w:r>
+        <w:t>lo que es una interrupción com</w:t>
+      </w:r>
+      <w:r>
+        <w:t>o tal, expondremos la motivación que llevo a implementarlas dentro de los microporcesadores</w:t>
       </w:r>
       <w:r>
         <w:t>,</w:t>
       </w:r>
       <w:r>
-        <w:t xml:space="preserve"> o</w:t>
-      </w:r>
-      <w:r>
-        <w:t xml:space="preserve"> simplemente</w:t>
-      </w:r>
-      <w:r>
-        <w:t xml:space="preserve"> no le parezca que estar sentado </w:t>
-      </w:r>
-      <w:r>
-        <w:t>esperando</w:t>
-      </w:r>
-      <w:r>
-        <w:t xml:space="preserve"> sea una actividad muy </w:t>
-      </w:r>
-      <w:r>
-        <w:t>enriquecedora</w:t>
-      </w:r>
-      <w:r>
-        <w:t xml:space="preserve">, por lo cual usted opta por continuar con sus actividades regulares pero </w:t>
-      </w:r>
-      <w:r>
-        <w:t>ir a revisar</w:t>
-      </w:r>
-      <w:r>
-        <w:t xml:space="preserve"> la puerta constantemente para ver si el r</w:t>
-      </w:r>
-      <w:r>
-        <w:t>epartir ha llegado con su envío;</w:t>
-      </w:r>
-      <w:r>
-        <w:t xml:space="preserve"> no obstante, ésta idea tampoco resulta</w:t>
-      </w:r>
-      <w:r>
-        <w:t xml:space="preserve"> ser</w:t>
-      </w:r>
-      <w:r>
-        <w:t xml:space="preserve"> muy prometedora pues</w:t>
-      </w:r>
-      <w:r>
-        <w:t>to que el repartidor no puede quedarse esperando en la puerta hasta que usted aparezca y la probabilidad de que coincidan es ciertamente baja, además, a la larga perdería el tiempo que le tomaría ir a revisar la puerta en las veces que no encontró al repartidor.</w:t>
+        <w:t xml:space="preserve"> para poder</w:t>
+      </w:r>
+      <w:r>
+        <w:t xml:space="preserve"> utilizarlos para </w:t>
+      </w:r>
+      <w:r>
+        <w:t>afrontar</w:t>
+      </w:r>
+      <w:r>
+        <w:t xml:space="preserve"> principalmente problemas que </w:t>
+      </w:r>
+      <w:r>
+        <w:t>requieren de</w:t>
+      </w:r>
+      <w:r>
+        <w:t xml:space="preserve"> la interacción</w:t>
+      </w:r>
+      <w:r>
+        <w:t xml:space="preserve"> con </w:t>
+      </w:r>
+      <w:r>
+        <w:t>el</w:t>
+      </w:r>
+      <w:r>
+        <w:t xml:space="preserve"> mundo real.</w:t>
       </w:r>
     </w:p>
     <w:p>
@@ -66,34 +57,58 @@
         <w:jc w:val="both"/>
       </w:pPr>
       <w:r>
-        <w:t xml:space="preserve">Este mismo problema, que dentro del ámbito de los microprocesadores consiste básicamente en </w:t>
-      </w:r>
-      <w:r>
-        <w:t>ser capaz de procesar una señal que puede ocurrir en cualquier momento</w:t>
+        <w:t xml:space="preserve">Imagine que hoy llegará a su casa un envío importante, sin embargo el timbre de la puerta está averiado y usted no puede avisarle al repartidor sobre éste inconveniente, la primera opción que puede considerar </w:t>
+      </w:r>
+      <w:r>
+        <w:t>consiste en</w:t>
+      </w:r>
+      <w:r>
+        <w:t xml:space="preserve"> esperar cerca de la puerta hasta que el envío llegue, pero ésta no es una muy buena idea pues quizá tenga muchas cosas que hacer</w:t>
       </w:r>
       <w:r>
         <w:t>,</w:t>
       </w:r>
       <w:r>
-        <w:t xml:space="preserve"> y que no da tiempo a ser aplazada</w:t>
-      </w:r>
-      <w:r>
-        <w:t xml:space="preserve">, se presenta en </w:t>
-      </w:r>
-      <w:r>
-        <w:t>múltiples escenarios</w:t>
-      </w:r>
-      <w:r>
-        <w:t xml:space="preserve">, ya sea dentro de un microcontrolador para un sistema embebido o incluso dentro de las actividades que se realizan comúnmente </w:t>
-      </w:r>
-      <w:r>
-        <w:t xml:space="preserve">en un PC, por lo cual es </w:t>
-      </w:r>
-      <w:r>
-        <w:t>un problema</w:t>
-      </w:r>
-      <w:r>
-        <w:t xml:space="preserve"> que es importante solucionar.</w:t>
+        <w:t xml:space="preserve"> o</w:t>
+      </w:r>
+      <w:r>
+        <w:t xml:space="preserve"> simplemente</w:t>
+      </w:r>
+      <w:r>
+        <w:t xml:space="preserve"> no le parezca que estar sentado </w:t>
+      </w:r>
+      <w:r>
+        <w:t>esperando</w:t>
+      </w:r>
+      <w:r>
+        <w:t xml:space="preserve"> sea una actividad muy </w:t>
+      </w:r>
+      <w:r>
+        <w:t>enriquecedora</w:t>
+      </w:r>
+      <w:r>
+        <w:t xml:space="preserve">, por lo cual usted opta por continuar con sus actividades regulares pero </w:t>
+      </w:r>
+      <w:r>
+        <w:t>ir a revisar</w:t>
+      </w:r>
+      <w:r>
+        <w:t xml:space="preserve"> la puerta constantemente para ver si el r</w:t>
+      </w:r>
+      <w:r>
+        <w:t>epartir ha llegado con su envío;</w:t>
+      </w:r>
+      <w:r>
+        <w:t xml:space="preserve"> no obstante, ésta idea tampoco resulta</w:t>
+      </w:r>
+      <w:r>
+        <w:t xml:space="preserve"> ser</w:t>
+      </w:r>
+      <w:r>
+        <w:t xml:space="preserve"> muy prometedora pues</w:t>
+      </w:r>
+      <w:r>
+        <w:t>to que el repartidor no puede quedarse esperando en la puerta hasta que usted aparezca y la probabilidad de que coincidan es ciertamente baja, además, a la larga perdería el tiempo que le tomaría ir a revisar la puerta en las veces que no encontró al repartidor.</w:t>
       </w:r>
     </w:p>
     <w:p>
@@ -101,217 +116,43 @@
         <w:jc w:val="both"/>
       </w:pPr>
       <w:r>
-        <w:t>Dada la necesidad de poder procesar este tipo de señales</w:t>
+        <w:t xml:space="preserve">Este </w:t>
+      </w:r>
+      <w:r>
+        <w:t>p</w:t>
+      </w:r>
+      <w:r>
+        <w:t xml:space="preserve">roblema, que dentro del ámbito de los microprocesadores consiste básicamente en ser capaz de </w:t>
+      </w:r>
+      <w:r>
+        <w:t>detectar y responder a u</w:t>
+      </w:r>
+      <w:r>
+        <w:t>na señal que puede ocurrir en cualquier momento</w:t>
       </w:r>
       <w:r>
         <w:t>,</w:t>
       </w:r>
       <w:r>
-        <w:t xml:space="preserve"> </w:t>
-      </w:r>
-      <w:r>
-        <w:t>una</w:t>
-      </w:r>
-      <w:r>
-        <w:t xml:space="preserve"> alternativa, justo como en la  a</w:t>
-      </w:r>
-      <w:r>
-        <w:t>nalogía</w:t>
-      </w:r>
-      <w:r>
-        <w:t xml:space="preserve"> del principio</w:t>
-      </w:r>
-      <w:r>
-        <w:t>,</w:t>
-      </w:r>
-      <w:r>
-        <w:t xml:space="preserve"> pudo haber sido </w:t>
-      </w:r>
-      <w:r>
-        <w:t xml:space="preserve">destinar al microprocesador a estar al pendiente exclusivamente de </w:t>
-      </w:r>
-      <w:r>
-        <w:t>susodicha</w:t>
-      </w:r>
-      <w:r>
-        <w:t xml:space="preserve"> señal, lo cual evidentemente es un desperdicio total que además imposibilita el reconocimiento de </w:t>
-      </w:r>
-      <w:r>
-        <w:t>varias</w:t>
-      </w:r>
-      <w:r>
-        <w:t xml:space="preserve"> de estas; una segunda aproximación</w:t>
-      </w:r>
-      <w:r>
-        <w:t xml:space="preserve"> </w:t>
-      </w:r>
-      <w:r>
-        <w:t>podría ser</w:t>
-      </w:r>
-      <w:r>
-        <w:t xml:space="preserve"> </w:t>
-      </w:r>
-      <w:r>
-        <w:t xml:space="preserve">programar al </w:t>
-      </w:r>
-      <w:r>
-        <w:t>microprocesador</w:t>
-      </w:r>
-      <w:r>
-        <w:t xml:space="preserve"> para que</w:t>
-      </w:r>
-      <w:r>
-        <w:t xml:space="preserve"> revisara </w:t>
-      </w:r>
-      <w:r>
-        <w:t>periódicamente</w:t>
-      </w:r>
-      <w:r>
-        <w:t xml:space="preserve"> todo</w:t>
-      </w:r>
-      <w:r>
-        <w:t xml:space="preserve">s los periféricos </w:t>
-      </w:r>
-      <w:r>
-        <w:t>ver</w:t>
-      </w:r>
-      <w:r>
-        <w:t>ificando</w:t>
-      </w:r>
-      <w:r>
-        <w:t xml:space="preserve"> si </w:t>
-      </w:r>
-      <w:r>
-        <w:t>alguno</w:t>
-      </w:r>
-      <w:r>
-        <w:t xml:space="preserve"> de </w:t>
-      </w:r>
-      <w:r>
-        <w:t>ellos</w:t>
-      </w:r>
-      <w:r>
-        <w:t xml:space="preserve"> </w:t>
-      </w:r>
-      <w:r>
-        <w:t>estaba</w:t>
-      </w:r>
-      <w:r>
-        <w:t xml:space="preserve"> </w:t>
-      </w:r>
-      <w:r>
-        <w:t>emitido alguna</w:t>
-      </w:r>
-      <w:r>
-        <w:t xml:space="preserve"> señal</w:t>
-      </w:r>
-      <w:r>
-        <w:t xml:space="preserve">, este </w:t>
-      </w:r>
-      <w:r>
-        <w:t>método</w:t>
-      </w:r>
-      <w:r>
-        <w:t xml:space="preserve"> es conocido como </w:t>
-      </w:r>
-      <w:r>
-        <w:rPr>
-          <w:i/>
-        </w:rPr>
-        <w:t>polling</w:t>
-      </w:r>
-      <w:r>
-        <w:t xml:space="preserve">, el cual fue el primero en ser implementado en respuesta a este problema, sin embargo, no era </w:t>
-      </w:r>
-      <w:r>
-        <w:t>un</w:t>
-      </w:r>
-      <w:r>
-        <w:t>a solución muy acertada pues consumía recursos y tiempo</w:t>
-      </w:r>
-      <w:r>
-        <w:t xml:space="preserve"> al microprocesador revisar todos los periféricos,</w:t>
+        <w:t xml:space="preserve"> y que no da tiempo a ser aplazada, se presenta en </w:t>
+      </w:r>
+      <w:r>
+        <w:t>múltiples escenarios</w:t>
+      </w:r>
+      <w:r>
+        <w:t xml:space="preserve">, ya sea dentro de un microcontrolador para un sistema embebido o incluso dentro de las actividades que se realizan comúnmente </w:t>
+      </w:r>
+      <w:r>
+        <w:t xml:space="preserve">en un PC, por lo cual es </w:t>
+      </w:r>
+      <w:r>
+        <w:t>un problema</w:t>
       </w:r>
       <w:r>
         <w:t xml:space="preserve"> que</w:t>
       </w:r>
       <w:r>
-        <w:t xml:space="preserve"> a la larga lo hacían</w:t>
-      </w:r>
-      <w:r>
-        <w:t xml:space="preserve"> un proceso</w:t>
-      </w:r>
-      <w:r>
-        <w:t xml:space="preserve"> muy ineficiente</w:t>
-      </w:r>
-      <w:r>
-        <w:t>,</w:t>
-      </w:r>
-      <w:r>
-        <w:t xml:space="preserve"> </w:t>
-      </w:r>
-      <w:r>
-        <w:t>además</w:t>
-      </w:r>
-      <w:r>
-        <w:t xml:space="preserve"> de que</w:t>
-      </w:r>
-      <w:r>
-        <w:t xml:space="preserve"> señales que só</w:t>
-      </w:r>
-      <w:r>
-        <w:t xml:space="preserve">lo </w:t>
-      </w:r>
-      <w:r>
-        <w:t xml:space="preserve">se </w:t>
-      </w:r>
-      <w:r>
-        <w:t>activasen</w:t>
-      </w:r>
-      <w:r>
-        <w:t xml:space="preserve"> durante periodos</w:t>
-      </w:r>
-      <w:r>
-        <w:t xml:space="preserve"> de tiempo inferiores</w:t>
-      </w:r>
-      <w:r>
-        <w:t xml:space="preserve"> al de revisión podrían llegar a ser omitidas, lo cual</w:t>
-      </w:r>
-      <w:r>
-        <w:t xml:space="preserve"> es</w:t>
-      </w:r>
-      <w:r>
-        <w:t xml:space="preserve"> incluso </w:t>
-      </w:r>
-      <w:r>
-        <w:t>peor que la primera alternativa,</w:t>
-      </w:r>
-      <w:r>
-        <w:t xml:space="preserve"> por lo </w:t>
-      </w:r>
-      <w:r>
-        <w:t>tanto</w:t>
-      </w:r>
-      <w:r>
-        <w:t xml:space="preserve"> se continuo</w:t>
-      </w:r>
-      <w:r>
-        <w:t xml:space="preserve"> con</w:t>
-      </w:r>
-      <w:r>
-        <w:t xml:space="preserve"> la búsqueda de una solución</w:t>
-      </w:r>
-      <w:r>
-        <w:t xml:space="preserve"> alterna</w:t>
-      </w:r>
-      <w:r>
-        <w:t>, la</w:t>
-      </w:r>
-      <w:r>
-        <w:t xml:space="preserve"> cual</w:t>
-      </w:r>
-      <w:r>
-        <w:t xml:space="preserve"> concluyó con lo que se conoce dentro del ámbito de los microprocesadores como una interrupción</w:t>
+        <w:t xml:space="preserve"> resultar ser recurrente y de importante solución</w:t>
       </w:r>
       <w:r>
         <w:t>.</w:t>
@@ -322,6 +163,251 @@
         <w:jc w:val="both"/>
       </w:pPr>
       <w:r>
+        <w:t>Dada</w:t>
+      </w:r>
+      <w:r>
+        <w:t xml:space="preserve"> la necesidad de poder ate</w:t>
+      </w:r>
+      <w:r>
+        <w:t>nder estas señales en cualquier instante</w:t>
+      </w:r>
+      <w:r>
+        <w:t>,</w:t>
+      </w:r>
+      <w:r>
+        <w:t xml:space="preserve"> </w:t>
+      </w:r>
+      <w:r>
+        <w:t>una</w:t>
+      </w:r>
+      <w:r>
+        <w:t xml:space="preserve"> alternativa, justo como en la  a</w:t>
+      </w:r>
+      <w:r>
+        <w:t>nalogía</w:t>
+      </w:r>
+      <w:r>
+        <w:t xml:space="preserve"> del principio</w:t>
+      </w:r>
+      <w:r>
+        <w:t>,</w:t>
+      </w:r>
+      <w:r>
+        <w:t xml:space="preserve"> pudo haber sido </w:t>
+      </w:r>
+      <w:r>
+        <w:t xml:space="preserve">destinar al microprocesador a estar al pendiente exclusivamente de </w:t>
+      </w:r>
+      <w:r>
+        <w:t>susodicha</w:t>
+      </w:r>
+      <w:r>
+        <w:t xml:space="preserve"> señal, lo cual evidentemente es un desperdicio total</w:t>
+      </w:r>
+      <w:r>
+        <w:t xml:space="preserve"> de la capacidad de</w:t>
+      </w:r>
+      <w:r>
+        <w:t xml:space="preserve"> procesamiento de este</w:t>
+      </w:r>
+      <w:r>
+        <w:t xml:space="preserve">, que </w:t>
+      </w:r>
+      <w:r>
+        <w:t xml:space="preserve">además imposibilita el reconocimiento de </w:t>
+      </w:r>
+      <w:r>
+        <w:t>varias</w:t>
+      </w:r>
+      <w:r>
+        <w:t xml:space="preserve"> señales</w:t>
+      </w:r>
+      <w:r>
+        <w:t xml:space="preserve"> de </w:t>
+      </w:r>
+      <w:r>
+        <w:t>este tipo</w:t>
+      </w:r>
+      <w:r>
+        <w:t>; una segunda aproximación</w:t>
+      </w:r>
+      <w:r>
+        <w:t xml:space="preserve"> </w:t>
+      </w:r>
+      <w:r>
+        <w:t>podría ser</w:t>
+      </w:r>
+      <w:r>
+        <w:t xml:space="preserve"> </w:t>
+      </w:r>
+      <w:r>
+        <w:t xml:space="preserve">programar al </w:t>
+      </w:r>
+      <w:r>
+        <w:t>microprocesador</w:t>
+      </w:r>
+      <w:r>
+        <w:t xml:space="preserve"> para que</w:t>
+      </w:r>
+      <w:r>
+        <w:t xml:space="preserve"> revisara periódicamente</w:t>
+      </w:r>
+      <w:r>
+        <w:t xml:space="preserve"> todo</w:t>
+      </w:r>
+      <w:r>
+        <w:t xml:space="preserve">s los periféricos </w:t>
+      </w:r>
+      <w:r>
+        <w:t>ver</w:t>
+      </w:r>
+      <w:r>
+        <w:t>ificando</w:t>
+      </w:r>
+      <w:r>
+        <w:t xml:space="preserve"> si </w:t>
+      </w:r>
+      <w:r>
+        <w:t>alguno</w:t>
+      </w:r>
+      <w:r>
+        <w:t xml:space="preserve"> de </w:t>
+      </w:r>
+      <w:r>
+        <w:t>ellos</w:t>
+      </w:r>
+      <w:r>
+        <w:t xml:space="preserve"> </w:t>
+      </w:r>
+      <w:r>
+        <w:t>estaba</w:t>
+      </w:r>
+      <w:r>
+        <w:t xml:space="preserve"> </w:t>
+      </w:r>
+      <w:r>
+        <w:t>emitido alguna</w:t>
+      </w:r>
+      <w:r>
+        <w:t xml:space="preserve"> señal</w:t>
+      </w:r>
+      <w:r>
+        <w:t xml:space="preserve">, este </w:t>
+      </w:r>
+      <w:r>
+        <w:t>método</w:t>
+      </w:r>
+      <w:r>
+        <w:t xml:space="preserve"> es conocido como </w:t>
+      </w:r>
+      <w:r>
+        <w:rPr>
+          <w:i/>
+        </w:rPr>
+        <w:t>polling</w:t>
+      </w:r>
+      <w:r>
+        <w:t xml:space="preserve">, el cual fue el primero en ser implementado en respuesta a este problema, sin embargo, no era </w:t>
+      </w:r>
+      <w:r>
+        <w:t>un</w:t>
+      </w:r>
+      <w:r>
+        <w:t>a solución muy acertada pues consumía recursos y tiempo</w:t>
+      </w:r>
+      <w:r>
+        <w:t xml:space="preserve"> al microprocesador revisar todos los periféricos,</w:t>
+      </w:r>
+      <w:r>
+        <w:t xml:space="preserve"> que</w:t>
+      </w:r>
+      <w:r>
+        <w:t xml:space="preserve"> a la larga lo hacían</w:t>
+      </w:r>
+      <w:r>
+        <w:t xml:space="preserve"> un proceso</w:t>
+      </w:r>
+      <w:r>
+        <w:t xml:space="preserve"> muy ineficiente</w:t>
+      </w:r>
+      <w:r>
+        <w:t>,</w:t>
+      </w:r>
+      <w:r>
+        <w:t xml:space="preserve"> </w:t>
+      </w:r>
+      <w:r>
+        <w:t>además</w:t>
+      </w:r>
+      <w:r>
+        <w:t xml:space="preserve"> de que</w:t>
+      </w:r>
+      <w:r>
+        <w:t xml:space="preserve"> señales que só</w:t>
+      </w:r>
+      <w:r>
+        <w:t xml:space="preserve">lo </w:t>
+      </w:r>
+      <w:r>
+        <w:t xml:space="preserve">se </w:t>
+      </w:r>
+      <w:r>
+        <w:t>activasen</w:t>
+      </w:r>
+      <w:r>
+        <w:t xml:space="preserve"> durante periodos</w:t>
+      </w:r>
+      <w:r>
+        <w:t xml:space="preserve"> de tiempo inferiores</w:t>
+      </w:r>
+      <w:r>
+        <w:t xml:space="preserve"> al de revisión podrían llegar a ser omitidas, lo cual</w:t>
+      </w:r>
+      <w:r>
+        <w:t xml:space="preserve"> es</w:t>
+      </w:r>
+      <w:r>
+        <w:t xml:space="preserve"> incluso </w:t>
+      </w:r>
+      <w:r>
+        <w:t>peor que la primera alternativa,</w:t>
+      </w:r>
+      <w:r>
+        <w:t xml:space="preserve"> por lo </w:t>
+      </w:r>
+      <w:r>
+        <w:t>tanto</w:t>
+      </w:r>
+      <w:r>
+        <w:t xml:space="preserve"> se continuo</w:t>
+      </w:r>
+      <w:r>
+        <w:t xml:space="preserve"> con</w:t>
+      </w:r>
+      <w:r>
+        <w:t xml:space="preserve"> la búsqueda de una solución</w:t>
+      </w:r>
+      <w:r>
+        <w:t xml:space="preserve"> alterna</w:t>
+      </w:r>
+      <w:r>
+        <w:t>, la</w:t>
+      </w:r>
+      <w:r>
+        <w:t xml:space="preserve"> cual</w:t>
+      </w:r>
+      <w:r>
+        <w:t xml:space="preserve"> concluyó con lo que se conoce dentro del ámbito de los microprocesadores como una interrupción</w:t>
+      </w:r>
+      <w:r>
+        <w:t>.</w:t>
+      </w:r>
+    </w:p>
+    <w:p>
+      <w:pPr>
+        <w:jc w:val="both"/>
+      </w:pPr>
+      <w:r>
         <w:t xml:space="preserve">Una interrupción no es más que un mecanismo </w:t>
       </w:r>
       <w:r>
@@ -340,7 +426,13 @@
         <w:t xml:space="preserve"> pase a ejecutar unas instrucciones previamente establecidas</w:t>
       </w:r>
       <w:r>
-        <w:t>, en el momento en que una se</w:t>
+        <w:t xml:space="preserve">, las cuales se conocen </w:t>
+      </w:r>
+      <w:r>
+        <w:t>técnicamente como una ISR (Interrupt Service Routines [Implementación UNO]),</w:t>
+      </w:r>
+      <w:r>
+        <w:t xml:space="preserve"> en el momento en que una se</w:t>
       </w:r>
       <w:r>
         <w:t>ñal prioritaria</w:t>
@@ -386,6 +478,9 @@
       </w:r>
       <w:r>
         <w:t xml:space="preserve"> o una división por 0</w:t>
+      </w:r>
+      <w:r>
+        <w:t xml:space="preserve"> [Manual]</w:t>
       </w:r>
       <w:r>
         <w:t>, con el fin de atender esta</w:t>
@@ -417,14 +512,11 @@
         <w:jc w:val="both"/>
       </w:pPr>
       <w:r>
+        <w:lastRenderedPageBreak/>
         <w:t>Hay varias fuentes de interrupción, dependen del PIC. Hay que habilitarlas para poder utilizarlas.</w:t>
       </w:r>
       <w:r>
-        <w:t xml:space="preserve"> Se revisa la bandera de interrupción para no tener que revisar todas las señales. La bandera se coloca en alto cuando se detecta una interrupción, incluso si dejo de ser detectada para que no sea omitida por los periodos de duración de la activación. Si se detecta una interrupción se desactiva una bandera para no recibir más interrupciones. Se termina de ejecutar la línea en curso y se procede a </w:t>
-      </w:r>
-      <w:r>
-        <w:lastRenderedPageBreak/>
-        <w:t>revisar si hay alguna interrupción.</w:t>
+        <w:t xml:space="preserve"> Se revisa la bandera de interrupción para no tener que revisar todas las señales. La bandera se coloca en alto cuando se detecta una interrupción, incluso si dejo de ser detectada para que no sea omitida por los periodos de duración de la activación. Si se detecta una interrupción se desactiva una bandera para no recibir más interrupciones. Se termina de ejecutar la línea en curso y se procede a revisar si hay alguna interrupción.</w:t>
       </w:r>
       <w:r>
         <w:t xml:space="preserve"> El vector de interrupción está en la posición 0004h</w:t>
@@ -452,6 +544,36 @@
       </w:r>
       <w:r>
         <w:t xml:space="preserve"> Terminar ejecución RETI. Las interrupciones son revisadas en el estado 5 fase 2 de cada ciclo de máquina. Si está habilitada la individual y la global se termina la instrucción, se guarda la posición actual del programa principal, se ejecuta la subrutina y luego mediante RETI se regresa, algunas veces hay que rehabilitar la interrupción individual (MÁS INFO EN EL DOCUMENTO CON EJERCICIOS).</w:t>
+      </w:r>
+      <w:r>
+        <w:t xml:space="preserve"> Los micros traen incorporado un dispositivo que les permite controlar las interrupciones.</w:t>
+      </w:r>
+      <w:r>
+        <w:t xml:space="preserve"> Las tarjetas de Arduino incluyen una unidad de interrupciones. La rutina de interrupción se llama ISR. La tabla de vectores inicia con la interrupción RESET. La siguiente en prioridad es INT0 y luego INT1. El primer tipo de interrupción es por nivel de voltaje (lógico) y flancos de subida o de bajada</w:t>
+      </w:r>
+      <w:r>
+        <w:t xml:space="preserve"> y se limpian por hardware</w:t>
+      </w:r>
+      <w:r>
+        <w:t>.</w:t>
+      </w:r>
+      <w:r>
+        <w:t xml:space="preserve"> El segundo son las que son modificadas por software. Las variables que serán modificadas en le ISR deben ser declaradas con el modificador volatile para indicar que pueden cambiar en cualquier momento.</w:t>
+      </w:r>
+      <w:r>
+        <w:t xml:space="preserve"> Hacer que los ISR sean lo más rápido posible.</w:t>
+      </w:r>
+      <w:r>
+        <w:t xml:space="preserve"> Los PICs de gama baja no admiten interrupciones</w:t>
+      </w:r>
+      <w:r>
+        <w:t>, solo RESET</w:t>
+      </w:r>
+      <w:r>
+        <w:t>.</w:t>
+      </w:r>
+      <w:r>
+        <w:t xml:space="preserve"> Se deshabilita la interrupción global cuando se detecta una.</w:t>
       </w:r>
       <w:bookmarkStart w:id="0" w:name="_GoBack"/>
       <w:bookmarkEnd w:id="0"/>

</xml_diff>

<commit_message>
NTERRUPCIONES - Casi terminado
Examinamos otras dos fuentes y dos páginas web, solo falta
agregar el ejemplo de la implementación de la interrupción
y pasar todo a latex, resolviendo todas las dificultades
que se puedan presentar.
</commit_message>
<xml_diff>
--- a/Interrupciones/Interrupciones.docx
+++ b/Interrupciones/Interrupciones.docx
@@ -122,7 +122,16 @@
         <w:t>p</w:t>
       </w:r>
       <w:r>
-        <w:t xml:space="preserve">roblema, que dentro del ámbito de los microprocesadores consiste básicamente en ser capaz de </w:t>
+        <w:t xml:space="preserve">roblema, que dentro del ámbito de los </w:t>
+      </w:r>
+      <w:r>
+        <w:t>microcontrolador</w:t>
+      </w:r>
+      <w:r>
+        <w:t xml:space="preserve">es </w:t>
+      </w:r>
+      <w:r>
+        <w:t xml:space="preserve">consiste básicamente en ser capaz de </w:t>
       </w:r>
       <w:r>
         <w:t>detectar y responder a u</w:t>
@@ -196,7 +205,13 @@
         <w:t xml:space="preserve"> pudo haber sido </w:t>
       </w:r>
       <w:r>
-        <w:t xml:space="preserve">destinar al microprocesador a estar al pendiente exclusivamente de </w:t>
+        <w:t xml:space="preserve">destinar al </w:t>
+      </w:r>
+      <w:r>
+        <w:t xml:space="preserve">microcontrolador </w:t>
+      </w:r>
+      <w:r>
+        <w:t xml:space="preserve">a estar al pendiente exclusivamente de </w:t>
       </w:r>
       <w:r>
         <w:t>susodicha</w:t>
@@ -244,10 +259,10 @@
         <w:t xml:space="preserve">programar al </w:t>
       </w:r>
       <w:r>
-        <w:t>microprocesador</w:t>
-      </w:r>
-      <w:r>
-        <w:t xml:space="preserve"> para que</w:t>
+        <w:t xml:space="preserve">microcontrolador </w:t>
+      </w:r>
+      <w:r>
+        <w:t>para que</w:t>
       </w:r>
       <w:r>
         <w:t xml:space="preserve"> revisara periódicamente</w:t>
@@ -316,7 +331,13 @@
         <w:t>a solución muy acertada pues consumía recursos y tiempo</w:t>
       </w:r>
       <w:r>
-        <w:t xml:space="preserve"> al microprocesador revisar todos los periféricos,</w:t>
+        <w:t xml:space="preserve"> al </w:t>
+      </w:r>
+      <w:r>
+        <w:t xml:space="preserve">microcontrolador </w:t>
+      </w:r>
+      <w:r>
+        <w:t>revisar todos los periféricos,</w:t>
       </w:r>
       <w:r>
         <w:t xml:space="preserve"> que</w:t>
@@ -397,7 +418,16 @@
         <w:t xml:space="preserve"> cual</w:t>
       </w:r>
       <w:r>
-        <w:t xml:space="preserve"> concluyó con lo que se conoce dentro del ámbito de los microprocesadores como una interrupción</w:t>
+        <w:t xml:space="preserve"> concluyó con lo que se conoce dentro del ámbito de los </w:t>
+      </w:r>
+      <w:r>
+        <w:t>microcontrolador</w:t>
+      </w:r>
+      <w:r>
+        <w:t xml:space="preserve">es </w:t>
+      </w:r>
+      <w:r>
+        <w:t>como una interrupción</w:t>
       </w:r>
       <w:r>
         <w:t>.</w:t>
@@ -414,7 +444,13 @@
         <w:t xml:space="preserve">cuyo propósito es poder hacer </w:t>
       </w:r>
       <w:r>
-        <w:t xml:space="preserve">que el microprocesador detenga lo que está </w:t>
+        <w:t xml:space="preserve">que el </w:t>
+      </w:r>
+      <w:r>
+        <w:t xml:space="preserve">microcontrolador </w:t>
+      </w:r>
+      <w:r>
+        <w:t xml:space="preserve">detenga lo que está </w:t>
       </w:r>
       <w:r>
         <w:t>procesando</w:t>
@@ -429,7 +465,16 @@
         <w:t xml:space="preserve">, las cuales se conocen </w:t>
       </w:r>
       <w:r>
-        <w:t>técnicamente como una ISR (Interrupt Service Routines [Implementación UNO]),</w:t>
+        <w:t>técnicamente como una ISR (</w:t>
+      </w:r>
+      <w:r>
+        <w:rPr>
+          <w:i/>
+        </w:rPr>
+        <w:t>Interrupt Service Routines</w:t>
+      </w:r>
+      <w:r>
+        <w:t>),</w:t>
       </w:r>
       <w:r>
         <w:t xml:space="preserve"> en el momento en que una se</w:t>
@@ -444,7 +489,25 @@
         <w:t xml:space="preserve"> </w:t>
       </w:r>
       <w:r>
-        <w:t>recibida desde el exterior, como</w:t>
+        <w:t>recibida desde el exterior</w:t>
+      </w:r>
+      <w:r>
+        <w:t xml:space="preserve"> denominada IRQ (</w:t>
+      </w:r>
+      <w:r>
+        <w:rPr>
+          <w:i/>
+        </w:rPr>
+        <w:t>Interrupt Request</w:t>
+      </w:r>
+      <w:r>
+        <w:t>)</w:t>
+      </w:r>
+      <w:r>
+        <w:t>, c</w:t>
+      </w:r>
+      <w:r>
+        <w:t>omo</w:t>
       </w:r>
       <w:r>
         <w:t xml:space="preserve"> un periférico </w:t>
@@ -477,10 +540,19 @@
         <w:t>l desbordamiento de una variable</w:t>
       </w:r>
       <w:r>
-        <w:t xml:space="preserve"> o una división por 0</w:t>
-      </w:r>
-      <w:r>
-        <w:t xml:space="preserve"> [Manual]</w:t>
+        <w:t>,</w:t>
+      </w:r>
+      <w:r>
+        <w:t xml:space="preserve"> una división por 0</w:t>
+      </w:r>
+      <w:r>
+        <w:t xml:space="preserve"> </w:t>
+      </w:r>
+      <w:r>
+        <w:t xml:space="preserve">o una violación de segmento </w:t>
+      </w:r>
+      <w:r>
+        <w:t>[Manual]</w:t>
       </w:r>
       <w:r>
         <w:t>, con el fin de atender esta</w:t>
@@ -501,79 +573,1062 @@
       <w:pPr>
         <w:jc w:val="both"/>
       </w:pPr>
-    </w:p>
-    <w:p>
-      <w:pPr>
-        <w:jc w:val="both"/>
-      </w:pPr>
-    </w:p>
-    <w:p>
-      <w:pPr>
-        <w:jc w:val="both"/>
-      </w:pPr>
       <w:r>
         <w:lastRenderedPageBreak/>
-        <w:t>Hay varias fuentes de interrupción, dependen del PIC. Hay que habilitarlas para poder utilizarlas.</w:t>
-      </w:r>
-      <w:r>
-        <w:t xml:space="preserve"> Se revisa la bandera de interrupción para no tener que revisar todas las señales. La bandera se coloca en alto cuando se detecta una interrupción, incluso si dejo de ser detectada para que no sea omitida por los periodos de duración de la activación. Si se detecta una interrupción se desactiva una bandera para no recibir más interrupciones. Se termina de ejecutar la línea en curso y se procede a revisar si hay alguna interrupción.</w:t>
-      </w:r>
-      <w:r>
-        <w:t xml:space="preserve"> El vector de interrupción está en la posición 0004h</w:t>
+        <w:t xml:space="preserve">Para poder controlar las interrupciones, los microcontroladores poseen una unidad de interrupciones que se encargar del flujo de este proceso. Como se mencionó antes, las fuentes de interrupción pueden ser externas o internas, pero todas estas son manejadas por lo que se conoce como la tabla del vector de interrupciones, cuya ubicación en la memoria depende del modelo del </w:t>
+      </w:r>
+      <w:r>
+        <w:t>microcontrolador</w:t>
+      </w:r>
+      <w:r>
+        <w:t xml:space="preserve">, pero generalmente se encuentra en la posición </w:t>
+      </w:r>
+      <w:r>
+        <w:t>0x0000</w:t>
+      </w:r>
+      <w:r>
+        <w:t xml:space="preserve"> [</w:t>
+      </w:r>
+      <w:r>
+        <w:t>UNO</w:t>
+      </w:r>
+      <w:r>
+        <w:t>]</w:t>
+      </w:r>
+      <w:r>
+        <w:t>, aunque otros autores afirma</w:t>
+      </w:r>
+      <w:r>
+        <w:t>n que en términos prácticos,</w:t>
+      </w:r>
+      <w:r>
+        <w:t xml:space="preserve"> la tabla en realidad comienza en 0x004h</w:t>
+      </w:r>
+      <w:r>
+        <w:t>,</w:t>
+      </w:r>
+      <w:r>
+        <w:t xml:space="preserve"> pues no consideran la primera de las interrupciones</w:t>
+      </w:r>
+      <w:r>
+        <w:t xml:space="preserve"> de la tabla</w:t>
+      </w:r>
+      <w:r>
+        <w:t xml:space="preserve"> que</w:t>
+      </w:r>
+      <w:r>
+        <w:t xml:space="preserve"> es la de</w:t>
+      </w:r>
+      <w:r>
+        <w:t xml:space="preserve"> RESET</w:t>
+      </w:r>
+      <w:r>
+        <w:t>,</w:t>
+      </w:r>
+      <w:r>
+        <w:t xml:space="preserve"> ya que esta siempre está habilitada y predefinida en todos los microcontroladores</w:t>
+      </w:r>
+      <w:r>
+        <w:t xml:space="preserve"> [Fonseca]</w:t>
       </w:r>
       <w:r>
         <w:t>.</w:t>
       </w:r>
-      <w:r>
-        <w:t xml:space="preserve"> Las fuentes de interrupciones varían según el modelo del PIC.</w:t>
-      </w:r>
-      <w:r>
-        <w:t xml:space="preserve"> Interrupciones externas e internas. Las posiciones de las instrucciones que se deben ejecutar luego de una interrupción están en la tabla de vectorización. Hay registros para poder habilitar cada interrupción.</w:t>
-      </w:r>
-      <w:r>
-        <w:t xml:space="preserve"> Luego de activar una interrupción, según la tabla de vectorización se ejecuta una instrucción, que normalmente es de JMP (jump) para ir hacia otra zona de la memoria donde están todas las instrucciones correspondientes a la interrupción.</w:t>
-      </w:r>
-      <w:r>
-        <w:t xml:space="preserve"> Los microcontroladores de gama baja y media solo procesan interrupciones, pero los de gama alta procesan dos prioridades, alta y baja.</w:t>
-      </w:r>
-      <w:r>
-        <w:t xml:space="preserve"> No se produce borrado por hardware en las interrupciones del puerto serie y del timer 2. Registro IP (Interrupt Priority).</w:t>
-      </w:r>
-      <w:r>
-        <w:t xml:space="preserve"> Una interrupción de nivel bajo puede ser interrumpida por una de alto, pero no por otra de nivel bajo.</w:t>
-      </w:r>
-      <w:r>
-        <w:t xml:space="preserve"> Terminar ejecución RETI. Las interrupciones son revisadas en el estado 5 fase 2 de cada ciclo de máquina. Si está habilitada la individual y la global se termina la instrucción, se guarda la posición actual del programa principal, se ejecuta la subrutina y luego mediante RETI se regresa, algunas veces hay que rehabilitar la interrupción individual (MÁS INFO EN EL DOCUMENTO CON EJERCICIOS).</w:t>
-      </w:r>
-      <w:r>
-        <w:t xml:space="preserve"> Los micros traen incorporado un dispositivo que les permite controlar las interrupciones.</w:t>
-      </w:r>
-      <w:r>
-        <w:t xml:space="preserve"> Las tarjetas de Arduino incluyen una unidad de interrupciones. La rutina de interrupción se llama ISR. La tabla de vectores inicia con la interrupción RESET. La siguiente en prioridad es INT0 y luego INT1. El primer tipo de interrupción es por nivel de voltaje (lógico) y flancos de subida o de bajada</w:t>
-      </w:r>
-      <w:r>
-        <w:t xml:space="preserve"> y se limpian por hardware</w:t>
+    </w:p>
+    <w:p>
+      <w:pPr>
+        <w:jc w:val="both"/>
+      </w:pPr>
+      <w:r>
+        <w:t>E</w:t>
+      </w:r>
+      <w:r>
+        <w:t>sta tabla está ordenada según la</w:t>
+      </w:r>
+      <w:r>
+        <w:t xml:space="preserve"> prioridad de las interrupciones</w:t>
+      </w:r>
+      <w:r>
+        <w:t>, es decir, cu</w:t>
+      </w:r>
+      <w:r>
+        <w:t>á</w:t>
+      </w:r>
+      <w:r>
+        <w:t>l interrupción debe ser atendida primero en caso de que varias</w:t>
+      </w:r>
+      <w:r>
+        <w:t xml:space="preserve"> de estas</w:t>
+      </w:r>
+      <w:r>
+        <w:t xml:space="preserve"> se presenten simultáneamente</w:t>
+      </w:r>
+      <w:r>
+        <w:t>;</w:t>
+      </w:r>
+      <w:r>
+        <w:t xml:space="preserve"> en el microcontrolador Atmega328P</w:t>
+      </w:r>
+      <w:r>
+        <w:t>,</w:t>
+      </w:r>
+      <w:r>
+        <w:t xml:space="preserve"> la primera interrupción es la de RESET, la cual es seguida por INT0, luego por INT1, </w:t>
+      </w:r>
+      <w:r>
+        <w:t>etc.</w:t>
+      </w:r>
+      <w:r>
+        <w:t xml:space="preserve"> (para más</w:t>
+      </w:r>
+      <w:r>
+        <w:t xml:space="preserve"> información</w:t>
+      </w:r>
+      <w:r>
+        <w:t xml:space="preserve"> sobre el ordenamiento </w:t>
+      </w:r>
+      <w:r>
+        <w:t>de</w:t>
+      </w:r>
+      <w:r>
+        <w:t xml:space="preserve"> la tabla de interrupciones del Atmega328P consultar [UNO])</w:t>
+      </w:r>
+      <w:r>
+        <w:t>, la</w:t>
+      </w:r>
+      <w:r>
+        <w:t>s</w:t>
+      </w:r>
+      <w:r>
+        <w:t xml:space="preserve"> interrupciones INT0 e INT1 son utilizada para censar señales del exterior, ya que están asociadas a los pines 2 y 3</w:t>
+      </w:r>
+      <w:r>
+        <w:t>,</w:t>
+      </w:r>
+      <w:r>
+        <w:t xml:space="preserve"> respectivamente</w:t>
+      </w:r>
+      <w:r>
+        <w:t>,</w:t>
+      </w:r>
+      <w:r>
+        <w:t xml:space="preserve"> de</w:t>
+      </w:r>
+      <w:r>
+        <w:t>l</w:t>
+      </w:r>
+      <w:r>
+        <w:t xml:space="preserve"> microcontrolador</w:t>
+      </w:r>
+      <w:r>
+        <w:t>,</w:t>
+      </w:r>
+      <w:r>
+        <w:t xml:space="preserve"> permitiendo</w:t>
+      </w:r>
+      <w:r>
+        <w:t xml:space="preserve"> conectarlo</w:t>
+      </w:r>
+      <w:r>
+        <w:t>s con otros circuitos externos</w:t>
+      </w:r>
+      <w:r>
+        <w:t xml:space="preserve"> para censar señales provenientes del mundo exterior</w:t>
       </w:r>
       <w:r>
         <w:t>.</w:t>
       </w:r>
-      <w:r>
-        <w:t xml:space="preserve"> El segundo son las que son modificadas por software. Las variables que serán modificadas en le ISR deben ser declaradas con el modificador volatile para indicar que pueden cambiar en cualquier momento.</w:t>
-      </w:r>
-      <w:r>
-        <w:t xml:space="preserve"> Hacer que los ISR sean lo más rápido posible.</w:t>
-      </w:r>
-      <w:r>
-        <w:t xml:space="preserve"> Los PICs de gama baja no admiten interrupciones</w:t>
-      </w:r>
-      <w:r>
-        <w:t>, solo RESET</w:t>
+    </w:p>
+    <w:p>
+      <w:pPr>
+        <w:jc w:val="both"/>
+      </w:pPr>
+      <w:r>
+        <w:t>E</w:t>
+      </w:r>
+      <w:r>
+        <w:t>n cada entrada</w:t>
+      </w:r>
+      <w:r>
+        <w:t xml:space="preserve"> de la tabla se encuentra </w:t>
+      </w:r>
+      <w:r>
+        <w:t xml:space="preserve">la dirección </w:t>
+      </w:r>
+      <w:r>
+        <w:t>de</w:t>
+      </w:r>
+      <w:r>
+        <w:t xml:space="preserve"> memoria donde </w:t>
+      </w:r>
+      <w:r>
+        <w:t>están</w:t>
+      </w:r>
+      <w:r>
+        <w:t xml:space="preserve"> almacenada</w:t>
+      </w:r>
+      <w:r>
+        <w:t>s</w:t>
+      </w:r>
+      <w:r>
+        <w:t xml:space="preserve"> las instrucciones de la ISR de</w:t>
+      </w:r>
+      <w:r>
+        <w:t xml:space="preserve"> la interrupción correspondiente</w:t>
+      </w:r>
+      <w:r>
+        <w:t xml:space="preserve">, por ejemplo, </w:t>
+      </w:r>
+      <w:r>
+        <w:t xml:space="preserve">al ejecutar la instrucción: </w:t>
+      </w:r>
+      <w:r>
+        <w:rPr>
+          <w:b/>
+        </w:rPr>
+        <w:t>attachInterrupt</w:t>
+      </w:r>
+      <w:r>
+        <w:t>(0, lectura, CHANGE)</w:t>
+      </w:r>
+      <w:r>
+        <w:t xml:space="preserve"> </w:t>
+      </w:r>
+      <w:r>
+        <w:t xml:space="preserve">(sobre la forma en que se implementan las interrupciones hablaremos en detalle más adelante), le estamos indicando al </w:t>
+      </w:r>
+      <w:r>
+        <w:t xml:space="preserve">microcontrolador </w:t>
+      </w:r>
+      <w:r>
+        <w:t>que cuando se detecte un cambio</w:t>
+      </w:r>
+      <w:r>
+        <w:t xml:space="preserve"> (por eso la palabra clave </w:t>
+      </w:r>
+      <w:r>
+        <w:rPr>
+          <w:i/>
+        </w:rPr>
+        <w:t>CHANGE</w:t>
+      </w:r>
+      <w:r>
+        <w:t>)</w:t>
+      </w:r>
+      <w:r>
+        <w:t xml:space="preserve"> en el pin 2 que está asociado a la interrupción INT0 que corresponde al 0 del primer argumento de la instrucción, se salte a la región de la memoria donde está almacenada la función </w:t>
+      </w:r>
+      <w:r>
+        <w:rPr>
+          <w:b/>
+        </w:rPr>
+        <w:t>lectura</w:t>
+      </w:r>
+      <w:r>
+        <w:t>()</w:t>
+      </w:r>
+      <w:r>
+        <w:t>,</w:t>
+      </w:r>
+      <w:r>
+        <w:t xml:space="preserve"> y l</w:t>
+      </w:r>
+      <w:r>
+        <w:t>a</w:t>
+      </w:r>
+      <w:r>
+        <w:t xml:space="preserve"> ejecute</w:t>
+      </w:r>
+      <w:r>
+        <w:t xml:space="preserve"> en respuesta a la interrupción; en este caso la interrupción es la INT0, la señal fue el cambio en el pin 2 provocado desde el mundo exterior</w:t>
+      </w:r>
+      <w:r>
+        <w:t>,</w:t>
+      </w:r>
+      <w:r>
+        <w:t xml:space="preserve"> y la ISR fue la función </w:t>
+      </w:r>
+      <w:r>
+        <w:rPr>
+          <w:b/>
+        </w:rPr>
+        <w:t>lectura</w:t>
+      </w:r>
+      <w:r>
+        <w:t>().</w:t>
+      </w:r>
+    </w:p>
+    <w:p>
+      <w:pPr>
+        <w:jc w:val="both"/>
+      </w:pPr>
+      <w:r>
+        <w:t xml:space="preserve">Para </w:t>
+      </w:r>
+      <w:r>
+        <w:t>controlar cuá</w:t>
+      </w:r>
+      <w:r>
+        <w:t xml:space="preserve">les interrupciones son atendidas por el </w:t>
+      </w:r>
+      <w:r>
+        <w:t>microcontrolador</w:t>
+      </w:r>
+      <w:r>
+        <w:t>,</w:t>
+      </w:r>
+      <w:r>
+        <w:t xml:space="preserve"> se utiliza un sist</w:t>
+      </w:r>
+      <w:r>
+        <w:t>ema para poder habilitarlas; éste sistema cuenta con un bit denominado GIE (</w:t>
+      </w:r>
+      <w:r>
+        <w:rPr>
+          <w:i/>
+        </w:rPr>
+        <w:t>Global Interrupt Enable</w:t>
+      </w:r>
+      <w:r>
+        <w:t>)</w:t>
+      </w:r>
+      <w:r>
+        <w:t xml:space="preserve">, el cual, si está desactivado (en un valor de 0), deshabilitará todas las interrupciones a excepción de la de RESET; si el GIE está activado, </w:t>
+      </w:r>
+      <w:r>
+        <w:t>igualmente</w:t>
+      </w:r>
+      <w:r>
+        <w:t xml:space="preserve"> cada interrupción posee su propio bit de permiso que debe estar activado para que dicha interrupción pueda ser atendida, de esta forma el programador puede seleccionar cuáles interrupciones desea habilitar</w:t>
+      </w:r>
+      <w:r>
+        <w:t xml:space="preserve"> y cuáles no [</w:t>
+      </w:r>
+      <w:r>
+        <w:t>Ilustraciones]</w:t>
       </w:r>
       <w:r>
         <w:t>.</w:t>
       </w:r>
-      <w:r>
-        <w:t xml:space="preserve"> Se deshabilita la interrupción global cuando se detecta una.</w:t>
+    </w:p>
+    <w:p>
+      <w:pPr>
+        <w:jc w:val="both"/>
+      </w:pPr>
+      <w:r>
+        <w:t>Con todo esto en mente, expondremos ahora como es el flujo del proceso para atender una interrupción:</w:t>
+      </w:r>
+    </w:p>
+    <w:p>
+      <w:pPr>
+        <w:pStyle w:val="Prrafodelista"/>
+        <w:numPr>
+          <w:ilvl w:val="0"/>
+          <w:numId w:val="1"/>
+        </w:numPr>
+        <w:jc w:val="both"/>
+      </w:pPr>
+      <w:r>
+        <w:t>En el mundo exterior se genera el evento de nuestro interés que, por medio de nuestro circuito exterior, se ve reflejado en una señal (como un flanco de subida, un flanco de bajada, un cambio en algún voltaje, etc.) la cual es detectada por la unidad de interrupciones del microcontrolador, que activa una bandera</w:t>
+      </w:r>
+      <w:r>
+        <w:t xml:space="preserve"> para indicar que una</w:t>
+      </w:r>
+      <w:r>
+        <w:t xml:space="preserve"> interrupción ha sido detectada;</w:t>
+      </w:r>
+      <w:r>
+        <w:t xml:space="preserve"> gracias a esto, si la señal del exterior deja de ser detectada antes de que el </w:t>
+      </w:r>
+      <w:r>
+        <w:t>micr</w:t>
+      </w:r>
+      <w:r>
+        <w:t>ocontrolador</w:t>
+      </w:r>
+      <w:r>
+        <w:t xml:space="preserve"> atienda la interrupción, como la bandera se había dejado activada, el microcontrolador la tenderá de todas formas, evitando así la omisión de esta [Fonseca].</w:t>
+      </w:r>
+    </w:p>
+    <w:p>
+      <w:pPr>
+        <w:pStyle w:val="Prrafodelista"/>
+        <w:jc w:val="both"/>
+      </w:pPr>
+    </w:p>
+    <w:p>
+      <w:pPr>
+        <w:pStyle w:val="Prrafodelista"/>
+        <w:numPr>
+          <w:ilvl w:val="0"/>
+          <w:numId w:val="1"/>
+        </w:numPr>
+        <w:jc w:val="both"/>
+      </w:pPr>
+      <w:r>
+        <w:lastRenderedPageBreak/>
+        <w:t xml:space="preserve">Al final de cada instrucción, el mircocontrolador </w:t>
+      </w:r>
+      <w:r>
+        <w:t>revisa si hay alguna solicitud de interrupción pendiente (IRQ</w:t>
+      </w:r>
+      <w:r>
+        <w:t>) [Intel]</w:t>
+      </w:r>
+      <w:r>
+        <w:t xml:space="preserve"> y</w:t>
+      </w:r>
+      <w:r>
+        <w:t>,</w:t>
+      </w:r>
+      <w:r>
+        <w:t xml:space="preserve"> en caso afirmativo</w:t>
+      </w:r>
+      <w:r>
+        <w:t>, en lugar de ejecutar la instrucción siguiente del proceso que está llevando a cabo, el microcontrolador guarda el estado de registros y banderas actual</w:t>
+      </w:r>
+      <w:r>
+        <w:t>,</w:t>
+      </w:r>
+      <w:r>
+        <w:t xml:space="preserve"> además d</w:t>
+      </w:r>
+      <w:r>
+        <w:t xml:space="preserve">e la dirección de memoria del contador </w:t>
+      </w:r>
+      <w:r>
+        <w:t>del programa (</w:t>
+      </w:r>
+      <w:r>
+        <w:t xml:space="preserve">abreviado </w:t>
+      </w:r>
+      <w:r>
+        <w:t>PC</w:t>
+      </w:r>
+      <w:r>
+        <w:t xml:space="preserve">, </w:t>
+      </w:r>
+      <w:r>
+        <w:rPr>
+          <w:i/>
+        </w:rPr>
+        <w:t>Program</w:t>
+      </w:r>
+      <w:r>
+        <w:t xml:space="preserve"> </w:t>
+      </w:r>
+      <w:r>
+        <w:rPr>
+          <w:i/>
+        </w:rPr>
+        <w:t>Counter</w:t>
+      </w:r>
+      <w:r>
+        <w:t xml:space="preserve"> o también abreviado como IP, </w:t>
+      </w:r>
+      <w:r>
+        <w:rPr>
+          <w:i/>
+        </w:rPr>
+        <w:t>Instruction</w:t>
+      </w:r>
+      <w:r>
+        <w:t xml:space="preserve"> </w:t>
+      </w:r>
+      <w:r>
+        <w:rPr>
+          <w:i/>
+        </w:rPr>
+        <w:t>Pointer</w:t>
+      </w:r>
+      <w:r>
+        <w:t xml:space="preserve">) </w:t>
+      </w:r>
+      <w:r>
+        <w:t>para saltar a la tabla del vector de interrupciones y revisar cuál fue la fuente de la interrupción. Algo que es importante resaltar es que para que la interrupción sea detectada el bit GIE debe estar activado y la interrupción en cuestión debe estar habilitada.</w:t>
+      </w:r>
+    </w:p>
+    <w:p>
+      <w:pPr>
+        <w:pStyle w:val="Prrafodelista"/>
+      </w:pPr>
+    </w:p>
+    <w:p>
+      <w:pPr>
+        <w:pStyle w:val="Prrafodelista"/>
+        <w:numPr>
+          <w:ilvl w:val="0"/>
+          <w:numId w:val="1"/>
+        </w:numPr>
+        <w:jc w:val="both"/>
+      </w:pPr>
+      <w:r>
+        <w:t>Al encontrar la fuente de la interrupción dentro de la tabla del vector de interrupciones</w:t>
+      </w:r>
+      <w:r>
+        <w:t xml:space="preserve">, se desactiva el bit GIE para no recibir alguna otra interrupción, y se salta a la dirección de memoria asignada para la ISR de la interrupción </w:t>
+      </w:r>
+      <w:r>
+        <w:t>recibida.</w:t>
+      </w:r>
+    </w:p>
+    <w:p>
+      <w:pPr>
+        <w:pStyle w:val="Prrafodelista"/>
+      </w:pPr>
+    </w:p>
+    <w:p>
+      <w:pPr>
+        <w:pStyle w:val="Prrafodelista"/>
+        <w:numPr>
+          <w:ilvl w:val="0"/>
+          <w:numId w:val="1"/>
+        </w:numPr>
+        <w:jc w:val="both"/>
+      </w:pPr>
+      <w:r>
+        <w:t>S</w:t>
+      </w:r>
+      <w:r>
+        <w:t xml:space="preserve">e ejecutan las instrucciones de la ISR y </w:t>
+      </w:r>
+      <w:r>
+        <w:t>posteriormente a la</w:t>
+      </w:r>
+      <w:r>
+        <w:t xml:space="preserve"> instrucción de retorno, se activa de nuevo el bit GIE</w:t>
+      </w:r>
+      <w:r>
+        <w:t>,</w:t>
+      </w:r>
+      <w:r>
+        <w:t xml:space="preserve"> además de </w:t>
+      </w:r>
+      <w:r>
+        <w:t>restaura</w:t>
+      </w:r>
+      <w:r>
+        <w:t xml:space="preserve"> los registros, banderas y el contador del programa guardados</w:t>
+      </w:r>
+      <w:r>
+        <w:t>, para continuar con la instrucción siguiente a la que termino de ejecutar cuando detectó la interrupción</w:t>
+      </w:r>
+      <w:r>
+        <w:t xml:space="preserve"> [UNO]</w:t>
+      </w:r>
+      <w:r>
+        <w:t>.</w:t>
+      </w:r>
+    </w:p>
+    <w:p>
+      <w:pPr>
+        <w:jc w:val="both"/>
+      </w:pPr>
+      <w:r>
+        <w:t>Notemos que en</w:t>
+      </w:r>
+      <w:r>
+        <w:t xml:space="preserve"> el</w:t>
+      </w:r>
+      <w:r>
+        <w:t xml:space="preserve"> ítem 3 se menciona que justo antes de comenzar a ejecutar la ISR se desactiva el bit GIE para no recibir otra interrupción durante el proceso, en caso de que se requiera procesar otra posible interrupción dentro de la ISR, es necesario habilitar</w:t>
+      </w:r>
+      <w:r>
+        <w:t xml:space="preserve"> explícitamente</w:t>
+      </w:r>
+      <w:r>
+        <w:t xml:space="preserve"> el bit GIE por medio de las instrucciones </w:t>
+      </w:r>
+      <w:r>
+        <w:t xml:space="preserve">que esta contiene </w:t>
+      </w:r>
+      <w:r>
+        <w:t>[Intel].</w:t>
+      </w:r>
+    </w:p>
+    <w:p>
+      <w:pPr>
+        <w:jc w:val="both"/>
+      </w:pPr>
+      <w:r>
+        <w:t>Como se mencionó antes</w:t>
+      </w:r>
+      <w:r>
+        <w:t>,</w:t>
+      </w:r>
+      <w:r>
+        <w:t xml:space="preserve"> cuando se hablaba sobre la tabla del vector de interrupciones, en caso de que  dos o más interrupciones estén activadas cuando el microcontrolador </w:t>
+      </w:r>
+      <w:r>
+        <w:t>la</w:t>
+      </w:r>
+      <w:r>
+        <w:t>s</w:t>
+      </w:r>
+      <w:r>
+        <w:t xml:space="preserve"> está revisando, se atenderá la interrupción que primero aparezca en la tabla, de donde cobra sentido lo que se mencionó antes de que las interrupciones de la tabla están organizadas por su prioridad.</w:t>
+      </w:r>
+    </w:p>
+    <w:p>
+      <w:pPr>
+        <w:jc w:val="both"/>
+      </w:pPr>
+      <w:r>
+        <w:t>Otro detalle</w:t>
+      </w:r>
+      <w:r>
+        <w:t xml:space="preserve"> relevante</w:t>
+      </w:r>
+      <w:r>
+        <w:t xml:space="preserve"> es que hay modelos de microcontroladores que poseen prioridades respecto a las interrupciones</w:t>
+      </w:r>
+      <w:r>
+        <w:t xml:space="preserve"> clasificándolas en una prioridad alta o baja, la ejecución de una ISR correspondiente a una interrupción de prioridad baja, puede ser detenida para atenderá una interrupción de alta prioridad, pero no para atender una de baja; no obstante, la ejecución de una ISR de una interrupción de prioridad alta, puede ser interrumpida por la interrupción RESET, pero sólo por esta interrupción en particular. Si una interrupción no es atendida dentro de otra, simplemente </w:t>
+      </w:r>
+      <w:r>
+        <w:t xml:space="preserve">lo será </w:t>
+      </w:r>
+      <w:r>
+        <w:t>justo después de que se finalice la que está en curso,</w:t>
+      </w:r>
+      <w:r>
+        <w:t xml:space="preserve"> postergando la </w:t>
+      </w:r>
+      <w:r>
+        <w:t>continuidad</w:t>
+      </w:r>
+      <w:r>
+        <w:t xml:space="preserve"> del proceso </w:t>
+      </w:r>
+      <w:r>
+        <w:t>previo</w:t>
+      </w:r>
+      <w:r>
+        <w:t xml:space="preserve"> a las interrupciones para </w:t>
+      </w:r>
+      <w:r>
+        <w:t>el momento en que todas han sido atendidas.</w:t>
+      </w:r>
+    </w:p>
+    <w:p>
+      <w:pPr>
+        <w:jc w:val="both"/>
+      </w:pPr>
+      <w:r>
+        <w:t>Finalmente, expondremos la forma de implementar una interrupción</w:t>
+      </w:r>
+      <w:r>
+        <w:t xml:space="preserve"> para censar una variable externa</w:t>
+      </w:r>
+      <w:r>
+        <w:t xml:space="preserve"> dentro de la plataforma Arduino</w:t>
+      </w:r>
+      <w:r>
+        <w:t>, más específicamente en un Arduino UNO</w:t>
+      </w:r>
+      <w:r>
+        <w:t>,</w:t>
+      </w:r>
+      <w:r>
+        <w:t xml:space="preserve"> debido a que en esta plataforma es que se implementará el ejemplo práctico</w:t>
+      </w:r>
+      <w:r>
+        <w:t>.</w:t>
+      </w:r>
+      <w:r>
+        <w:t xml:space="preserve"> La gran mayoría de la siguiente información fue tomada de [UNO].</w:t>
+      </w:r>
+    </w:p>
+    <w:p>
+      <w:pPr>
+        <w:jc w:val="both"/>
+      </w:pPr>
+      <w:r>
+        <w:t>Las ISR son funciones cuya implementación debe permitir que se ejecuten lo más rápido posible, pues recordemos que estas interrumpen el procesamiento del microcontrolador, generalmente son funciones que no utilizan parámetros de entrada o salida (salvo en casos excepcionales), además de que son orientadas  a la escritura o lectura de datos y cálculos numéricos.</w:t>
+      </w:r>
+    </w:p>
+    <w:p>
+      <w:pPr>
+        <w:jc w:val="both"/>
+      </w:pPr>
+      <w:r>
+        <w:lastRenderedPageBreak/>
+        <w:t>Para definir la ISR de</w:t>
+      </w:r>
+      <w:r>
+        <w:t xml:space="preserve"> una de las interrupciones INT0 o INT1</w:t>
+      </w:r>
+      <w:r>
+        <w:t>, que en la plataforma Arduino UNO</w:t>
+      </w:r>
+      <w:r>
+        <w:t xml:space="preserve"> son las únicas que permiten </w:t>
+      </w:r>
+      <w:r>
+        <w:t>una interrupción externa</w:t>
+      </w:r>
+      <w:r>
+        <w:t>,</w:t>
+      </w:r>
+      <w:r>
+        <w:t xml:space="preserve"> se utiliza la sentencia:</w:t>
+      </w:r>
+    </w:p>
+    <w:p>
+      <w:pPr>
+        <w:jc w:val="both"/>
+      </w:pPr>
+      <w:r>
+        <w:rPr>
+          <w:b/>
+        </w:rPr>
+        <w:t>attachInterrupt</w:t>
+      </w:r>
+      <w:r>
+        <w:t>(num_interrupt, ISR, modo)</w:t>
+      </w:r>
+    </w:p>
+    <w:p>
+      <w:pPr>
+        <w:jc w:val="both"/>
+      </w:pPr>
+      <w:r>
+        <w:t xml:space="preserve">Donde </w:t>
+      </w:r>
+      <w:r>
+        <w:rPr>
+          <w:i/>
+        </w:rPr>
+        <w:t>num_interrupt</w:t>
+      </w:r>
+      <w:r>
+        <w:t xml:space="preserve"> corresponde a cuál interrupción de la tabla del vector de interrupciones activará la ISR</w:t>
+      </w:r>
+      <w:r>
+        <w:t xml:space="preserve">, en la plataforma Arduino UNO únicamente los pines 2 y 3 </w:t>
+      </w:r>
+      <w:r>
+        <w:t>pueden censar este tipo de interrupciones</w:t>
+      </w:r>
+      <w:r>
+        <w:t xml:space="preserve"> (para más información sobre otros modelos de Arduino consultar</w:t>
+      </w:r>
+      <w:r>
+        <w:t xml:space="preserve"> [LINK DE ARDUINO]</w:t>
+      </w:r>
+      <w:r>
+        <w:t>)</w:t>
+      </w:r>
+      <w:r>
+        <w:t>,</w:t>
+      </w:r>
+      <w:r>
+        <w:t xml:space="preserve"> su correspondencia en la tabla del vector de interrupciones es 0 y 1 respectivamente, por lo cual para censar una señal en el pin 2 se coloca 0 y para el pin 3 se colca 1</w:t>
+      </w:r>
+      <w:r>
+        <w:t>;</w:t>
+      </w:r>
+      <w:r>
+        <w:t xml:space="preserve"> </w:t>
+      </w:r>
+      <w:r>
+        <w:rPr>
+          <w:i/>
+        </w:rPr>
+        <w:t>ISR</w:t>
+      </w:r>
+      <w:r>
+        <w:t xml:space="preserve"> es el identificador de la función que implementaremos para que se ejecute en respuesta a la IRQ, es decir, se colocará en la posición </w:t>
+      </w:r>
+      <w:r>
+        <w:rPr>
+          <w:i/>
+        </w:rPr>
+        <w:t>num_interrupt</w:t>
+      </w:r>
+      <w:r>
+        <w:t xml:space="preserve"> de la tabla la dirección de memoria de la función </w:t>
+      </w:r>
+      <w:r>
+        <w:rPr>
+          <w:i/>
+        </w:rPr>
+        <w:t>ISR</w:t>
+      </w:r>
+      <w:r>
+        <w:t>, y</w:t>
+      </w:r>
+      <w:r>
+        <w:t xml:space="preserve"> finalmente</w:t>
+      </w:r>
+      <w:r>
+        <w:t xml:space="preserve"> </w:t>
+      </w:r>
+      <w:r>
+        <w:rPr>
+          <w:i/>
+        </w:rPr>
+        <w:t>modo</w:t>
+      </w:r>
+      <w:r>
+        <w:t xml:space="preserve"> corresponde a</w:t>
+      </w:r>
+      <w:r>
+        <w:t xml:space="preserve"> la forma en que la interrupción será</w:t>
+      </w:r>
+      <w:r>
+        <w:t xml:space="preserve"> disparada, la cual puede ser cualquiera de los siguientes:</w:t>
+      </w:r>
+    </w:p>
+    <w:p>
+      <w:pPr>
+        <w:jc w:val="both"/>
+      </w:pPr>
+      <w:r>
+        <w:rPr>
+          <w:b/>
+        </w:rPr>
+        <w:t>LOW</w:t>
+      </w:r>
+      <w:r>
+        <w:t>: Se activa la interrupción cuando se encuentra un valor de 0 V en el pin designado.</w:t>
+      </w:r>
+    </w:p>
+    <w:p>
+      <w:pPr>
+        <w:jc w:val="both"/>
+      </w:pPr>
+      <w:r>
+        <w:rPr>
+          <w:b/>
+        </w:rPr>
+        <w:t>CHANGE</w:t>
+      </w:r>
+      <w:r>
+        <w:t>: Se activa la interrupción cuando se detecta un cambio en el voltaje o valor lógico del pin.</w:t>
+      </w:r>
+    </w:p>
+    <w:p>
+      <w:pPr>
+        <w:jc w:val="both"/>
+      </w:pPr>
+      <w:r>
+        <w:rPr>
+          <w:b/>
+        </w:rPr>
+        <w:t>RISING</w:t>
+      </w:r>
+      <w:r>
+        <w:t>: Cuando hay un flanco de subida, es decir, se pasa de un estado de LOW a HIGH.</w:t>
+      </w:r>
+    </w:p>
+    <w:p>
+      <w:pPr>
+        <w:jc w:val="both"/>
+      </w:pPr>
+      <w:r>
+        <w:rPr>
+          <w:b/>
+        </w:rPr>
+        <w:t>FALLING</w:t>
+      </w:r>
+      <w:r>
+        <w:t>: Cuando hay un flanco de bajada, es decir, se pasa de un estado de HIGH a LOW.</w:t>
+      </w:r>
+    </w:p>
+    <w:p>
+      <w:pPr>
+        <w:jc w:val="both"/>
+      </w:pPr>
+      <w:r>
+        <w:t>Adicionalmente, si se desea desasociar de la interrupción para censar una variable exterior su ISR, se puede utilizar la sentencia:</w:t>
+      </w:r>
+    </w:p>
+    <w:p>
+      <w:pPr>
+        <w:jc w:val="both"/>
+      </w:pPr>
+      <w:r>
+        <w:rPr>
+          <w:b/>
+        </w:rPr>
+        <w:t>detachInterrupt</w:t>
+      </w:r>
+      <w:r>
+        <w:t>(num_interrupt)</w:t>
+      </w:r>
+    </w:p>
+    <w:p>
+      <w:pPr>
+        <w:jc w:val="both"/>
+      </w:pPr>
+      <w:r>
+        <w:t xml:space="preserve">Donde </w:t>
+      </w:r>
+      <w:r>
+        <w:rPr>
+          <w:i/>
+        </w:rPr>
+        <w:t xml:space="preserve">num_interrupt </w:t>
+      </w:r>
+      <w:r>
+        <w:t>corresponde al índice de la interrupción deseada dentro de la tabla del vector de interrupciones.</w:t>
+      </w:r>
+    </w:p>
+    <w:p>
+      <w:pPr>
+        <w:jc w:val="both"/>
+      </w:pPr>
+      <w:r>
+        <w:t>Para deshabilitar todas las interrupciones a excepción de la de RESET, se puede utilizar la sentencia:</w:t>
+      </w:r>
+    </w:p>
+    <w:p>
+      <w:pPr>
+        <w:jc w:val="both"/>
+      </w:pPr>
+      <w:r>
+        <w:rPr>
+          <w:b/>
+        </w:rPr>
+        <w:t>noInterrupts</w:t>
+      </w:r>
+      <w:r>
+        <w:t>()</w:t>
+      </w:r>
+    </w:p>
+    <w:p>
+      <w:pPr>
+        <w:jc w:val="both"/>
+      </w:pPr>
+      <w:r>
+        <w:t>Para activarlas se puede utilizar:</w:t>
+      </w:r>
+    </w:p>
+    <w:p>
+      <w:pPr>
+        <w:jc w:val="both"/>
+      </w:pPr>
+      <w:r>
+        <w:rPr>
+          <w:b/>
+        </w:rPr>
+        <w:t>i</w:t>
+      </w:r>
+      <w:r>
+        <w:rPr>
+          <w:b/>
+        </w:rPr>
+        <w:t>nterrupts</w:t>
+      </w:r>
+      <w:r>
+        <w:t>()</w:t>
+      </w:r>
+    </w:p>
+    <w:p>
+      <w:pPr>
+        <w:jc w:val="both"/>
+      </w:pPr>
+      <w:r>
+        <w:t>Cuando se está implementando una ISR hay que tener en cuenta varias consideraciones:</w:t>
+      </w:r>
+    </w:p>
+    <w:p>
+      <w:pPr>
+        <w:pStyle w:val="Prrafodelista"/>
+        <w:numPr>
+          <w:ilvl w:val="0"/>
+          <w:numId w:val="2"/>
+        </w:numPr>
+        <w:jc w:val="both"/>
+      </w:pPr>
+      <w:r>
+        <w:t xml:space="preserve">Si la ISR fue adjuntada por medio de </w:t>
+      </w:r>
+      <w:r>
+        <w:rPr>
+          <w:b/>
+        </w:rPr>
+        <w:t>attachInterrupt</w:t>
+      </w:r>
+      <w:r>
+        <w:t xml:space="preserve">(), la función </w:t>
+      </w:r>
+      <w:r>
+        <w:rPr>
+          <w:b/>
+        </w:rPr>
+        <w:t>delay</w:t>
+      </w:r>
+      <w:r>
+        <w:t>() no funciona</w:t>
+      </w:r>
+      <w:r>
+        <w:t>.</w:t>
+      </w:r>
+    </w:p>
+    <w:p>
+      <w:pPr>
+        <w:pStyle w:val="Prrafodelista"/>
+        <w:numPr>
+          <w:ilvl w:val="0"/>
+          <w:numId w:val="2"/>
+        </w:numPr>
+        <w:jc w:val="both"/>
+      </w:pPr>
+      <w:r>
+        <w:t xml:space="preserve">No utilizar la función </w:t>
+      </w:r>
+      <w:r>
+        <w:rPr>
+          <w:b/>
+        </w:rPr>
+        <w:t>Serial.print</w:t>
+      </w:r>
+      <w:r>
+        <w:t>(), recordemos que la ISR debe ejecutarse lo más rápido posible.</w:t>
+      </w:r>
+    </w:p>
+    <w:p>
+      <w:pPr>
+        <w:pStyle w:val="Prrafodelista"/>
+        <w:numPr>
+          <w:ilvl w:val="0"/>
+          <w:numId w:val="2"/>
+        </w:numPr>
+        <w:jc w:val="both"/>
+      </w:pPr>
+      <w:r>
+        <w:t>Las variables externas</w:t>
+      </w:r>
+      <w:r>
+        <w:t xml:space="preserve"> a la ISR deben ser declaradas utilizando el modificador </w:t>
+      </w:r>
+      <w:r>
+        <w:rPr>
+          <w:b/>
+        </w:rPr>
+        <w:t>volatile</w:t>
+      </w:r>
+      <w:r>
+        <w:t xml:space="preserve">, esto le indicará la compilador que estas variables pueden </w:t>
+      </w:r>
+      <w:r>
+        <w:t>modificar</w:t>
+      </w:r>
+      <w:r>
+        <w:t xml:space="preserve"> su valor en cualquier momento de la ejecución</w:t>
+      </w:r>
+    </w:p>
+    <w:p>
+      <w:pPr>
+        <w:jc w:val="both"/>
+      </w:pPr>
+      <w:r>
+        <w:t>Ahora veamos un ejemplo demostrativo de una interrupción para… en la plataforma de Arduino UNO</w:t>
+      </w:r>
+      <w:r>
+        <w:t>.</w:t>
       </w:r>
       <w:bookmarkStart w:id="0" w:name="_GoBack"/>
       <w:bookmarkEnd w:id="0"/>
@@ -586,6 +1641,195 @@
     </w:sectPr>
   </w:body>
 </w:document>
+</file>
+
+<file path=word/numbering.xml><?xml version="1.0" encoding="utf-8"?>
+<w:numbering xmlns:wpc="http://schemas.microsoft.com/office/word/2010/wordprocessingCanvas" xmlns:mc="http://schemas.openxmlformats.org/markup-compatibility/2006" xmlns:o="urn:schemas-microsoft-com:office:office" xmlns:r="http://schemas.openxmlformats.org/officeDocument/2006/relationships" xmlns:m="http://schemas.openxmlformats.org/officeDocument/2006/math" xmlns:v="urn:schemas-microsoft-com:vml" xmlns:wp14="http://schemas.microsoft.com/office/word/2010/wordprocessingDrawing" xmlns:wp="http://schemas.openxmlformats.org/drawingml/2006/wordprocessingDrawing" xmlns:w10="urn:schemas-microsoft-com:office:word" xmlns:w="http://schemas.openxmlformats.org/wordprocessingml/2006/main" xmlns:w14="http://schemas.microsoft.com/office/word/2010/wordml" xmlns:w15="http://schemas.microsoft.com/office/word/2012/wordml" xmlns:wpg="http://schemas.microsoft.com/office/word/2010/wordprocessingGroup" xmlns:wpi="http://schemas.microsoft.com/office/word/2010/wordprocessingInk" xmlns:wne="http://schemas.microsoft.com/office/word/2006/wordml" xmlns:wps="http://schemas.microsoft.com/office/word/2010/wordprocessingShape" mc:Ignorable="w14 w15 wp14">
+  <w:abstractNum w:abstractNumId="0">
+    <w:nsid w:val="48192141"/>
+    <w:multiLevelType w:val="hybridMultilevel"/>
+    <w:tmpl w:val="AB28C306"/>
+    <w:lvl w:ilvl="0" w:tplc="240A000F">
+      <w:start w:val="1"/>
+      <w:numFmt w:val="decimal"/>
+      <w:lvlText w:val="%1."/>
+      <w:lvlJc w:val="left"/>
+      <w:pPr>
+        <w:ind w:left="720" w:hanging="360"/>
+      </w:pPr>
+      <w:rPr>
+        <w:rFonts w:hint="default"/>
+      </w:rPr>
+    </w:lvl>
+    <w:lvl w:ilvl="1" w:tplc="240A0019" w:tentative="1">
+      <w:start w:val="1"/>
+      <w:numFmt w:val="lowerLetter"/>
+      <w:lvlText w:val="%2."/>
+      <w:lvlJc w:val="left"/>
+      <w:pPr>
+        <w:ind w:left="1440" w:hanging="360"/>
+      </w:pPr>
+    </w:lvl>
+    <w:lvl w:ilvl="2" w:tplc="240A001B" w:tentative="1">
+      <w:start w:val="1"/>
+      <w:numFmt w:val="lowerRoman"/>
+      <w:lvlText w:val="%3."/>
+      <w:lvlJc w:val="right"/>
+      <w:pPr>
+        <w:ind w:left="2160" w:hanging="180"/>
+      </w:pPr>
+    </w:lvl>
+    <w:lvl w:ilvl="3" w:tplc="240A000F" w:tentative="1">
+      <w:start w:val="1"/>
+      <w:numFmt w:val="decimal"/>
+      <w:lvlText w:val="%4."/>
+      <w:lvlJc w:val="left"/>
+      <w:pPr>
+        <w:ind w:left="2880" w:hanging="360"/>
+      </w:pPr>
+    </w:lvl>
+    <w:lvl w:ilvl="4" w:tplc="240A0019" w:tentative="1">
+      <w:start w:val="1"/>
+      <w:numFmt w:val="lowerLetter"/>
+      <w:lvlText w:val="%5."/>
+      <w:lvlJc w:val="left"/>
+      <w:pPr>
+        <w:ind w:left="3600" w:hanging="360"/>
+      </w:pPr>
+    </w:lvl>
+    <w:lvl w:ilvl="5" w:tplc="240A001B" w:tentative="1">
+      <w:start w:val="1"/>
+      <w:numFmt w:val="lowerRoman"/>
+      <w:lvlText w:val="%6."/>
+      <w:lvlJc w:val="right"/>
+      <w:pPr>
+        <w:ind w:left="4320" w:hanging="180"/>
+      </w:pPr>
+    </w:lvl>
+    <w:lvl w:ilvl="6" w:tplc="240A000F" w:tentative="1">
+      <w:start w:val="1"/>
+      <w:numFmt w:val="decimal"/>
+      <w:lvlText w:val="%7."/>
+      <w:lvlJc w:val="left"/>
+      <w:pPr>
+        <w:ind w:left="5040" w:hanging="360"/>
+      </w:pPr>
+    </w:lvl>
+    <w:lvl w:ilvl="7" w:tplc="240A0019" w:tentative="1">
+      <w:start w:val="1"/>
+      <w:numFmt w:val="lowerLetter"/>
+      <w:lvlText w:val="%8."/>
+      <w:lvlJc w:val="left"/>
+      <w:pPr>
+        <w:ind w:left="5760" w:hanging="360"/>
+      </w:pPr>
+    </w:lvl>
+    <w:lvl w:ilvl="8" w:tplc="240A001B" w:tentative="1">
+      <w:start w:val="1"/>
+      <w:numFmt w:val="lowerRoman"/>
+      <w:lvlText w:val="%9."/>
+      <w:lvlJc w:val="right"/>
+      <w:pPr>
+        <w:ind w:left="6480" w:hanging="180"/>
+      </w:pPr>
+    </w:lvl>
+  </w:abstractNum>
+  <w:abstractNum w:abstractNumId="1">
+    <w:nsid w:val="519924BA"/>
+    <w:multiLevelType w:val="hybridMultilevel"/>
+    <w:tmpl w:val="10063876"/>
+    <w:lvl w:ilvl="0" w:tplc="240A000F">
+      <w:start w:val="1"/>
+      <w:numFmt w:val="decimal"/>
+      <w:lvlText w:val="%1."/>
+      <w:lvlJc w:val="left"/>
+      <w:pPr>
+        <w:ind w:left="720" w:hanging="360"/>
+      </w:pPr>
+      <w:rPr>
+        <w:rFonts w:hint="default"/>
+      </w:rPr>
+    </w:lvl>
+    <w:lvl w:ilvl="1" w:tplc="240A0019" w:tentative="1">
+      <w:start w:val="1"/>
+      <w:numFmt w:val="lowerLetter"/>
+      <w:lvlText w:val="%2."/>
+      <w:lvlJc w:val="left"/>
+      <w:pPr>
+        <w:ind w:left="1440" w:hanging="360"/>
+      </w:pPr>
+    </w:lvl>
+    <w:lvl w:ilvl="2" w:tplc="240A001B" w:tentative="1">
+      <w:start w:val="1"/>
+      <w:numFmt w:val="lowerRoman"/>
+      <w:lvlText w:val="%3."/>
+      <w:lvlJc w:val="right"/>
+      <w:pPr>
+        <w:ind w:left="2160" w:hanging="180"/>
+      </w:pPr>
+    </w:lvl>
+    <w:lvl w:ilvl="3" w:tplc="240A000F" w:tentative="1">
+      <w:start w:val="1"/>
+      <w:numFmt w:val="decimal"/>
+      <w:lvlText w:val="%4."/>
+      <w:lvlJc w:val="left"/>
+      <w:pPr>
+        <w:ind w:left="2880" w:hanging="360"/>
+      </w:pPr>
+    </w:lvl>
+    <w:lvl w:ilvl="4" w:tplc="240A0019" w:tentative="1">
+      <w:start w:val="1"/>
+      <w:numFmt w:val="lowerLetter"/>
+      <w:lvlText w:val="%5."/>
+      <w:lvlJc w:val="left"/>
+      <w:pPr>
+        <w:ind w:left="3600" w:hanging="360"/>
+      </w:pPr>
+    </w:lvl>
+    <w:lvl w:ilvl="5" w:tplc="240A001B" w:tentative="1">
+      <w:start w:val="1"/>
+      <w:numFmt w:val="lowerRoman"/>
+      <w:lvlText w:val="%6."/>
+      <w:lvlJc w:val="right"/>
+      <w:pPr>
+        <w:ind w:left="4320" w:hanging="180"/>
+      </w:pPr>
+    </w:lvl>
+    <w:lvl w:ilvl="6" w:tplc="240A000F" w:tentative="1">
+      <w:start w:val="1"/>
+      <w:numFmt w:val="decimal"/>
+      <w:lvlText w:val="%7."/>
+      <w:lvlJc w:val="left"/>
+      <w:pPr>
+        <w:ind w:left="5040" w:hanging="360"/>
+      </w:pPr>
+    </w:lvl>
+    <w:lvl w:ilvl="7" w:tplc="240A0019" w:tentative="1">
+      <w:start w:val="1"/>
+      <w:numFmt w:val="lowerLetter"/>
+      <w:lvlText w:val="%8."/>
+      <w:lvlJc w:val="left"/>
+      <w:pPr>
+        <w:ind w:left="5760" w:hanging="360"/>
+      </w:pPr>
+    </w:lvl>
+    <w:lvl w:ilvl="8" w:tplc="240A001B" w:tentative="1">
+      <w:start w:val="1"/>
+      <w:numFmt w:val="lowerRoman"/>
+      <w:lvlText w:val="%9."/>
+      <w:lvlJc w:val="right"/>
+      <w:pPr>
+        <w:ind w:left="6480" w:hanging="180"/>
+      </w:pPr>
+    </w:lvl>
+  </w:abstractNum>
+  <w:num w:numId="1">
+    <w:abstractNumId w:val="0"/>
+  </w:num>
+  <w:num w:numId="2">
+    <w:abstractNumId w:val="1"/>
+  </w:num>
+</w:numbering>
 </file>
 
 <file path=word/styles.xml><?xml version="1.0" encoding="utf-8"?>
@@ -1009,6 +2253,17 @@
     <w:semiHidden/>
     <w:unhideWhenUsed/>
   </w:style>
+  <w:style w:type="paragraph" w:styleId="Prrafodelista">
+    <w:name w:val="List Paragraph"/>
+    <w:basedOn w:val="Normal"/>
+    <w:uiPriority w:val="34"/>
+    <w:qFormat/>
+    <w:rsid w:val="00D9018D"/>
+    <w:pPr>
+      <w:ind w:left="720"/>
+      <w:contextualSpacing/>
+    </w:pPr>
+  </w:style>
 </w:styles>
 </file>
 

</xml_diff>

<commit_message>
INTERRUPCIONES - Casi terminado
Falta explicar como se implementan las interrupciones
a nivel de software y grabar el vídeo explicando la
implementación de ejemplo.
</commit_message>
<xml_diff>
--- a/Interrupciones/Interrupciones.docx
+++ b/Interrupciones/Interrupciones.docx
@@ -82,16 +82,81 @@
         <w:jc w:val="both"/>
       </w:pPr>
       <w:r>
-        <w:t>Internas externas</w:t>
-      </w:r>
-      <w:r>
-        <w:t xml:space="preserve"> asincrónicas</w:t>
+        <w:t xml:space="preserve">A grandes rasgos existen dos tipos de interrupciones, las internas o también denominadas como interrupciones por software, son </w:t>
+      </w:r>
+      <w:r>
+        <w:t xml:space="preserve">aquellas que son </w:t>
+      </w:r>
+      <w:r>
+        <w:t>emitidas por el mismo microprocesador en sincronía con el reloj de este, es decir, están programadas para generarse</w:t>
+      </w:r>
+      <w:r>
+        <w:t xml:space="preserve"> cuando se ejecuta una instrucción particular dentro del flujo del pro</w:t>
+      </w:r>
+      <w:r>
+        <w:t>gramar;</w:t>
+      </w:r>
+      <w:r>
+        <w:t xml:space="preserve"> su principal propósito es el manejo de excepciones</w:t>
+      </w:r>
+      <w:r>
+        <w:t>, como p</w:t>
+      </w:r>
+      <w:r>
+        <w:t>or ejemplo el desbordamiento de una variable, una división por 0</w:t>
+      </w:r>
+      <w:r>
+        <w:t xml:space="preserve"> o una violación de segmento,</w:t>
+      </w:r>
+      <w:r>
+        <w:t xml:space="preserve"> au</w:t>
+      </w:r>
+      <w:r>
+        <w:t>nque también pueden ser programadas para lanzarse cuando una instrucción de interés</w:t>
+      </w:r>
+      <w:r>
+        <w:t xml:space="preserve"> sea ejecutada</w:t>
       </w:r>
       <w:r>
         <w:t>.</w:t>
       </w:r>
-      <w:r>
-        <w:t xml:space="preserve"> Interrupciones internas son sincrónicas.</w:t>
+    </w:p>
+    <w:p>
+      <w:pPr>
+        <w:jc w:val="both"/>
+      </w:pPr>
+      <w:r>
+        <w:t xml:space="preserve">En </w:t>
+      </w:r>
+      <w:r>
+        <w:t>contraposición</w:t>
+      </w:r>
+      <w:r>
+        <w:t>, las interrupciones externas o también denominadas como interrupciones por hardware, se refieren a las que se generan desde fuera del microprocesador como por ejemplo desde un periférico como un teclado o un mouse, o de</w:t>
+      </w:r>
+      <w:r>
+        <w:t>sde</w:t>
+      </w:r>
+      <w:r>
+        <w:t xml:space="preserve"> un sensor de temperatura o humedad; estas interrupciones son</w:t>
+      </w:r>
+      <w:r>
+        <w:t xml:space="preserve"> de carácter asincrónico</w:t>
+      </w:r>
+      <w:r>
+        <w:t xml:space="preserve"> pues pueden suceder en cualquier momento, independientemente del reloj del microprocesador, y su propósito </w:t>
+      </w:r>
+      <w:r>
+        <w:t>principal es informar al microprocesador que una condición</w:t>
+      </w:r>
+      <w:r>
+        <w:t xml:space="preserve"> de interés</w:t>
+      </w:r>
+      <w:r>
+        <w:t xml:space="preserve"> </w:t>
+      </w:r>
+      <w:r>
+        <w:t>se ha cumplido en el mundo exterior.</w:t>
       </w:r>
     </w:p>
     <w:p>
@@ -118,7 +183,7 @@
         <w:t>Las interrupciones</w:t>
       </w:r>
       <w:r>
-        <w:t xml:space="preserve"> internas fueron las primeras en ser implementadas, más específicamente </w:t>
+        <w:t xml:space="preserve"> internas fueron las primeras en ser implementadas, específicamente </w:t>
       </w:r>
       <w:r>
         <w:t xml:space="preserve"> </w:t>
@@ -130,10 +195,7 @@
         <w:t xml:space="preserve"> La computadora </w:t>
       </w:r>
       <w:r>
-        <w:t>UNIVAC-</w:t>
-      </w:r>
-      <w:r>
-        <w:t xml:space="preserve">I </w:t>
+        <w:t xml:space="preserve">UNIVAC-I </w:t>
       </w:r>
       <w:r>
         <w:t>(1951) fue la primera en contar con el manejo de excepciones, aunque</w:t>
@@ -242,7 +304,23 @@
       <w:pPr>
         <w:jc w:val="both"/>
       </w:pPr>
-      <w:r>
+    </w:p>
+    <w:p>
+      <w:pPr>
+        <w:jc w:val="both"/>
+      </w:pPr>
+    </w:p>
+    <w:p>
+      <w:pPr>
+        <w:jc w:val="both"/>
+      </w:pPr>
+    </w:p>
+    <w:p>
+      <w:pPr>
+        <w:jc w:val="both"/>
+      </w:pPr>
+      <w:r>
+        <w:lastRenderedPageBreak/>
         <w:t>Un año</w:t>
       </w:r>
       <w:r>
@@ -255,19 +333,16 @@
         <w:t xml:space="preserve"> con la implementación del vector de interrupciones (concepto que explicaremos más adelante)</w:t>
       </w:r>
       <w:r>
-        <w:t xml:space="preserve">, idea desarrollada en paralelo en EEUU dentro del diseño de las computadoras IBM Stretch (1957) y Lincoln Labs TX-2 (1957), y en </w:t>
-      </w:r>
-      <w:r>
-        <w:t>Ámsterdam</w:t>
-      </w:r>
-      <w:r>
-        <w:t xml:space="preserve"> dentro del diseño de la computadora Electrologica X-1 (1958)</w:t>
+        <w:t>, idea desarrollada en paralelo en EEUU dentro del diseño de las computadoras IBM Stretch (1957) y Lincoln Labs TX-2 (1957), y en Ámsterdam dentro del diseño de la computadora Electrologica X-1 (1958)</w:t>
       </w:r>
       <w:r>
         <w:t xml:space="preserve"> [Irfan],</w:t>
       </w:r>
       <w:r>
-        <w:t xml:space="preserve"> en donde trabajo el mismo Edsger</w:t>
+        <w:t xml:space="preserve"> en donde trabajó</w:t>
+      </w:r>
+      <w:r>
+        <w:t xml:space="preserve"> el mismo Edsger</w:t>
       </w:r>
       <w:r>
         <w:t xml:space="preserve"> W.</w:t>
@@ -278,8 +353,13 @@
       <w:r>
         <w:t>, quien realizó su PhD en el manejo de interrupciones [Huella].</w:t>
       </w:r>
-      <w:r>
-        <w:t xml:space="preserve"> Tres años después, hacía el año 1960, las interrupciones ya eran una parte importante del funcionamiento de la mayoría de </w:t>
+    </w:p>
+    <w:p>
+      <w:pPr>
+        <w:jc w:val="both"/>
+      </w:pPr>
+      <w:r>
+        <w:t xml:space="preserve">Tres años después, hacía el año 1960, las interrupciones ya eran una parte importante del funcionamiento de la mayoría de </w:t>
       </w:r>
       <w:r>
         <w:t>computadoras</w:t>
@@ -362,7 +442,13 @@
         <w:t xml:space="preserve"> pues consiste </w:t>
       </w:r>
       <w:r>
-        <w:t>en que el propio procesador sondee periódicamente los dispositivos de entrada y salida</w:t>
+        <w:t xml:space="preserve">en que el propio </w:t>
+      </w:r>
+      <w:r>
+        <w:t>micro</w:t>
+      </w:r>
+      <w:r>
+        <w:t>procesador sondee periódicamente los dispositivos de entrada y salida</w:t>
       </w:r>
       <w:r>
         <w:t xml:space="preserve"> </w:t>
@@ -389,14 +475,23 @@
         <w:t>él</w:t>
       </w:r>
       <w:r>
-        <w:t>.</w:t>
-      </w:r>
-    </w:p>
-    <w:p>
-      <w:pPr>
-        <w:jc w:val="both"/>
-      </w:pPr>
-      <w:hyperlink r:id="rId4" w:history="1">
+        <w:t xml:space="preserve">; además de que si se usa el </w:t>
+      </w:r>
+      <w:r>
+        <w:rPr>
+          <w:i/>
+        </w:rPr>
+        <w:t>polling</w:t>
+      </w:r>
+      <w:r>
+        <w:t xml:space="preserve"> para censar variables externas, se corre el riesgo de perder información en caso de que el periodo de sondeo no sea suficientemente pequeño para registrar los eventos de interés.</w:t>
+      </w:r>
+    </w:p>
+    <w:p>
+      <w:pPr>
+        <w:jc w:val="both"/>
+      </w:pPr>
+      <w:hyperlink r:id="rId5" w:history="1">
         <w:r>
           <w:rPr>
             <w:rStyle w:val="Hipervnculo"/>
@@ -415,7 +510,7 @@
       <w:pPr>
         <w:jc w:val="both"/>
       </w:pPr>
-      <w:hyperlink r:id="rId5" w:anchor="dyseac" w:history="1">
+      <w:hyperlink r:id="rId6" w:anchor="dyseac" w:history="1">
         <w:r>
           <w:rPr>
             <w:rStyle w:val="Hipervnculo"/>
@@ -425,6 +520,390 @@
       </w:hyperlink>
       <w:r>
         <w:t xml:space="preserve"> [Huella]</w:t>
+      </w:r>
+    </w:p>
+    <w:p>
+      <w:pPr>
+        <w:jc w:val="both"/>
+        <w:rPr>
+          <w:b/>
+          <w:sz w:val="24"/>
+        </w:rPr>
+      </w:pPr>
+      <w:r>
+        <w:rPr>
+          <w:b/>
+          <w:sz w:val="24"/>
+        </w:rPr>
+        <w:t>Implementación de las interrupciones al nivel de hardware</w:t>
+      </w:r>
+    </w:p>
+    <w:p>
+      <w:pPr>
+        <w:jc w:val="both"/>
+      </w:pPr>
+      <w:r>
+        <w:t>Para el manejo de interrupciones los microprocesadores cuentan con una unidad de interrupciones qu</w:t>
+      </w:r>
+      <w:r>
+        <w:t>e se encarga de todo el proceso. Como mencionamos antes, en respuesta a una solicitud de interrupción, denominada técnicamente como una IRQ (</w:t>
+      </w:r>
+      <w:r>
+        <w:rPr>
+          <w:i/>
+        </w:rPr>
+        <w:t>Interrupt Request</w:t>
+      </w:r>
+      <w:r>
+        <w:t>)</w:t>
+      </w:r>
+      <w:r>
+        <w:t xml:space="preserve">, el microprocesador ejecuta </w:t>
+      </w:r>
+      <w:r>
+        <w:t>la ISR correspondiente, pero para conocer cual ISR corresponde a cada interrupción, se utiliza la tabla de vectores de interrupción, en donde cada índice representa una interrupción y su contenido es la dirección de memoria donde se encuentra almacenada la respectiva ISR.</w:t>
+      </w:r>
+      <w:r>
+        <w:t xml:space="preserve"> Esta</w:t>
+      </w:r>
+      <w:r>
+        <w:t xml:space="preserve"> tabla se encuentra ordenada según la prioridad de las interrupciones, pero esto es algo que comentaremos</w:t>
+      </w:r>
+      <w:r>
+        <w:t xml:space="preserve"> </w:t>
+      </w:r>
+      <w:r>
+        <w:t>en detalle</w:t>
+      </w:r>
+      <w:r>
+        <w:t xml:space="preserve"> más adelante.</w:t>
+      </w:r>
+    </w:p>
+    <w:p>
+      <w:pPr>
+        <w:jc w:val="both"/>
+      </w:pPr>
+      <w:r>
+        <w:t>La ubicación de la tabla comienza en la dirección 0x0000 con la interrupción de RESET, la cual es la de mayor prioridad [UNO],</w:t>
+      </w:r>
+      <w:r>
+        <w:t xml:space="preserve"> no obstante</w:t>
+      </w:r>
+      <w:r>
+        <w:t>,</w:t>
+      </w:r>
+      <w:r>
+        <w:t xml:space="preserve"> otros autores consideran que a términos prácticos, la tabla comienza en 0x004h, pues la interrupción RESET siempre está predefinida y habilitada</w:t>
+      </w:r>
+      <w:r>
+        <w:t xml:space="preserve"> para todos los modelos de microcontroladores</w:t>
+      </w:r>
+      <w:r>
+        <w:t xml:space="preserve"> </w:t>
+      </w:r>
+      <w:r>
+        <w:t>[</w:t>
+      </w:r>
+      <w:r>
+        <w:t>Fonseca</w:t>
+      </w:r>
+      <w:r>
+        <w:t>].</w:t>
+      </w:r>
+      <w:r>
+        <w:t xml:space="preserve"> El resto de interrupciones de la tabla varían según el modelo del microcontrolador, por lo cual a la hora de implementar una interrupción el hardware utilizado sí afecta el proceso, pues </w:t>
+      </w:r>
+      <w:r>
+        <w:t>como</w:t>
+      </w:r>
+      <w:r>
+        <w:t xml:space="preserve"> ejemplo</w:t>
+      </w:r>
+      <w:r>
+        <w:t>, en la plataforma Arduino el modelo</w:t>
+      </w:r>
+      <w:r>
+        <w:t xml:space="preserve"> Due </w:t>
+      </w:r>
+      <w:r>
+        <w:t>puede</w:t>
+      </w:r>
+      <w:r>
+        <w:t xml:space="preserve"> recibir interrupciones externas por todos sus pines</w:t>
+      </w:r>
+      <w:r>
+        <w:t>, mientras que</w:t>
+      </w:r>
+      <w:r>
+        <w:t xml:space="preserve"> </w:t>
+      </w:r>
+      <w:r>
+        <w:t xml:space="preserve">en </w:t>
+      </w:r>
+      <w:r>
+        <w:t>el modelo UNO, las interrupciones externas solo pueden ser recibidas por los pines 2 y 3 [ArduinoRef].</w:t>
+      </w:r>
+    </w:p>
+    <w:p>
+      <w:pPr>
+        <w:jc w:val="both"/>
+      </w:pPr>
+    </w:p>
+    <w:p>
+      <w:pPr>
+        <w:jc w:val="both"/>
+      </w:pPr>
+    </w:p>
+    <w:p>
+      <w:pPr>
+        <w:jc w:val="both"/>
+      </w:pPr>
+      <w:r>
+        <w:lastRenderedPageBreak/>
+        <w:t xml:space="preserve">Para controlar cuales interrupciones pueden ser aceptadas por un microprocesador existen </w:t>
+      </w:r>
+      <w:r>
+        <w:t>registros especiales; el más importante es el</w:t>
+      </w:r>
+      <w:r>
+        <w:t xml:space="preserve"> bit</w:t>
+      </w:r>
+      <w:r>
+        <w:t xml:space="preserve"> GIE (</w:t>
+      </w:r>
+      <w:r>
+        <w:rPr>
+          <w:i/>
+        </w:rPr>
+        <w:t>Global Interrupt</w:t>
+      </w:r>
+      <w:r>
+        <w:rPr>
+          <w:i/>
+        </w:rPr>
+        <w:t xml:space="preserve"> Enable</w:t>
+      </w:r>
+      <w:r>
+        <w:t xml:space="preserve">) </w:t>
+      </w:r>
+      <w:r>
+        <w:t>que en caso de encontrarse en 0 desactiva todas las interrupciones a excepción de la de RESET, no obstante, aunque el bit GIE se encuentre en 1, cada interrupción de la tabla posee su propio bit de permiso para ser habilitada [</w:t>
+      </w:r>
+      <w:r>
+        <w:t>Ilustraciones]</w:t>
+      </w:r>
+      <w:r>
+        <w:t>.</w:t>
+      </w:r>
+    </w:p>
+    <w:p>
+      <w:pPr>
+        <w:jc w:val="both"/>
+      </w:pPr>
+      <w:r>
+        <w:t>Todo el flujo del proceso de una interrupción se puede describir de la siguiente forma:</w:t>
+      </w:r>
+    </w:p>
+    <w:p>
+      <w:pPr>
+        <w:pStyle w:val="Prrafodelista"/>
+        <w:numPr>
+          <w:ilvl w:val="0"/>
+          <w:numId w:val="1"/>
+        </w:numPr>
+        <w:jc w:val="both"/>
+      </w:pPr>
+      <w:r>
+        <w:t>La señal de la interrupción llega a la unidad de interrupciones, en donde una bandera es activada, luego de que en el mundo real se cumple una condición de interés y nuestro circuito lo detecta, o cuando se genera una interrupción interna desde dentro del microprocesador. En caso de ser una interrupción externa, la bandera se mantiene activada incluso si la señal del exterior se detuvo, esto es para evitar posibles omisiones [Fonseca].</w:t>
+      </w:r>
+    </w:p>
+    <w:p>
+      <w:pPr>
+        <w:pStyle w:val="Prrafodelista"/>
+        <w:numPr>
+          <w:ilvl w:val="0"/>
+          <w:numId w:val="1"/>
+        </w:numPr>
+        <w:jc w:val="both"/>
+      </w:pPr>
+      <w:r>
+        <w:t>Al final de cada instrucción, el microprocesador consulta a la unidad de interrupciones si se ha generado alguna IRQ</w:t>
+      </w:r>
+      <w:r>
+        <w:t xml:space="preserve"> [Intel]</w:t>
+      </w:r>
+      <w:r>
+        <w:t xml:space="preserve">, y en caso afirmativo, en lugar de ejecutar la siguiente instrucción, </w:t>
+      </w:r>
+      <w:r>
+        <w:t xml:space="preserve">el microcontrolador guarda el estado de registros y banderas actual, además de la dirección de memoria </w:t>
+      </w:r>
+      <w:r>
+        <w:t xml:space="preserve">del contador del programa (PC, </w:t>
+      </w:r>
+      <w:r>
+        <w:rPr>
+          <w:i/>
+        </w:rPr>
+        <w:t>Program</w:t>
+      </w:r>
+      <w:r>
+        <w:t xml:space="preserve"> </w:t>
+      </w:r>
+      <w:r>
+        <w:rPr>
+          <w:i/>
+        </w:rPr>
+        <w:t>Counter</w:t>
+      </w:r>
+      <w:r>
+        <w:t xml:space="preserve"> o IP, </w:t>
+      </w:r>
+      <w:r>
+        <w:rPr>
+          <w:i/>
+        </w:rPr>
+        <w:t>Instruction</w:t>
+      </w:r>
+      <w:r>
+        <w:t xml:space="preserve"> </w:t>
+      </w:r>
+      <w:r>
+        <w:rPr>
+          <w:i/>
+        </w:rPr>
+        <w:t>Pointer</w:t>
+      </w:r>
+      <w:r>
+        <w:t>) para saltar a l</w:t>
+      </w:r>
+      <w:r>
+        <w:t>a tabla de</w:t>
+      </w:r>
+      <w:r>
+        <w:t xml:space="preserve"> vector</w:t>
+      </w:r>
+      <w:r>
+        <w:t>es</w:t>
+      </w:r>
+      <w:r>
+        <w:t xml:space="preserve"> de interrupciones</w:t>
+      </w:r>
+      <w:r>
+        <w:t xml:space="preserve"> en busca de la fuente de la interrupción. Una observación importante es que pare que el anterior proceso ocurra debe estar habilitado el bit GIE.</w:t>
+      </w:r>
+    </w:p>
+    <w:p>
+      <w:pPr>
+        <w:pStyle w:val="Prrafodelista"/>
+        <w:numPr>
+          <w:ilvl w:val="0"/>
+          <w:numId w:val="1"/>
+        </w:numPr>
+        <w:jc w:val="both"/>
+      </w:pPr>
+      <w:r>
+        <w:t>Cuando la fuente de interrupción es encontrada y su correspondiente bit de permiso está habilitado, se procede a desactivar el bit GIE para evitar que otra interrupción se genere y se salta a la dirección indicada en la tabla para comenzar la ejecución de la respectiva ISR.</w:t>
+      </w:r>
+    </w:p>
+    <w:p>
+      <w:pPr>
+        <w:pStyle w:val="Prrafodelista"/>
+        <w:numPr>
+          <w:ilvl w:val="0"/>
+          <w:numId w:val="1"/>
+        </w:numPr>
+        <w:jc w:val="both"/>
+      </w:pPr>
+      <w:r>
+        <w:t>Se ejecut</w:t>
+      </w:r>
+      <w:r>
+        <w:t>an las instrucciones de la ISR</w:t>
+      </w:r>
+      <w:r>
+        <w:t>,</w:t>
+      </w:r>
+      <w:r>
+        <w:t xml:space="preserve"> luego</w:t>
+      </w:r>
+      <w:r>
+        <w:t xml:space="preserve"> se activa de nuevo el bit GIE, además de restaura los registros, banderas y el contador del programa guardados, para </w:t>
+      </w:r>
+      <w:r>
+        <w:t>continuar</w:t>
+      </w:r>
+      <w:r>
+        <w:t xml:space="preserve"> con la </w:t>
+      </w:r>
+      <w:r>
+        <w:t>ejecución de la</w:t>
+      </w:r>
+      <w:r>
+        <w:t xml:space="preserve"> </w:t>
+      </w:r>
+      <w:r>
+        <w:t>siguiente</w:t>
+      </w:r>
+      <w:r>
+        <w:t xml:space="preserve"> </w:t>
+      </w:r>
+      <w:r>
+        <w:t xml:space="preserve">instrucción </w:t>
+      </w:r>
+      <w:r>
+        <w:t>del proceso que fue interrumpido</w:t>
+      </w:r>
+      <w:r>
+        <w:t>.</w:t>
+      </w:r>
+    </w:p>
+    <w:p>
+      <w:pPr>
+        <w:jc w:val="both"/>
+      </w:pPr>
+      <w:r>
+        <w:t xml:space="preserve">En el ítem tres se menciona que justo antes de comenzar con la ejecución de la ISR el bit GIE es desactivado para no recibir otra </w:t>
+      </w:r>
+      <w:r>
+        <w:t>interrupción durante el proceso;</w:t>
+      </w:r>
+      <w:r>
+        <w:t xml:space="preserve"> en caso de que se requiera </w:t>
+      </w:r>
+      <w:r>
+        <w:t>procesar otra posible interrupción dentro de la ISR, es necesario habilitar explícitamente el bit GIE por medio de las instrucciones que esta contiene [Intel].</w:t>
+      </w:r>
+    </w:p>
+    <w:p>
+      <w:pPr>
+        <w:jc w:val="both"/>
+      </w:pPr>
+      <w:r>
+        <w:t xml:space="preserve">Un último aspecto para mencionar sobre el funcionamiento de las interrupciones es la prioridad. Cuando dos interrupciones se presentan, la primera en ser atendida es la que primero se encuentre dentro de la tabla de vectores de interrupción, mientras que la segunda es postergada al momento en que se concluye la ejecución de la ISR de la primera, por lo cual el orden en que se colocan las interrupciones dentro de la tabla les asigna una prioridad respecto a las demás; </w:t>
+      </w:r>
+      <w:r>
+        <w:t>sin embargo</w:t>
+      </w:r>
+      <w:r>
+        <w:t>, dentro de la gama alta de microcontroladores podemos encontrar modelos que pueden clasificar las interrupciones como de alta o baja</w:t>
+      </w:r>
+      <w:r>
+        <w:t xml:space="preserve"> prioridad</w:t>
+      </w:r>
+      <w:r>
+        <w:t>, permitiendo que la ejecución de la ISR de</w:t>
+      </w:r>
+      <w:r>
+        <w:t xml:space="preserve"> una interrupción de baja prioridad pueda ser interrumpida por una de alta, mientras que una de alta no puede ser interrumpida por una de baja [UNO].</w:t>
+      </w:r>
+    </w:p>
+    <w:p>
+      <w:pPr>
+        <w:jc w:val="both"/>
+      </w:pPr>
+      <w:r>
+        <w:t>Explicar cómo implementar por software y dar los consejos, luego pueden ser borrados en caso de que hagan el trabajo muy extenso.</w:t>
       </w:r>
       <w:bookmarkStart w:id="0" w:name="_GoBack"/>
       <w:bookmarkEnd w:id="0"/>
@@ -437,6 +916,195 @@
     </w:sectPr>
   </w:body>
 </w:document>
+</file>
+
+<file path=word/numbering.xml><?xml version="1.0" encoding="utf-8"?>
+<w:numbering xmlns:wpc="http://schemas.microsoft.com/office/word/2010/wordprocessingCanvas" xmlns:mc="http://schemas.openxmlformats.org/markup-compatibility/2006" xmlns:o="urn:schemas-microsoft-com:office:office" xmlns:r="http://schemas.openxmlformats.org/officeDocument/2006/relationships" xmlns:m="http://schemas.openxmlformats.org/officeDocument/2006/math" xmlns:v="urn:schemas-microsoft-com:vml" xmlns:wp14="http://schemas.microsoft.com/office/word/2010/wordprocessingDrawing" xmlns:wp="http://schemas.openxmlformats.org/drawingml/2006/wordprocessingDrawing" xmlns:w10="urn:schemas-microsoft-com:office:word" xmlns:w="http://schemas.openxmlformats.org/wordprocessingml/2006/main" xmlns:w14="http://schemas.microsoft.com/office/word/2010/wordml" xmlns:w15="http://schemas.microsoft.com/office/word/2012/wordml" xmlns:wpg="http://schemas.microsoft.com/office/word/2010/wordprocessingGroup" xmlns:wpi="http://schemas.microsoft.com/office/word/2010/wordprocessingInk" xmlns:wne="http://schemas.microsoft.com/office/word/2006/wordml" xmlns:wps="http://schemas.microsoft.com/office/word/2010/wordprocessingShape" mc:Ignorable="w14 w15 wp14">
+  <w:abstractNum w:abstractNumId="0">
+    <w:nsid w:val="48192141"/>
+    <w:multiLevelType w:val="hybridMultilevel"/>
+    <w:tmpl w:val="AB28C306"/>
+    <w:lvl w:ilvl="0" w:tplc="240A000F">
+      <w:start w:val="1"/>
+      <w:numFmt w:val="decimal"/>
+      <w:lvlText w:val="%1."/>
+      <w:lvlJc w:val="left"/>
+      <w:pPr>
+        <w:ind w:left="720" w:hanging="360"/>
+      </w:pPr>
+      <w:rPr>
+        <w:rFonts w:hint="default"/>
+      </w:rPr>
+    </w:lvl>
+    <w:lvl w:ilvl="1" w:tplc="240A0019" w:tentative="1">
+      <w:start w:val="1"/>
+      <w:numFmt w:val="lowerLetter"/>
+      <w:lvlText w:val="%2."/>
+      <w:lvlJc w:val="left"/>
+      <w:pPr>
+        <w:ind w:left="1440" w:hanging="360"/>
+      </w:pPr>
+    </w:lvl>
+    <w:lvl w:ilvl="2" w:tplc="240A001B" w:tentative="1">
+      <w:start w:val="1"/>
+      <w:numFmt w:val="lowerRoman"/>
+      <w:lvlText w:val="%3."/>
+      <w:lvlJc w:val="right"/>
+      <w:pPr>
+        <w:ind w:left="2160" w:hanging="180"/>
+      </w:pPr>
+    </w:lvl>
+    <w:lvl w:ilvl="3" w:tplc="240A000F" w:tentative="1">
+      <w:start w:val="1"/>
+      <w:numFmt w:val="decimal"/>
+      <w:lvlText w:val="%4."/>
+      <w:lvlJc w:val="left"/>
+      <w:pPr>
+        <w:ind w:left="2880" w:hanging="360"/>
+      </w:pPr>
+    </w:lvl>
+    <w:lvl w:ilvl="4" w:tplc="240A0019" w:tentative="1">
+      <w:start w:val="1"/>
+      <w:numFmt w:val="lowerLetter"/>
+      <w:lvlText w:val="%5."/>
+      <w:lvlJc w:val="left"/>
+      <w:pPr>
+        <w:ind w:left="3600" w:hanging="360"/>
+      </w:pPr>
+    </w:lvl>
+    <w:lvl w:ilvl="5" w:tplc="240A001B" w:tentative="1">
+      <w:start w:val="1"/>
+      <w:numFmt w:val="lowerRoman"/>
+      <w:lvlText w:val="%6."/>
+      <w:lvlJc w:val="right"/>
+      <w:pPr>
+        <w:ind w:left="4320" w:hanging="180"/>
+      </w:pPr>
+    </w:lvl>
+    <w:lvl w:ilvl="6" w:tplc="240A000F" w:tentative="1">
+      <w:start w:val="1"/>
+      <w:numFmt w:val="decimal"/>
+      <w:lvlText w:val="%7."/>
+      <w:lvlJc w:val="left"/>
+      <w:pPr>
+        <w:ind w:left="5040" w:hanging="360"/>
+      </w:pPr>
+    </w:lvl>
+    <w:lvl w:ilvl="7" w:tplc="240A0019" w:tentative="1">
+      <w:start w:val="1"/>
+      <w:numFmt w:val="lowerLetter"/>
+      <w:lvlText w:val="%8."/>
+      <w:lvlJc w:val="left"/>
+      <w:pPr>
+        <w:ind w:left="5760" w:hanging="360"/>
+      </w:pPr>
+    </w:lvl>
+    <w:lvl w:ilvl="8" w:tplc="240A001B" w:tentative="1">
+      <w:start w:val="1"/>
+      <w:numFmt w:val="lowerRoman"/>
+      <w:lvlText w:val="%9."/>
+      <w:lvlJc w:val="right"/>
+      <w:pPr>
+        <w:ind w:left="6480" w:hanging="180"/>
+      </w:pPr>
+    </w:lvl>
+  </w:abstractNum>
+  <w:abstractNum w:abstractNumId="1">
+    <w:nsid w:val="76B55DCF"/>
+    <w:multiLevelType w:val="hybridMultilevel"/>
+    <w:tmpl w:val="A3F437C0"/>
+    <w:lvl w:ilvl="0" w:tplc="240A000F">
+      <w:start w:val="1"/>
+      <w:numFmt w:val="decimal"/>
+      <w:lvlText w:val="%1."/>
+      <w:lvlJc w:val="left"/>
+      <w:pPr>
+        <w:ind w:left="720" w:hanging="360"/>
+      </w:pPr>
+      <w:rPr>
+        <w:rFonts w:hint="default"/>
+      </w:rPr>
+    </w:lvl>
+    <w:lvl w:ilvl="1" w:tplc="240A0019" w:tentative="1">
+      <w:start w:val="1"/>
+      <w:numFmt w:val="lowerLetter"/>
+      <w:lvlText w:val="%2."/>
+      <w:lvlJc w:val="left"/>
+      <w:pPr>
+        <w:ind w:left="1440" w:hanging="360"/>
+      </w:pPr>
+    </w:lvl>
+    <w:lvl w:ilvl="2" w:tplc="240A001B" w:tentative="1">
+      <w:start w:val="1"/>
+      <w:numFmt w:val="lowerRoman"/>
+      <w:lvlText w:val="%3."/>
+      <w:lvlJc w:val="right"/>
+      <w:pPr>
+        <w:ind w:left="2160" w:hanging="180"/>
+      </w:pPr>
+    </w:lvl>
+    <w:lvl w:ilvl="3" w:tplc="240A000F" w:tentative="1">
+      <w:start w:val="1"/>
+      <w:numFmt w:val="decimal"/>
+      <w:lvlText w:val="%4."/>
+      <w:lvlJc w:val="left"/>
+      <w:pPr>
+        <w:ind w:left="2880" w:hanging="360"/>
+      </w:pPr>
+    </w:lvl>
+    <w:lvl w:ilvl="4" w:tplc="240A0019" w:tentative="1">
+      <w:start w:val="1"/>
+      <w:numFmt w:val="lowerLetter"/>
+      <w:lvlText w:val="%5."/>
+      <w:lvlJc w:val="left"/>
+      <w:pPr>
+        <w:ind w:left="3600" w:hanging="360"/>
+      </w:pPr>
+    </w:lvl>
+    <w:lvl w:ilvl="5" w:tplc="240A001B" w:tentative="1">
+      <w:start w:val="1"/>
+      <w:numFmt w:val="lowerRoman"/>
+      <w:lvlText w:val="%6."/>
+      <w:lvlJc w:val="right"/>
+      <w:pPr>
+        <w:ind w:left="4320" w:hanging="180"/>
+      </w:pPr>
+    </w:lvl>
+    <w:lvl w:ilvl="6" w:tplc="240A000F" w:tentative="1">
+      <w:start w:val="1"/>
+      <w:numFmt w:val="decimal"/>
+      <w:lvlText w:val="%7."/>
+      <w:lvlJc w:val="left"/>
+      <w:pPr>
+        <w:ind w:left="5040" w:hanging="360"/>
+      </w:pPr>
+    </w:lvl>
+    <w:lvl w:ilvl="7" w:tplc="240A0019" w:tentative="1">
+      <w:start w:val="1"/>
+      <w:numFmt w:val="lowerLetter"/>
+      <w:lvlText w:val="%8."/>
+      <w:lvlJc w:val="left"/>
+      <w:pPr>
+        <w:ind w:left="5760" w:hanging="360"/>
+      </w:pPr>
+    </w:lvl>
+    <w:lvl w:ilvl="8" w:tplc="240A001B" w:tentative="1">
+      <w:start w:val="1"/>
+      <w:numFmt w:val="lowerRoman"/>
+      <w:lvlText w:val="%9."/>
+      <w:lvlJc w:val="right"/>
+      <w:pPr>
+        <w:ind w:left="6480" w:hanging="180"/>
+      </w:pPr>
+    </w:lvl>
+  </w:abstractNum>
+  <w:num w:numId="1">
+    <w:abstractNumId w:val="1"/>
+  </w:num>
+  <w:num w:numId="2">
+    <w:abstractNumId w:val="0"/>
+  </w:num>
+</w:numbering>
 </file>
 
 <file path=word/styles.xml><?xml version="1.0" encoding="utf-8"?>
@@ -872,6 +1540,17 @@
       <w:u w:val="single"/>
     </w:rPr>
   </w:style>
+  <w:style w:type="paragraph" w:styleId="Prrafodelista">
+    <w:name w:val="List Paragraph"/>
+    <w:basedOn w:val="Normal"/>
+    <w:uiPriority w:val="34"/>
+    <w:qFormat/>
+    <w:rsid w:val="00211B6A"/>
+    <w:pPr>
+      <w:ind w:left="720"/>
+      <w:contextualSpacing/>
+    </w:pPr>
+  </w:style>
 </w:styles>
 </file>
 

</xml_diff>

<commit_message>
INTERRUPCIONES - Terminamos el documento
Terminamos el documento de la investigación, falta revisar
la redacción y pasar todo el material a LaTex.
</commit_message>
<xml_diff>
--- a/Interrupciones/Interrupciones.docx
+++ b/Interrupciones/Interrupciones.docx
@@ -37,7 +37,13 @@
         <w:jc w:val="both"/>
       </w:pPr>
       <w:r>
-        <w:t>Dentro del ámbito de los microprocesadores, una interrupción es una señal que puede ser enviada desde el mundo exterior o emitida desde dentro del microprocesador que, gracias a un mecanismo del que hablaremos más adelante, es capaz de hacer que el microprocesador detenga el proceso que estaba ejecutando y en respuesta a dicha señal (la interrupción), ejecuta un conjunto de instrucciones predefinidas</w:t>
+        <w:t xml:space="preserve">Dentro del ámbito de los microprocesadores, una interrupción es una señal que puede ser enviada desde el mundo exterior o emitida desde dentro del microprocesador que, gracias a un mecanismo del que </w:t>
+      </w:r>
+      <w:r>
+        <w:t>se comentará</w:t>
+      </w:r>
+      <w:r>
+        <w:t xml:space="preserve"> más adelante, es capaz de hacer que el microprocesador detenga el proceso que estaba ejecutando y en respuesta a dicha señal (la interrupción), ejecuta un conjunto de instrucciones predefinidas</w:t>
       </w:r>
       <w:r>
         <w:t>, denominadas ISR (</w:t>
@@ -201,7 +207,13 @@
         <w:t>(1951) fue la primera en contar con el manejo de excepciones, aunque</w:t>
       </w:r>
       <w:r>
-        <w:t xml:space="preserve"> como mencionamos antes, las interrupciones internas son sincrónicas y la</w:t>
+        <w:t xml:space="preserve"> como</w:t>
+      </w:r>
+      <w:r>
+        <w:t xml:space="preserve"> se mencionó</w:t>
+      </w:r>
+      <w:r>
+        <w:t xml:space="preserve"> antes, las interrupciones internas son sincrónicas y la</w:t>
       </w:r>
       <w:r>
         <w:t xml:space="preserve"> </w:t>
@@ -314,6 +326,8 @@
       <w:pPr>
         <w:jc w:val="both"/>
       </w:pPr>
+      <w:bookmarkStart w:id="0" w:name="_GoBack"/>
+      <w:bookmarkEnd w:id="0"/>
     </w:p>
     <w:p>
       <w:pPr>
@@ -330,7 +344,13 @@
         <w:t xml:space="preserve"> aún más</w:t>
       </w:r>
       <w:r>
-        <w:t xml:space="preserve"> con la implementación del vector de interrupciones (concepto que explicaremos más adelante)</w:t>
+        <w:t xml:space="preserve"> con la implementación del vector de interrupciones (concepto que</w:t>
+      </w:r>
+      <w:r>
+        <w:t xml:space="preserve"> será abarcado</w:t>
+      </w:r>
+      <w:r>
+        <w:t xml:space="preserve"> más adelante)</w:t>
       </w:r>
       <w:r>
         <w:t>, idea desarrollada en paralelo en EEUU dentro del diseño de las computadoras IBM Stretch (1957) y Lincoln Labs TX-2 (1957), y en Ámsterdam dentro del diseño de la computadora Electrologica X-1 (1958)</w:t>
@@ -490,41 +510,6 @@
     <w:p>
       <w:pPr>
         <w:jc w:val="both"/>
-      </w:pPr>
-      <w:hyperlink r:id="rId5" w:history="1">
-        <w:r>
-          <w:rPr>
-            <w:rStyle w:val="Hipervnculo"/>
-          </w:rPr>
-          <w:t>https://virtualirfan.com/history-of-interrupts</w:t>
-        </w:r>
-      </w:hyperlink>
-      <w:r>
-        <w:t xml:space="preserve"> [Irfan Ahmad]</w:t>
-      </w:r>
-      <w:r>
-        <w:t xml:space="preserve"> y Vídeo</w:t>
-      </w:r>
-    </w:p>
-    <w:p>
-      <w:pPr>
-        <w:jc w:val="both"/>
-      </w:pPr>
-      <w:hyperlink r:id="rId6" w:anchor="dyseac" w:history="1">
-        <w:r>
-          <w:rPr>
-            <w:rStyle w:val="Hipervnculo"/>
-          </w:rPr>
-          <w:t>https://people.cs.clemson.edu/~mark/interrupts.html#dyseac</w:t>
-        </w:r>
-      </w:hyperlink>
-      <w:r>
-        <w:t xml:space="preserve"> [Huella]</w:t>
-      </w:r>
-    </w:p>
-    <w:p>
-      <w:pPr>
-        <w:jc w:val="both"/>
         <w:rPr>
           <w:b/>
           <w:sz w:val="24"/>
@@ -546,7 +531,13 @@
         <w:t>Para el manejo de interrupciones los microprocesadores cuentan con una unidad de interrupciones qu</w:t>
       </w:r>
       <w:r>
-        <w:t>e se encarga de todo el proceso. Como mencionamos antes, en respuesta a una solicitud de interrupción, denominada técnicamente como una IRQ (</w:t>
+        <w:t>e se encarga de todo el proceso. Como</w:t>
+      </w:r>
+      <w:r>
+        <w:t xml:space="preserve"> se mencionó</w:t>
+      </w:r>
+      <w:r>
+        <w:t xml:space="preserve"> antes, en respuesta a una solicitud de interrupción, denominada técnicamente como una IRQ (</w:t>
       </w:r>
       <w:r>
         <w:rPr>
@@ -567,77 +558,74 @@
         <w:t xml:space="preserve"> Esta</w:t>
       </w:r>
       <w:r>
-        <w:t xml:space="preserve"> tabla se encuentra ordenada según la prioridad de las interrupciones, pero esto es algo que comentaremos</w:t>
+        <w:t xml:space="preserve"> tabla se encuentra ordenada según la prioridad de las interrupciones, pero esto es algo que</w:t>
+      </w:r>
+      <w:r>
+        <w:t xml:space="preserve"> será explicado </w:t>
+      </w:r>
+      <w:r>
+        <w:t>en detalle más adelante.</w:t>
+      </w:r>
+    </w:p>
+    <w:p>
+      <w:pPr>
+        <w:jc w:val="both"/>
+      </w:pPr>
+      <w:r>
+        <w:t>La ubicación de la tabla comienza en la dirección 0x0000 con la interrupción de RESET, la cual es la de mayor prioridad [UNO],</w:t>
+      </w:r>
+      <w:r>
+        <w:t xml:space="preserve"> no obstante</w:t>
+      </w:r>
+      <w:r>
+        <w:t>,</w:t>
+      </w:r>
+      <w:r>
+        <w:t xml:space="preserve"> otros autores consideran que a términos prácticos, la tabla comienza en 0x004h, pues la interrupción RESET siempre está predefinida y habilitada</w:t>
+      </w:r>
+      <w:r>
+        <w:t xml:space="preserve"> para todos los modelos de microcontroladores</w:t>
       </w:r>
       <w:r>
         <w:t xml:space="preserve"> </w:t>
       </w:r>
       <w:r>
-        <w:t>en detalle</w:t>
-      </w:r>
-      <w:r>
-        <w:t xml:space="preserve"> más adelante.</w:t>
-      </w:r>
-    </w:p>
-    <w:p>
-      <w:pPr>
-        <w:jc w:val="both"/>
-      </w:pPr>
-      <w:r>
-        <w:t>La ubicación de la tabla comienza en la dirección 0x0000 con la interrupción de RESET, la cual es la de mayor prioridad [UNO],</w:t>
-      </w:r>
-      <w:r>
-        <w:t xml:space="preserve"> no obstante</w:t>
-      </w:r>
-      <w:r>
-        <w:t>,</w:t>
-      </w:r>
-      <w:r>
-        <w:t xml:space="preserve"> otros autores consideran que a términos prácticos, la tabla comienza en 0x004h, pues la interrupción RESET siempre está predefinida y habilitada</w:t>
-      </w:r>
-      <w:r>
-        <w:t xml:space="preserve"> para todos los modelos de microcontroladores</w:t>
+        <w:t>[</w:t>
+      </w:r>
+      <w:r>
+        <w:t>Fonseca</w:t>
+      </w:r>
+      <w:r>
+        <w:t>].</w:t>
+      </w:r>
+      <w:r>
+        <w:t xml:space="preserve"> El resto de interrupciones de la tabla varían según el modelo del microcontrolador, por lo cual a la hora de implementar una interrupción el hardware utilizado sí afecta el proceso, pues </w:t>
+      </w:r>
+      <w:r>
+        <w:t>como</w:t>
+      </w:r>
+      <w:r>
+        <w:t xml:space="preserve"> ejemplo</w:t>
+      </w:r>
+      <w:r>
+        <w:t>, en la plataforma Arduino el modelo</w:t>
+      </w:r>
+      <w:r>
+        <w:t xml:space="preserve"> Due </w:t>
+      </w:r>
+      <w:r>
+        <w:t>puede</w:t>
+      </w:r>
+      <w:r>
+        <w:t xml:space="preserve"> recibir interrupciones externas por todos sus pines</w:t>
+      </w:r>
+      <w:r>
+        <w:t>, mientras que</w:t>
       </w:r>
       <w:r>
         <w:t xml:space="preserve"> </w:t>
       </w:r>
       <w:r>
-        <w:t>[</w:t>
-      </w:r>
-      <w:r>
-        <w:t>Fonseca</w:t>
-      </w:r>
-      <w:r>
-        <w:t>].</w:t>
-      </w:r>
-      <w:r>
-        <w:t xml:space="preserve"> El resto de interrupciones de la tabla varían según el modelo del microcontrolador, por lo cual a la hora de implementar una interrupción el hardware utilizado sí afecta el proceso, pues </w:t>
-      </w:r>
-      <w:r>
-        <w:t>como</w:t>
-      </w:r>
-      <w:r>
-        <w:t xml:space="preserve"> ejemplo</w:t>
-      </w:r>
-      <w:r>
-        <w:t>, en la plataforma Arduino el modelo</w:t>
-      </w:r>
-      <w:r>
-        <w:t xml:space="preserve"> Due </w:t>
-      </w:r>
-      <w:r>
-        <w:t>puede</w:t>
-      </w:r>
-      <w:r>
-        <w:t xml:space="preserve"> recibir interrupciones externas por todos sus pines</w:t>
-      </w:r>
-      <w:r>
-        <w:t>, mientras que</w:t>
-      </w:r>
-      <w:r>
-        <w:t xml:space="preserve"> </w:t>
-      </w:r>
-      <w:r>
         <w:t xml:space="preserve">en </w:t>
       </w:r>
       <w:r>
@@ -648,6 +636,42 @@
       <w:pPr>
         <w:jc w:val="both"/>
       </w:pPr>
+      <w:r>
+        <w:t xml:space="preserve">Para controlar cuales interrupciones pueden ser aceptadas por un microprocesador existen </w:t>
+      </w:r>
+      <w:r>
+        <w:t>registros especiales; el más importante es el</w:t>
+      </w:r>
+      <w:r>
+        <w:t xml:space="preserve"> bit</w:t>
+      </w:r>
+      <w:r>
+        <w:t xml:space="preserve"> GIE (</w:t>
+      </w:r>
+      <w:r>
+        <w:rPr>
+          <w:i/>
+        </w:rPr>
+        <w:t>Global Interrupt</w:t>
+      </w:r>
+      <w:r>
+        <w:rPr>
+          <w:i/>
+        </w:rPr>
+        <w:t xml:space="preserve"> Enable</w:t>
+      </w:r>
+      <w:r>
+        <w:t xml:space="preserve">) </w:t>
+      </w:r>
+      <w:r>
+        <w:t>que en caso de encontrarse en 0 desactiva todas las interrupciones a excepción de la de RESET, no obstante, aunque el bit GIE se encuentre en 1, cada interrupción de la tabla posee su propio bit de permiso para ser habilitada [</w:t>
+      </w:r>
+      <w:r>
+        <w:t>Ilustraciones]</w:t>
+      </w:r>
+      <w:r>
+        <w:t>.</w:t>
+      </w:r>
     </w:p>
     <w:p>
       <w:pPr>
@@ -660,47 +684,6 @@
       </w:pPr>
       <w:r>
         <w:lastRenderedPageBreak/>
-        <w:t xml:space="preserve">Para controlar cuales interrupciones pueden ser aceptadas por un microprocesador existen </w:t>
-      </w:r>
-      <w:r>
-        <w:t>registros especiales; el más importante es el</w:t>
-      </w:r>
-      <w:r>
-        <w:t xml:space="preserve"> bit</w:t>
-      </w:r>
-      <w:r>
-        <w:t xml:space="preserve"> GIE (</w:t>
-      </w:r>
-      <w:r>
-        <w:rPr>
-          <w:i/>
-        </w:rPr>
-        <w:t>Global Interrupt</w:t>
-      </w:r>
-      <w:r>
-        <w:rPr>
-          <w:i/>
-        </w:rPr>
-        <w:t xml:space="preserve"> Enable</w:t>
-      </w:r>
-      <w:r>
-        <w:t xml:space="preserve">) </w:t>
-      </w:r>
-      <w:r>
-        <w:t>que en caso de encontrarse en 0 desactiva todas las interrupciones a excepción de la de RESET, no obstante, aunque el bit GIE se encuentre en 1, cada interrupción de la tabla posee su propio bit de permiso para ser habilitada [</w:t>
-      </w:r>
-      <w:r>
-        <w:t>Ilustraciones]</w:t>
-      </w:r>
-      <w:r>
-        <w:t>.</w:t>
-      </w:r>
-    </w:p>
-    <w:p>
-      <w:pPr>
-        <w:jc w:val="both"/>
-      </w:pPr>
-      <w:r>
         <w:t>Todo el flujo del proceso de una interrupción se puede describir de la siguiente forma:</w:t>
       </w:r>
     </w:p>
@@ -816,43 +799,476 @@
         <w:jc w:val="both"/>
       </w:pPr>
       <w:r>
-        <w:t>Se ejecut</w:t>
-      </w:r>
-      <w:r>
-        <w:t>an las instrucciones de la ISR</w:t>
+        <w:t xml:space="preserve">Se ejecutan las instrucciones de la ISR, luego se activa de nuevo el bit GIE, además de restaura los registros, banderas y el contador del programa guardados, para </w:t>
+      </w:r>
+      <w:r>
+        <w:t>continuar</w:t>
+      </w:r>
+      <w:r>
+        <w:t xml:space="preserve"> con la ejecución de la</w:t>
+      </w:r>
+      <w:r>
+        <w:t xml:space="preserve"> siguiente</w:t>
+      </w:r>
+      <w:r>
+        <w:t xml:space="preserve"> instrucción del proceso que fue interrumpido.</w:t>
+      </w:r>
+    </w:p>
+    <w:p>
+      <w:pPr>
+        <w:jc w:val="both"/>
+      </w:pPr>
+      <w:r>
+        <w:t xml:space="preserve">En el ítem tres se menciona que justo antes de comenzar con la ejecución de la ISR el bit GIE es desactivado para no recibir otra </w:t>
+      </w:r>
+      <w:r>
+        <w:t>interrupción durante el proceso;</w:t>
+      </w:r>
+      <w:r>
+        <w:t xml:space="preserve"> en caso de que se requiera </w:t>
+      </w:r>
+      <w:r>
+        <w:t>procesar otra posible interrupción dentro de la ISR, es necesario habilitar explícitamente el bit GIE por medio de las instrucciones que esta contiene [Intel].</w:t>
+      </w:r>
+    </w:p>
+    <w:p>
+      <w:pPr>
+        <w:jc w:val="both"/>
+      </w:pPr>
+      <w:r>
+        <w:t xml:space="preserve">Un último aspecto para mencionar sobre el funcionamiento de las interrupciones es la prioridad. Cuando dos interrupciones se presentan, la primera en ser atendida es la que primero se encuentre dentro de la tabla de vectores de interrupción, mientras que la segunda es postergada al momento en que se concluye la ejecución de la ISR de la primera, por lo cual el orden en que se colocan las interrupciones dentro de la tabla les asigna una prioridad respecto a las demás; </w:t>
+      </w:r>
+      <w:r>
+        <w:t>sin embargo</w:t>
+      </w:r>
+      <w:r>
+        <w:t>, dentro de la gama alta de microcontroladores</w:t>
+      </w:r>
+      <w:r>
+        <w:t xml:space="preserve"> se pueden</w:t>
+      </w:r>
+      <w:r>
+        <w:t xml:space="preserve"> encontrar modelos que pueden clasificar las interrupciones como de alta o baja</w:t>
+      </w:r>
+      <w:r>
+        <w:t xml:space="preserve"> prioridad</w:t>
+      </w:r>
+      <w:r>
+        <w:t>, permitiendo que la ejecución de la ISR de</w:t>
+      </w:r>
+      <w:r>
+        <w:t xml:space="preserve"> una interrupción de baja prioridad pueda ser interrumpida por una de alta, mientras que una de alta no puede ser interrumpida por una de baja [UNO].</w:t>
+      </w:r>
+    </w:p>
+    <w:p>
+      <w:pPr>
+        <w:jc w:val="both"/>
+        <w:rPr>
+          <w:b/>
+          <w:sz w:val="24"/>
+        </w:rPr>
+      </w:pPr>
+      <w:r>
+        <w:rPr>
+          <w:b/>
+          <w:sz w:val="24"/>
+        </w:rPr>
+        <w:t xml:space="preserve">Implementación de las interrupciones al nivel de </w:t>
+      </w:r>
+      <w:r>
+        <w:rPr>
+          <w:b/>
+          <w:sz w:val="24"/>
+        </w:rPr>
+        <w:t>software</w:t>
+      </w:r>
+    </w:p>
+    <w:p>
+      <w:pPr>
+        <w:jc w:val="both"/>
+      </w:pPr>
+      <w:r>
+        <w:t xml:space="preserve">Las interrupciones, al ser utilizadas muy comúnmente en los sistemas embebidos, </w:t>
+      </w:r>
+      <w:r>
+        <w:t>pueden</w:t>
+      </w:r>
+      <w:r>
+        <w:t xml:space="preserve"> ser implementadas</w:t>
+      </w:r>
+      <w:r>
+        <w:t xml:space="preserve"> directamente</w:t>
+      </w:r>
+      <w:r>
+        <w:t xml:space="preserve"> en assembly,</w:t>
+      </w:r>
+      <w:r>
+        <w:t xml:space="preserve"> pero también existen alternativas de más alto nivel como C,</w:t>
+      </w:r>
+      <w:r>
+        <w:t xml:space="preserve"> o</w:t>
+      </w:r>
+      <w:r>
+        <w:t xml:space="preserve"> en la actualidad incluso se puede usar</w:t>
+      </w:r>
+      <w:r>
+        <w:t xml:space="preserve"> Python</w:t>
+      </w:r>
+      <w:r>
+        <w:t xml:space="preserve"> 3</w:t>
+      </w:r>
+      <w:r>
+        <w:t xml:space="preserve"> por medio de MicroPython</w:t>
+      </w:r>
+      <w:r>
+        <w:t>*</w:t>
+      </w:r>
+      <w:r>
+        <w:t>, por lo cual</w:t>
+      </w:r>
+      <w:r>
+        <w:t xml:space="preserve"> la forma de implementar </w:t>
+      </w:r>
+      <w:r>
+        <w:t>una interrupción</w:t>
+      </w:r>
+      <w:r>
+        <w:t xml:space="preserve"> dentro de un microcontrolador puede</w:t>
+      </w:r>
+      <w:r>
+        <w:t xml:space="preserve"> varía dependiendo del lenguaje </w:t>
+      </w:r>
+      <w:r>
+        <w:t>que se utilice</w:t>
+      </w:r>
+      <w:r>
+        <w:t xml:space="preserve"> p</w:t>
+      </w:r>
+      <w:r>
+        <w:t>a</w:t>
+      </w:r>
+      <w:r>
+        <w:t>ra programarlo, en este caso se tomará la plataforma Arduino como referencia</w:t>
+      </w:r>
+      <w:r>
+        <w:t xml:space="preserve"> para</w:t>
+      </w:r>
+      <w:r>
+        <w:t xml:space="preserve"> </w:t>
+      </w:r>
+      <w:r>
+        <w:t>describir la implementación de una interrupción externa</w:t>
+      </w:r>
+      <w:r>
+        <w:t>, en particular el modelo UNO</w:t>
       </w:r>
       <w:r>
         <w:t>,</w:t>
       </w:r>
       <w:r>
-        <w:t xml:space="preserve"> luego</w:t>
-      </w:r>
-      <w:r>
-        <w:t xml:space="preserve"> se activa de nuevo el bit GIE, además de restaura los registros, banderas y el contador del programa guardados, para </w:t>
-      </w:r>
-      <w:r>
-        <w:t>continuar</w:t>
-      </w:r>
-      <w:r>
-        <w:t xml:space="preserve"> con la </w:t>
-      </w:r>
-      <w:r>
-        <w:t>ejecución de la</w:t>
+        <w:t xml:space="preserve"> pues es en este último en que está implementado el ejemplo demostrativo que se encuentra con este documento.</w:t>
+      </w:r>
+    </w:p>
+    <w:p>
+      <w:pPr>
+        <w:jc w:val="both"/>
+      </w:pPr>
+      <w:r>
+        <w:lastRenderedPageBreak/>
+        <w:t>En el Arduino UNO las únicas interrupciones externas son INT0 e INT1, las cuales corresponden a los pines 2 y 3 respectivamente. Para asignar una función como la ISR de una de estas dos interrupciones se utiliza la sentencia:</w:t>
+      </w:r>
+    </w:p>
+    <w:p>
+      <w:pPr>
+        <w:jc w:val="both"/>
+      </w:pPr>
+      <w:r>
+        <w:rPr>
+          <w:b/>
+        </w:rPr>
+        <w:t>attachInterrupt</w:t>
+      </w:r>
+      <w:r>
+        <w:t>(num_interrupt, ISR, modo)</w:t>
+      </w:r>
+    </w:p>
+    <w:p>
+      <w:pPr>
+        <w:jc w:val="both"/>
+      </w:pPr>
+      <w:r>
+        <w:t xml:space="preserve">Donde </w:t>
+      </w:r>
+      <w:r>
+        <w:rPr>
+          <w:i/>
+        </w:rPr>
+        <w:t>num_interrupt</w:t>
+      </w:r>
+      <w:r>
+        <w:t xml:space="preserve"> corresponde a</w:t>
+      </w:r>
+      <w:r>
+        <w:t>l índice de</w:t>
+      </w:r>
+      <w:r>
+        <w:t xml:space="preserve"> la tabla de vector</w:t>
+      </w:r>
+      <w:r>
+        <w:t>es de interrupción</w:t>
+      </w:r>
+      <w:r>
+        <w:t xml:space="preserve"> de la </w:t>
+      </w:r>
+      <w:r>
+        <w:t>que</w:t>
+      </w:r>
+      <w:r>
+        <w:t xml:space="preserve"> activará la ISR</w:t>
+      </w:r>
+      <w:r>
+        <w:t xml:space="preserve">, una recomendación es utilizar </w:t>
+      </w:r>
+      <w:r>
+        <w:rPr>
+          <w:b/>
+        </w:rPr>
+        <w:t>digitalPinToInterrupt</w:t>
+      </w:r>
+      <w:r>
+        <w:t>(</w:t>
+      </w:r>
+      <w:r>
+        <w:t>n_</w:t>
+      </w:r>
+      <w:r>
+        <w:t>pin</w:t>
+      </w:r>
+      <w:r>
+        <w:t>)</w:t>
+      </w:r>
+      <w:r>
+        <w:t xml:space="preserve">, que devuelve el índice de la tabla correspondiente a la interrupción del pin </w:t>
+      </w:r>
+      <w:r>
+        <w:rPr>
+          <w:i/>
+        </w:rPr>
+        <w:t>n_p</w:t>
+      </w:r>
+      <w:r>
+        <w:rPr>
+          <w:i/>
+        </w:rPr>
+        <w:t>in</w:t>
+      </w:r>
+      <w:r>
+        <w:t xml:space="preserve">, esto es para facilitar la portabilidad del código a otro modelo de Arduino; </w:t>
+      </w:r>
+      <w:r>
+        <w:rPr>
+          <w:i/>
+        </w:rPr>
+        <w:t>ISR</w:t>
+      </w:r>
+      <w:r>
+        <w:t xml:space="preserve"> es el identificador de la función que</w:t>
+      </w:r>
+      <w:r>
+        <w:t xml:space="preserve"> será </w:t>
+      </w:r>
+      <w:r>
+        <w:t>ejecutada</w:t>
       </w:r>
       <w:r>
         <w:t xml:space="preserve"> </w:t>
       </w:r>
       <w:r>
-        <w:t>siguiente</w:t>
+        <w:t xml:space="preserve">en respuesta a la </w:t>
+      </w:r>
+      <w:r>
+        <w:t>IRQ</w:t>
+      </w:r>
+      <w:r>
+        <w:t xml:space="preserve">, y finalmente </w:t>
+      </w:r>
+      <w:r>
+        <w:rPr>
+          <w:i/>
+        </w:rPr>
+        <w:t>modo</w:t>
+      </w:r>
+      <w:r>
+        <w:t xml:space="preserve"> corresponde a la forma en que la interrupción será disparada, la cual puede ser cualquiera de los siguientes:</w:t>
+      </w:r>
+    </w:p>
+    <w:p>
+      <w:pPr>
+        <w:jc w:val="both"/>
+      </w:pPr>
+      <w:r>
+        <w:rPr>
+          <w:b/>
+        </w:rPr>
+        <w:t>LOW</w:t>
+      </w:r>
+      <w:r>
+        <w:t>: Se activa la interrupción cuando se encuentra un valor de 0 V en el pin designado.</w:t>
+      </w:r>
+    </w:p>
+    <w:p>
+      <w:pPr>
+        <w:jc w:val="both"/>
+      </w:pPr>
+      <w:r>
+        <w:rPr>
+          <w:b/>
+        </w:rPr>
+        <w:t>CHANGE</w:t>
+      </w:r>
+      <w:r>
+        <w:t>: Se activa la interrupción cuando se detecta un cambio en el voltaje o valor lógico del pin.</w:t>
+      </w:r>
+    </w:p>
+    <w:p>
+      <w:pPr>
+        <w:jc w:val="both"/>
+      </w:pPr>
+      <w:r>
+        <w:rPr>
+          <w:b/>
+        </w:rPr>
+        <w:t>RISING</w:t>
+      </w:r>
+      <w:r>
+        <w:t>: Cuando hay un flanco de subida, es decir, se pasa de un estado de LOW a HIGH.</w:t>
+      </w:r>
+    </w:p>
+    <w:p>
+      <w:pPr>
+        <w:jc w:val="both"/>
+      </w:pPr>
+      <w:r>
+        <w:rPr>
+          <w:b/>
+        </w:rPr>
+        <w:t>FALLING</w:t>
+      </w:r>
+      <w:r>
+        <w:t>: Cuando hay un flanco de bajada, es decir, se pasa de un estado de HIGH a LOW.</w:t>
+      </w:r>
+    </w:p>
+    <w:p>
+      <w:pPr>
+        <w:jc w:val="both"/>
+      </w:pPr>
+      <w:r>
+        <w:t>Adicionalmente, para desasociar una función con interrupción se puede utilizar la sentencia:</w:t>
+      </w:r>
+    </w:p>
+    <w:p>
+      <w:pPr>
+        <w:jc w:val="both"/>
+      </w:pPr>
+      <w:r>
+        <w:rPr>
+          <w:b/>
+        </w:rPr>
+        <w:t>detachInterrupt</w:t>
+      </w:r>
+      <w:r>
+        <w:t>(num_interrupt)</w:t>
+      </w:r>
+    </w:p>
+    <w:p>
+      <w:pPr>
+        <w:jc w:val="both"/>
+      </w:pPr>
+      <w:r>
+        <w:t xml:space="preserve">Donde de nuevo </w:t>
+      </w:r>
+      <w:r>
+        <w:rPr>
+          <w:i/>
+        </w:rPr>
+        <w:t>num_interrupt</w:t>
+      </w:r>
+      <w:r>
+        <w:t xml:space="preserve"> corresponde al índice de la tabla</w:t>
+      </w:r>
+      <w:r>
+        <w:t>.</w:t>
+      </w:r>
+    </w:p>
+    <w:p>
+      <w:pPr>
+        <w:jc w:val="both"/>
+      </w:pPr>
+      <w:r>
+        <w:t>Finalmente, concluimos esta sección con algunas recomendaciones a la hora de implementar una ISR:</w:t>
+      </w:r>
+    </w:p>
+    <w:p>
+      <w:pPr>
+        <w:pStyle w:val="Prrafodelista"/>
+        <w:numPr>
+          <w:ilvl w:val="0"/>
+          <w:numId w:val="3"/>
+        </w:numPr>
+        <w:jc w:val="both"/>
+      </w:pPr>
+      <w:r>
+        <w:t xml:space="preserve">Durante la ejecución de la ISR, no se actualiza la función </w:t>
+      </w:r>
+      <w:proofErr w:type="gramStart"/>
+      <w:r>
+        <w:rPr>
+          <w:b/>
+        </w:rPr>
+        <w:t>millis</w:t>
+      </w:r>
+      <w:r>
+        <w:t>(</w:t>
+      </w:r>
+      <w:proofErr w:type="gramEnd"/>
+      <w:r>
+        <w:t xml:space="preserve">) y </w:t>
+      </w:r>
+      <w:r>
+        <w:rPr>
+          <w:b/>
+        </w:rPr>
+        <w:t>micros</w:t>
+      </w:r>
+      <w:r>
+        <w:t xml:space="preserve">(), por lo cual la función </w:t>
+      </w:r>
+      <w:r>
+        <w:rPr>
+          <w:b/>
+        </w:rPr>
+        <w:t>delay</w:t>
+      </w:r>
+      <w:r>
+        <w:t xml:space="preserve">() no funciona pues </w:t>
+      </w:r>
+      <w:r>
+        <w:t>utiliza internamente</w:t>
+      </w:r>
+      <w:r>
+        <w:t xml:space="preserve"> a</w:t>
       </w:r>
       <w:r>
         <w:t xml:space="preserve"> </w:t>
       </w:r>
       <w:r>
-        <w:t xml:space="preserve">instrucción </w:t>
-      </w:r>
-      <w:r>
-        <w:t>del proceso que fue interrumpido</w:t>
+        <w:rPr>
+          <w:b/>
+        </w:rPr>
+        <w:t>millis</w:t>
+      </w:r>
+      <w:r>
+        <w:t>()</w:t>
       </w:r>
       <w:r>
         <w:t>.</w:t>
@@ -860,53 +1276,99 @@
     </w:p>
     <w:p>
       <w:pPr>
-        <w:jc w:val="both"/>
-      </w:pPr>
-      <w:r>
-        <w:t xml:space="preserve">En el ítem tres se menciona que justo antes de comenzar con la ejecución de la ISR el bit GIE es desactivado para no recibir otra </w:t>
-      </w:r>
-      <w:r>
-        <w:t>interrupción durante el proceso;</w:t>
-      </w:r>
-      <w:r>
-        <w:t xml:space="preserve"> en caso de que se requiera </w:t>
-      </w:r>
-      <w:r>
-        <w:t>procesar otra posible interrupción dentro de la ISR, es necesario habilitar explícitamente el bit GIE por medio de las instrucciones que esta contiene [Intel].</w:t>
-      </w:r>
-    </w:p>
-    <w:p>
-      <w:pPr>
-        <w:jc w:val="both"/>
-      </w:pPr>
-      <w:r>
-        <w:t xml:space="preserve">Un último aspecto para mencionar sobre el funcionamiento de las interrupciones es la prioridad. Cuando dos interrupciones se presentan, la primera en ser atendida es la que primero se encuentre dentro de la tabla de vectores de interrupción, mientras que la segunda es postergada al momento en que se concluye la ejecución de la ISR de la primera, por lo cual el orden en que se colocan las interrupciones dentro de la tabla les asigna una prioridad respecto a las demás; </w:t>
-      </w:r>
-      <w:r>
-        <w:t>sin embargo</w:t>
-      </w:r>
-      <w:r>
-        <w:t>, dentro de la gama alta de microcontroladores podemos encontrar modelos que pueden clasificar las interrupciones como de alta o baja</w:t>
-      </w:r>
-      <w:r>
-        <w:t xml:space="preserve"> prioridad</w:t>
-      </w:r>
-      <w:r>
-        <w:t>, permitiendo que la ejecución de la ISR de</w:t>
-      </w:r>
-      <w:r>
-        <w:t xml:space="preserve"> una interrupción de baja prioridad pueda ser interrumpida por una de alta, mientras que una de alta no puede ser interrumpida por una de baja [UNO].</w:t>
-      </w:r>
-    </w:p>
-    <w:p>
-      <w:pPr>
-        <w:jc w:val="both"/>
-      </w:pPr>
-      <w:r>
-        <w:t>Explicar cómo implementar por software y dar los consejos, luego pueden ser borrados en caso de que hagan el trabajo muy extenso.</w:t>
-      </w:r>
-      <w:bookmarkStart w:id="0" w:name="_GoBack"/>
-      <w:bookmarkEnd w:id="0"/>
+        <w:pStyle w:val="Prrafodelista"/>
+        <w:numPr>
+          <w:ilvl w:val="0"/>
+          <w:numId w:val="3"/>
+        </w:numPr>
+        <w:jc w:val="both"/>
+      </w:pPr>
+      <w:r>
+        <w:t>Las ISR deben poder ejecutarse lo más rápido posible, pues interrumpen la ejecución de algún otro proceso</w:t>
+      </w:r>
+      <w:r>
+        <w:t>, por lo cual no es recomendable utilizar funciones de entrada y salida como</w:t>
+      </w:r>
+      <w:r>
+        <w:t xml:space="preserve"> </w:t>
+      </w:r>
+      <w:r>
+        <w:rPr>
+          <w:b/>
+        </w:rPr>
+        <w:t>Serial.print</w:t>
+      </w:r>
+      <w:r>
+        <w:t xml:space="preserve">() o </w:t>
+      </w:r>
+      <w:r>
+        <w:rPr>
+          <w:b/>
+        </w:rPr>
+        <w:t>Serial.read</w:t>
+      </w:r>
+      <w:r>
+        <w:t>().</w:t>
+      </w:r>
+    </w:p>
+    <w:p>
+      <w:pPr>
+        <w:pStyle w:val="Prrafodelista"/>
+        <w:numPr>
+          <w:ilvl w:val="0"/>
+          <w:numId w:val="3"/>
+        </w:numPr>
+        <w:jc w:val="both"/>
+      </w:pPr>
+      <w:r>
+        <w:t xml:space="preserve">Las variables externas a la ISR deben ser declaradas utilizando el modificador </w:t>
+      </w:r>
+      <w:r>
+        <w:rPr>
+          <w:b/>
+        </w:rPr>
+        <w:t>volatile</w:t>
+      </w:r>
+      <w:r>
+        <w:t>, esto le indicará la compilador que estas variables pueden modificar su valor en cualquier momento de la ejecución</w:t>
+      </w:r>
+      <w:r>
+        <w:t>.</w:t>
+      </w:r>
+    </w:p>
+    <w:p>
+      <w:pPr>
+        <w:jc w:val="both"/>
+      </w:pPr>
+      <w:r>
+        <w:t>La información de esta sección fue tomada en su mayoría de [UNO]</w:t>
+      </w:r>
+      <w:r>
+        <w:t>,</w:t>
+      </w:r>
+      <w:r>
+        <w:t xml:space="preserve"> [ArduinoRef]</w:t>
+      </w:r>
+      <w:r>
+        <w:t xml:space="preserve"> y [LuisLlamas]</w:t>
+      </w:r>
+      <w:r>
+        <w:t>.</w:t>
+      </w:r>
+    </w:p>
+    <w:p>
+      <w:pPr>
+        <w:jc w:val="both"/>
+      </w:pPr>
+      <w:r>
+        <w:t>*MicroPython es una implementación del lenguaje de programación Python 3 optimizada para correr en microcontroladores, ofreciendo una forma de utilizar Python 3 para programar operaciones de bajo nivel</w:t>
+      </w:r>
+      <w:r>
+        <w:t xml:space="preserve"> [MicroPython]</w:t>
+      </w:r>
+      <w:r>
+        <w:t>.</w:t>
+      </w:r>
     </w:p>
     <w:sectPr>
       <w:pgSz w:w="12240" w:h="15840"/>
@@ -918,6 +1380,56 @@
 </w:document>
 </file>
 
+<file path=word/endnotes.xml><?xml version="1.0" encoding="utf-8"?>
+<w:endnotes xmlns:wpc="http://schemas.microsoft.com/office/word/2010/wordprocessingCanvas" xmlns:mc="http://schemas.openxmlformats.org/markup-compatibility/2006" xmlns:o="urn:schemas-microsoft-com:office:office" xmlns:r="http://schemas.openxmlformats.org/officeDocument/2006/relationships" xmlns:m="http://schemas.openxmlformats.org/officeDocument/2006/math" xmlns:v="urn:schemas-microsoft-com:vml" xmlns:wp14="http://schemas.microsoft.com/office/word/2010/wordprocessingDrawing" xmlns:wp="http://schemas.openxmlformats.org/drawingml/2006/wordprocessingDrawing" xmlns:w10="urn:schemas-microsoft-com:office:word" xmlns:w="http://schemas.openxmlformats.org/wordprocessingml/2006/main" xmlns:w14="http://schemas.microsoft.com/office/word/2010/wordml" xmlns:w15="http://schemas.microsoft.com/office/word/2012/wordml" xmlns:wpg="http://schemas.microsoft.com/office/word/2010/wordprocessingGroup" xmlns:wpi="http://schemas.microsoft.com/office/word/2010/wordprocessingInk" xmlns:wne="http://schemas.microsoft.com/office/word/2006/wordml" xmlns:wps="http://schemas.microsoft.com/office/word/2010/wordprocessingShape" mc:Ignorable="w14 w15 wp14">
+  <w:endnote w:type="separator" w:id="-1">
+    <w:p>
+      <w:pPr>
+        <w:spacing w:after="0" w:line="240" w:lineRule="auto"/>
+      </w:pPr>
+      <w:r>
+        <w:separator/>
+      </w:r>
+    </w:p>
+  </w:endnote>
+  <w:endnote w:type="continuationSeparator" w:id="0">
+    <w:p>
+      <w:pPr>
+        <w:spacing w:after="0" w:line="240" w:lineRule="auto"/>
+      </w:pPr>
+      <w:r>
+        <w:continuationSeparator/>
+      </w:r>
+    </w:p>
+  </w:endnote>
+</w:endnotes>
+</file>
+
+<file path=word/footnotes.xml><?xml version="1.0" encoding="utf-8"?>
+<w:footnotes xmlns:wpc="http://schemas.microsoft.com/office/word/2010/wordprocessingCanvas" xmlns:mc="http://schemas.openxmlformats.org/markup-compatibility/2006" xmlns:o="urn:schemas-microsoft-com:office:office" xmlns:r="http://schemas.openxmlformats.org/officeDocument/2006/relationships" xmlns:m="http://schemas.openxmlformats.org/officeDocument/2006/math" xmlns:v="urn:schemas-microsoft-com:vml" xmlns:wp14="http://schemas.microsoft.com/office/word/2010/wordprocessingDrawing" xmlns:wp="http://schemas.openxmlformats.org/drawingml/2006/wordprocessingDrawing" xmlns:w10="urn:schemas-microsoft-com:office:word" xmlns:w="http://schemas.openxmlformats.org/wordprocessingml/2006/main" xmlns:w14="http://schemas.microsoft.com/office/word/2010/wordml" xmlns:w15="http://schemas.microsoft.com/office/word/2012/wordml" xmlns:wpg="http://schemas.microsoft.com/office/word/2010/wordprocessingGroup" xmlns:wpi="http://schemas.microsoft.com/office/word/2010/wordprocessingInk" xmlns:wne="http://schemas.microsoft.com/office/word/2006/wordml" xmlns:wps="http://schemas.microsoft.com/office/word/2010/wordprocessingShape" mc:Ignorable="w14 w15 wp14">
+  <w:footnote w:type="separator" w:id="-1">
+    <w:p>
+      <w:pPr>
+        <w:spacing w:after="0" w:line="240" w:lineRule="auto"/>
+      </w:pPr>
+      <w:r>
+        <w:separator/>
+      </w:r>
+    </w:p>
+  </w:footnote>
+  <w:footnote w:type="continuationSeparator" w:id="0">
+    <w:p>
+      <w:pPr>
+        <w:spacing w:after="0" w:line="240" w:lineRule="auto"/>
+      </w:pPr>
+      <w:r>
+        <w:continuationSeparator/>
+      </w:r>
+    </w:p>
+  </w:footnote>
+</w:footnotes>
+</file>
+
 <file path=word/numbering.xml><?xml version="1.0" encoding="utf-8"?>
 <w:numbering xmlns:wpc="http://schemas.microsoft.com/office/word/2010/wordprocessingCanvas" xmlns:mc="http://schemas.openxmlformats.org/markup-compatibility/2006" xmlns:o="urn:schemas-microsoft-com:office:office" xmlns:r="http://schemas.openxmlformats.org/officeDocument/2006/relationships" xmlns:m="http://schemas.openxmlformats.org/officeDocument/2006/math" xmlns:v="urn:schemas-microsoft-com:vml" xmlns:wp14="http://schemas.microsoft.com/office/word/2010/wordprocessingDrawing" xmlns:wp="http://schemas.openxmlformats.org/drawingml/2006/wordprocessingDrawing" xmlns:w10="urn:schemas-microsoft-com:office:word" xmlns:w="http://schemas.openxmlformats.org/wordprocessingml/2006/main" xmlns:w14="http://schemas.microsoft.com/office/word/2010/wordml" xmlns:w15="http://schemas.microsoft.com/office/word/2012/wordml" xmlns:wpg="http://schemas.microsoft.com/office/word/2010/wordprocessingGroup" xmlns:wpi="http://schemas.microsoft.com/office/word/2010/wordprocessingInk" xmlns:wne="http://schemas.microsoft.com/office/word/2006/wordml" xmlns:wps="http://schemas.microsoft.com/office/word/2010/wordprocessingShape" mc:Ignorable="w14 w15 wp14">
   <w:abstractNum w:abstractNumId="0">
@@ -1010,6 +1522,95 @@
     </w:lvl>
   </w:abstractNum>
   <w:abstractNum w:abstractNumId="1">
+    <w:nsid w:val="519924BA"/>
+    <w:multiLevelType w:val="hybridMultilevel"/>
+    <w:tmpl w:val="10063876"/>
+    <w:lvl w:ilvl="0" w:tplc="240A000F">
+      <w:start w:val="1"/>
+      <w:numFmt w:val="decimal"/>
+      <w:lvlText w:val="%1."/>
+      <w:lvlJc w:val="left"/>
+      <w:pPr>
+        <w:ind w:left="720" w:hanging="360"/>
+      </w:pPr>
+      <w:rPr>
+        <w:rFonts w:hint="default"/>
+      </w:rPr>
+    </w:lvl>
+    <w:lvl w:ilvl="1" w:tplc="240A0019" w:tentative="1">
+      <w:start w:val="1"/>
+      <w:numFmt w:val="lowerLetter"/>
+      <w:lvlText w:val="%2."/>
+      <w:lvlJc w:val="left"/>
+      <w:pPr>
+        <w:ind w:left="1440" w:hanging="360"/>
+      </w:pPr>
+    </w:lvl>
+    <w:lvl w:ilvl="2" w:tplc="240A001B" w:tentative="1">
+      <w:start w:val="1"/>
+      <w:numFmt w:val="lowerRoman"/>
+      <w:lvlText w:val="%3."/>
+      <w:lvlJc w:val="right"/>
+      <w:pPr>
+        <w:ind w:left="2160" w:hanging="180"/>
+      </w:pPr>
+    </w:lvl>
+    <w:lvl w:ilvl="3" w:tplc="240A000F" w:tentative="1">
+      <w:start w:val="1"/>
+      <w:numFmt w:val="decimal"/>
+      <w:lvlText w:val="%4."/>
+      <w:lvlJc w:val="left"/>
+      <w:pPr>
+        <w:ind w:left="2880" w:hanging="360"/>
+      </w:pPr>
+    </w:lvl>
+    <w:lvl w:ilvl="4" w:tplc="240A0019" w:tentative="1">
+      <w:start w:val="1"/>
+      <w:numFmt w:val="lowerLetter"/>
+      <w:lvlText w:val="%5."/>
+      <w:lvlJc w:val="left"/>
+      <w:pPr>
+        <w:ind w:left="3600" w:hanging="360"/>
+      </w:pPr>
+    </w:lvl>
+    <w:lvl w:ilvl="5" w:tplc="240A001B" w:tentative="1">
+      <w:start w:val="1"/>
+      <w:numFmt w:val="lowerRoman"/>
+      <w:lvlText w:val="%6."/>
+      <w:lvlJc w:val="right"/>
+      <w:pPr>
+        <w:ind w:left="4320" w:hanging="180"/>
+      </w:pPr>
+    </w:lvl>
+    <w:lvl w:ilvl="6" w:tplc="240A000F" w:tentative="1">
+      <w:start w:val="1"/>
+      <w:numFmt w:val="decimal"/>
+      <w:lvlText w:val="%7."/>
+      <w:lvlJc w:val="left"/>
+      <w:pPr>
+        <w:ind w:left="5040" w:hanging="360"/>
+      </w:pPr>
+    </w:lvl>
+    <w:lvl w:ilvl="7" w:tplc="240A0019" w:tentative="1">
+      <w:start w:val="1"/>
+      <w:numFmt w:val="lowerLetter"/>
+      <w:lvlText w:val="%8."/>
+      <w:lvlJc w:val="left"/>
+      <w:pPr>
+        <w:ind w:left="5760" w:hanging="360"/>
+      </w:pPr>
+    </w:lvl>
+    <w:lvl w:ilvl="8" w:tplc="240A001B" w:tentative="1">
+      <w:start w:val="1"/>
+      <w:numFmt w:val="lowerRoman"/>
+      <w:lvlText w:val="%9."/>
+      <w:lvlJc w:val="right"/>
+      <w:pPr>
+        <w:ind w:left="6480" w:hanging="180"/>
+      </w:pPr>
+    </w:lvl>
+  </w:abstractNum>
+  <w:abstractNum w:abstractNumId="2">
     <w:nsid w:val="76B55DCF"/>
     <w:multiLevelType w:val="hybridMultilevel"/>
     <w:tmpl w:val="A3F437C0"/>
@@ -1099,10 +1700,13 @@
     </w:lvl>
   </w:abstractNum>
   <w:num w:numId="1">
-    <w:abstractNumId w:val="1"/>
+    <w:abstractNumId w:val="2"/>
   </w:num>
   <w:num w:numId="2">
     <w:abstractNumId w:val="0"/>
+  </w:num>
+  <w:num w:numId="3">
+    <w:abstractNumId w:val="1"/>
   </w:num>
 </w:numbering>
 </file>
@@ -1551,6 +2155,50 @@
       <w:contextualSpacing/>
     </w:pPr>
   </w:style>
+  <w:style w:type="paragraph" w:styleId="Encabezado">
+    <w:name w:val="header"/>
+    <w:basedOn w:val="Normal"/>
+    <w:link w:val="EncabezadoCar"/>
+    <w:uiPriority w:val="99"/>
+    <w:unhideWhenUsed/>
+    <w:rsid w:val="00FC3C69"/>
+    <w:pPr>
+      <w:tabs>
+        <w:tab w:val="center" w:pos="4419"/>
+        <w:tab w:val="right" w:pos="8838"/>
+      </w:tabs>
+      <w:spacing w:after="0" w:line="240" w:lineRule="auto"/>
+    </w:pPr>
+  </w:style>
+  <w:style w:type="character" w:customStyle="1" w:styleId="EncabezadoCar">
+    <w:name w:val="Encabezado Car"/>
+    <w:basedOn w:val="Fuentedeprrafopredeter"/>
+    <w:link w:val="Encabezado"/>
+    <w:uiPriority w:val="99"/>
+    <w:rsid w:val="00FC3C69"/>
+  </w:style>
+  <w:style w:type="paragraph" w:styleId="Piedepgina">
+    <w:name w:val="footer"/>
+    <w:basedOn w:val="Normal"/>
+    <w:link w:val="PiedepginaCar"/>
+    <w:uiPriority w:val="99"/>
+    <w:unhideWhenUsed/>
+    <w:rsid w:val="00FC3C69"/>
+    <w:pPr>
+      <w:tabs>
+        <w:tab w:val="center" w:pos="4419"/>
+        <w:tab w:val="right" w:pos="8838"/>
+      </w:tabs>
+      <w:spacing w:after="0" w:line="240" w:lineRule="auto"/>
+    </w:pPr>
+  </w:style>
+  <w:style w:type="character" w:customStyle="1" w:styleId="PiedepginaCar">
+    <w:name w:val="Pie de página Car"/>
+    <w:basedOn w:val="Fuentedeprrafopredeter"/>
+    <w:link w:val="Piedepgina"/>
+    <w:uiPriority w:val="99"/>
+    <w:rsid w:val="00FC3C69"/>
+  </w:style>
 </w:styles>
 </file>
 

</xml_diff>

<commit_message>
INTERRUPCIONES - Trabajo casi terminado
Revisamos la redacción del documento y lo pasamos a
LaTex vía Overleaf, falta grabar el vídeo sobre el
ejemplo demostrativo, agregar la bibliografía y la
cibergrafía.
</commit_message>
<xml_diff>
--- a/Interrupciones/Interrupciones.docx
+++ b/Interrupciones/Interrupciones.docx
@@ -29,21 +29,62 @@
           <w:b/>
           <w:sz w:val="24"/>
         </w:rPr>
-        <w:t>¿Qué es una interrupción?</w:t>
-      </w:r>
-    </w:p>
-    <w:p>
-      <w:pPr>
-        <w:jc w:val="both"/>
-      </w:pPr>
-      <w:r>
-        <w:t xml:space="preserve">Dentro del ámbito de los microprocesadores, una interrupción es una señal que puede ser enviada desde el mundo exterior o emitida desde dentro del microprocesador que, gracias a un mecanismo del que </w:t>
-      </w:r>
-      <w:r>
-        <w:t>se comentará</w:t>
-      </w:r>
-      <w:r>
-        <w:t xml:space="preserve"> más adelante, es capaz de hacer que el microprocesador detenga el proceso que estaba ejecutando y en respuesta a dicha señal (la interrupción), ejecuta un conjunto de instrucciones predefinidas</w:t>
+        <w:t xml:space="preserve">¿Qué es una </w:t>
+      </w:r>
+      <w:r>
+        <w:rPr>
+          <w:b/>
+          <w:sz w:val="24"/>
+        </w:rPr>
+        <w:t>I</w:t>
+      </w:r>
+      <w:r>
+        <w:rPr>
+          <w:b/>
+          <w:sz w:val="24"/>
+        </w:rPr>
+        <w:t>nterrupción?</w:t>
+      </w:r>
+    </w:p>
+    <w:p>
+      <w:pPr>
+        <w:jc w:val="both"/>
+      </w:pPr>
+      <w:r>
+        <w:t>Dentro del ámbito de los microprocesadores, una interrupción es una señal que puede ser enviada desde el mundo exterior o emitida desde dentro del microprocesador</w:t>
+      </w:r>
+      <w:r>
+        <w:t xml:space="preserve"> que, gracias a un mecanismo del</w:t>
+      </w:r>
+      <w:r>
+        <w:t xml:space="preserve"> que </w:t>
+      </w:r>
+      <w:r>
+        <w:t xml:space="preserve">se </w:t>
+      </w:r>
+      <w:r>
+        <w:t>hablará</w:t>
+      </w:r>
+      <w:r>
+        <w:t xml:space="preserve"> más ade</w:t>
+      </w:r>
+      <w:r>
+        <w:t xml:space="preserve">lante, es capaz de hacer que este </w:t>
+      </w:r>
+      <w:r>
+        <w:t>detenga el proceso que estaba ejecutando</w:t>
+      </w:r>
+      <w:r>
+        <w:t>,</w:t>
+      </w:r>
+      <w:r>
+        <w:t xml:space="preserve"> y en respuesta a dicha </w:t>
+      </w:r>
+      <w:r>
+        <w:t>señal (la interrupción), ejecute</w:t>
+      </w:r>
+      <w:r>
+        <w:t xml:space="preserve"> un conjunto de instrucciones predefinidas</w:t>
       </w:r>
       <w:r>
         <w:t>, denominadas ISR (</w:t>
@@ -58,12 +99,21 @@
         <w:t>)</w:t>
       </w:r>
       <w:r>
-        <w:t>, para luego retomar la ejecución del proceso anterior exactamente en las mismas condiciones en</w:t>
+        <w:t xml:space="preserve">, para luego </w:t>
+      </w:r>
+      <w:r>
+        <w:t>reanudar</w:t>
+      </w:r>
+      <w:r>
+        <w:t xml:space="preserve"> la ejecución del proceso anterior exactamente en las mismas condiciones en</w:t>
       </w:r>
       <w:r>
         <w:t xml:space="preserve"> la</w:t>
       </w:r>
       <w:r>
+        <w:t>s</w:t>
+      </w:r>
+      <w:r>
         <w:t xml:space="preserve"> que fue interrumpido.</w:t>
       </w:r>
     </w:p>
@@ -100,7 +150,10 @@
         <w:t xml:space="preserve"> cuando se ejecuta una instrucción particular dentro del flujo del pro</w:t>
       </w:r>
       <w:r>
-        <w:t>gramar;</w:t>
+        <w:t>grama</w:t>
+      </w:r>
+      <w:r>
+        <w:t>;</w:t>
       </w:r>
       <w:r>
         <w:t xml:space="preserve"> su principal propósito es el manejo de excepciones</w:t>
@@ -138,7 +191,13 @@
         <w:t>contraposición</w:t>
       </w:r>
       <w:r>
-        <w:t>, las interrupciones externas o también denominadas como interrupciones por hardware, se refieren a las que se generan desde fuera del microprocesador como por ejemplo desde un periférico como un teclado o un mouse, o de</w:t>
+        <w:t>, las interrupciones externas o también denominadas como interrupciones por hardware, se refieren a las que se generan desde fuera del microprocesador</w:t>
+      </w:r>
+      <w:r>
+        <w:t>,</w:t>
+      </w:r>
+      <w:r>
+        <w:t xml:space="preserve"> por ejemplo desde un periférico como un teclado o un mouse, o de</w:t>
       </w:r>
       <w:r>
         <w:t>sde</w:t>
@@ -150,10 +209,22 @@
         <w:t xml:space="preserve"> de carácter asincrónico</w:t>
       </w:r>
       <w:r>
-        <w:t xml:space="preserve"> pues pueden suceder en cualquier momento, independientemente del reloj del microprocesador, y su propósito </w:t>
-      </w:r>
-      <w:r>
-        <w:t>principal es informar al microprocesador que una condición</w:t>
+        <w:t>,</w:t>
+      </w:r>
+      <w:r>
+        <w:t xml:space="preserve"> pues pueden suceder en cualquier momento independientemente del reloj del microprocesador, y su propósito </w:t>
+      </w:r>
+      <w:r>
+        <w:t xml:space="preserve">principal es </w:t>
+      </w:r>
+      <w:r>
+        <w:t>reportar</w:t>
+      </w:r>
+      <w:r>
+        <w:t xml:space="preserve"> </w:t>
+      </w:r>
+      <w:r>
+        <w:t>que una condición</w:t>
       </w:r>
       <w:r>
         <w:t xml:space="preserve"> de interés</w:t>
@@ -178,7 +249,21 @@
           <w:b/>
           <w:sz w:val="24"/>
         </w:rPr>
-        <w:t>Historia de las interrupciones</w:t>
+        <w:t xml:space="preserve">Breve </w:t>
+      </w:r>
+      <w:r>
+        <w:rPr>
+          <w:b/>
+          <w:sz w:val="24"/>
+        </w:rPr>
+        <w:t>Historia de las I</w:t>
+      </w:r>
+      <w:r>
+        <w:rPr>
+          <w:b/>
+          <w:sz w:val="24"/>
+        </w:rPr>
+        <w:t>nterrupciones</w:t>
       </w:r>
     </w:p>
     <w:p>
@@ -189,120 +274,141 @@
         <w:t>Las interrupciones</w:t>
       </w:r>
       <w:r>
-        <w:t xml:space="preserve"> internas fueron las primeras en ser implementadas, específicamente </w:t>
+        <w:t xml:space="preserve"> internas fueron las primeras en ser implementadas, </w:t>
+      </w:r>
+      <w:r>
+        <w:t xml:space="preserve">exclusivamente </w:t>
+      </w:r>
+      <w:r>
+        <w:t>para el manejo de excepciones.</w:t>
+      </w:r>
+      <w:r>
+        <w:t xml:space="preserve"> La computadora </w:t>
+      </w:r>
+      <w:r>
+        <w:t xml:space="preserve">UNIVAC-I </w:t>
+      </w:r>
+      <w:r>
+        <w:t>(1951) fue la primera en contar con el manejo de excepciones, aunque</w:t>
+      </w:r>
+      <w:r>
+        <w:t xml:space="preserve"> como</w:t>
+      </w:r>
+      <w:r>
+        <w:t xml:space="preserve"> se mencionó</w:t>
+      </w:r>
+      <w:r>
+        <w:t xml:space="preserve"> antes, las interrupciones internas son sincrónicas y la</w:t>
       </w:r>
       <w:r>
         <w:t xml:space="preserve"> </w:t>
       </w:r>
       <w:r>
-        <w:t>para el manejo de excepciones.</w:t>
-      </w:r>
-      <w:r>
-        <w:t xml:space="preserve"> La computadora </w:t>
-      </w:r>
-      <w:r>
-        <w:t xml:space="preserve">UNIVAC-I </w:t>
-      </w:r>
-      <w:r>
-        <w:t>(1951) fue la primera en contar con el manejo de excepciones, aunque</w:t>
-      </w:r>
-      <w:r>
-        <w:t xml:space="preserve"> como</w:t>
-      </w:r>
-      <w:r>
-        <w:t xml:space="preserve"> se mencionó</w:t>
-      </w:r>
-      <w:r>
-        <w:t xml:space="preserve"> antes, las interrupciones internas son sincrónicas y la</w:t>
+        <w:t>UNIVAC</w:t>
+      </w:r>
+      <w:r>
+        <w:t>-</w:t>
+      </w:r>
+      <w:r>
+        <w:t>I</w:t>
+      </w:r>
+      <w:r>
+        <w:t xml:space="preserve"> sólo contaba con este tipo de interrupciones</w:t>
+      </w:r>
+      <w:r>
+        <w:t xml:space="preserve"> [Irfan]</w:t>
+      </w:r>
+      <w:r>
+        <w:t>; la primera computadora en implementar interrupciones asincrónicas fue la NBS DYSEAC (1954)</w:t>
+      </w:r>
+      <w:r>
+        <w:t>, una computadora desarrollada para la US Army Signal Corps</w:t>
+      </w:r>
+      <w:r>
+        <w:t>, que extendía el concepto de interrupción a las operac</w:t>
+      </w:r>
+      <w:r>
+        <w:t>iones de entrada y salida convirtiéndose</w:t>
+      </w:r>
+      <w:r>
+        <w:t xml:space="preserve"> así</w:t>
+      </w:r>
+      <w:r>
+        <w:t xml:space="preserve"> en la prime</w:t>
+      </w:r>
+      <w:r>
+        <w:t>r</w:t>
+      </w:r>
+      <w:r>
+        <w:t>a</w:t>
+      </w:r>
+      <w:r>
+        <w:t xml:space="preserve"> en impl</w:t>
+      </w:r>
+      <w:r>
+        <w:t>ementar interrupciones externas</w:t>
+      </w:r>
+      <w:r>
+        <w:t xml:space="preserve"> [Huella]</w:t>
+      </w:r>
+      <w:r>
+        <w:t xml:space="preserve">. </w:t>
+      </w:r>
+      <w:r>
+        <w:t>Posteriormente, en</w:t>
+      </w:r>
+      <w:r>
+        <w:t xml:space="preserve"> la computadora UNIVAC 1103A (1956), sucesora de la UNIVAC 1103 (1953), </w:t>
+      </w:r>
+      <w:r>
+        <w:t xml:space="preserve">se </w:t>
+      </w:r>
+      <w:r>
+        <w:t>implementó</w:t>
+      </w:r>
+      <w:r>
+        <w:t xml:space="preserve"> un</w:t>
+      </w:r>
+      <w:r>
+        <w:t xml:space="preserve"> sistema de interrupciones </w:t>
+      </w:r>
+      <w:r>
+        <w:t>cuyo propósito era la</w:t>
       </w:r>
       <w:r>
         <w:t xml:space="preserve"> </w:t>
       </w:r>
       <w:r>
-        <w:t>UNIVAC</w:t>
-      </w:r>
-      <w:r>
-        <w:t>-</w:t>
-      </w:r>
-      <w:r>
-        <w:t>I</w:t>
-      </w:r>
-      <w:r>
-        <w:t xml:space="preserve"> sólo contaba con este tipo de interrupciones</w:t>
-      </w:r>
-      <w:r>
-        <w:t xml:space="preserve"> [Irfan]</w:t>
-      </w:r>
-      <w:r>
-        <w:t>; la primera computadora en implementar interrupciones asincrónicas fue la NBS DYSEAC (1954)</w:t>
-      </w:r>
-      <w:r>
-        <w:t>, una computadora desarrollada para la US Army Signal Corps</w:t>
-      </w:r>
-      <w:r>
-        <w:t>, que extendía el concepto de interrupción a las operaciones de entrada y salida siendo así la primar computadora en impl</w:t>
-      </w:r>
-      <w:r>
-        <w:t>ementar interrupciones externas</w:t>
+        <w:t>recolección de</w:t>
+      </w:r>
+      <w:r>
+        <w:t xml:space="preserve"> datos </w:t>
+      </w:r>
+      <w:r>
+        <w:t>en tiempo real de un túnel de viento</w:t>
+      </w:r>
+      <w:r>
+        <w:t xml:space="preserve"> perteneciente a </w:t>
+      </w:r>
+      <w:r>
+        <w:t>la NASA</w:t>
       </w:r>
       <w:r>
         <w:t xml:space="preserve"> [Huella]</w:t>
       </w:r>
       <w:r>
-        <w:t xml:space="preserve">. </w:t>
-      </w:r>
-      <w:r>
-        <w:t>Posteriormente, en</w:t>
-      </w:r>
-      <w:r>
-        <w:t xml:space="preserve"> la computadora UNIVAC 1103A (1956), sucesora de la UNIVAC 1103 (1953), </w:t>
-      </w:r>
-      <w:r>
-        <w:t xml:space="preserve">se </w:t>
-      </w:r>
-      <w:r>
-        <w:t>implementó</w:t>
-      </w:r>
-      <w:r>
-        <w:t xml:space="preserve"> un</w:t>
-      </w:r>
-      <w:r>
-        <w:t xml:space="preserve"> sistema de interrupciones </w:t>
-      </w:r>
-      <w:r>
-        <w:t>cuyo propósito era la</w:t>
+        <w:t>, convirtiéndola</w:t>
+      </w:r>
+      <w:r>
+        <w:t xml:space="preserve"> en la primera computadora en utilizar las interrupciones</w:t>
+      </w:r>
+      <w:r>
+        <w:t xml:space="preserve"> para</w:t>
       </w:r>
       <w:r>
         <w:t xml:space="preserve"> </w:t>
       </w:r>
       <w:r>
-        <w:t>recolección de</w:t>
-      </w:r>
-      <w:r>
-        <w:t xml:space="preserve"> datos </w:t>
-      </w:r>
-      <w:r>
-        <w:t>en tiempo real de un túnel de viento</w:t>
-      </w:r>
-      <w:r>
-        <w:t xml:space="preserve"> perteneciente a </w:t>
-      </w:r>
-      <w:r>
-        <w:t>la NASA</w:t>
-      </w:r>
-      <w:r>
-        <w:t xml:space="preserve"> [Huella]</w:t>
-      </w:r>
-      <w:r>
-        <w:t>, convirtiéndola así en la primera computadora en utilizar las interrupciones</w:t>
-      </w:r>
-      <w:r>
-        <w:t xml:space="preserve"> para</w:t>
-      </w:r>
-      <w:r>
-        <w:t xml:space="preserve"> </w:t>
-      </w:r>
-      <w:r>
         <w:t xml:space="preserve">este </w:t>
       </w:r>
       <w:r>
@@ -326,8 +432,6 @@
       <w:pPr>
         <w:jc w:val="both"/>
       </w:pPr>
-      <w:bookmarkStart w:id="0" w:name="_GoBack"/>
-      <w:bookmarkEnd w:id="0"/>
     </w:p>
     <w:p>
       <w:pPr>
@@ -379,7 +483,19 @@
         <w:jc w:val="both"/>
       </w:pPr>
       <w:r>
-        <w:t xml:space="preserve">Tres años después, hacía el año 1960, las interrupciones ya eran una parte importante del funcionamiento de la mayoría de </w:t>
+        <w:t>T</w:t>
+      </w:r>
+      <w:r>
+        <w:t xml:space="preserve">res años después, hacía </w:t>
+      </w:r>
+      <w:r>
+        <w:t xml:space="preserve">1960, las interrupciones ya eran una parte </w:t>
+      </w:r>
+      <w:r>
+        <w:t>fundamental</w:t>
+      </w:r>
+      <w:r>
+        <w:t xml:space="preserve"> del funcionamiento de la mayoría de </w:t>
       </w:r>
       <w:r>
         <w:t>computadoras</w:t>
@@ -520,7 +636,35 @@
           <w:b/>
           <w:sz w:val="24"/>
         </w:rPr>
-        <w:t>Implementación de las interrupciones al nivel de hardware</w:t>
+        <w:t>Impleme</w:t>
+      </w:r>
+      <w:r>
+        <w:rPr>
+          <w:b/>
+          <w:sz w:val="24"/>
+        </w:rPr>
+        <w:t>ntación de las Interrupciones a N</w:t>
+      </w:r>
+      <w:r>
+        <w:rPr>
+          <w:b/>
+          <w:sz w:val="24"/>
+        </w:rPr>
+        <w:t>iv</w:t>
+      </w:r>
+      <w:r>
+        <w:rPr>
+          <w:b/>
+          <w:sz w:val="24"/>
+        </w:rPr>
+        <w:t>el de H</w:t>
+      </w:r>
+      <w:r>
+        <w:rPr>
+          <w:b/>
+          <w:sz w:val="24"/>
+        </w:rPr>
+        <w:t>ardware</w:t>
       </w:r>
     </w:p>
     <w:p>
@@ -558,10 +702,19 @@
         <w:t xml:space="preserve"> Esta</w:t>
       </w:r>
       <w:r>
-        <w:t xml:space="preserve"> tabla se encuentra ordenada según la prioridad de las interrupciones, pero esto es algo que</w:t>
-      </w:r>
-      <w:r>
-        <w:t xml:space="preserve"> será explicado </w:t>
+        <w:t xml:space="preserve"> tabla se encuentra ordenada según la prioridad de las interrupciones, </w:t>
+      </w:r>
+      <w:r>
+        <w:t>aunque</w:t>
+      </w:r>
+      <w:r>
+        <w:t xml:space="preserve"> </w:t>
+      </w:r>
+      <w:r>
+        <w:t>el tema de la prioridad será</w:t>
+      </w:r>
+      <w:r>
+        <w:t xml:space="preserve"> explicado </w:t>
       </w:r>
       <w:r>
         <w:t>en detalle más adelante.</w:t>
@@ -599,7 +752,19 @@
         <w:t>].</w:t>
       </w:r>
       <w:r>
-        <w:t xml:space="preserve"> El resto de interrupciones de la tabla varían según el modelo del microcontrolador, por lo cual a la hora de implementar una interrupción el hardware utilizado sí afecta el proceso, pues </w:t>
+        <w:t xml:space="preserve"> E</w:t>
+      </w:r>
+      <w:r>
+        <w:t xml:space="preserve">l resto de interrupciones </w:t>
+      </w:r>
+      <w:r>
+        <w:t>varían según el modelo del microcontrolador, por lo cual a la hora de implementar una interrupción</w:t>
+      </w:r>
+      <w:r>
+        <w:t>,</w:t>
+      </w:r>
+      <w:r>
+        <w:t xml:space="preserve"> el hardware utilizado sí afecta el proceso, pues </w:t>
       </w:r>
       <w:r>
         <w:t>como</w:t>
@@ -620,6 +785,9 @@
         <w:t xml:space="preserve"> recibir interrupciones externas por todos sus pines</w:t>
       </w:r>
       <w:r>
+        <w:t xml:space="preserve"> digitales</w:t>
+      </w:r>
+      <w:r>
         <w:t>, mientras que</w:t>
       </w:r>
       <w:r>
@@ -629,7 +797,13 @@
         <w:t xml:space="preserve">en </w:t>
       </w:r>
       <w:r>
-        <w:t>el modelo UNO, las interrupciones externas solo pueden ser recibidas por los pines 2 y 3 [ArduinoRef].</w:t>
+        <w:t>el modelo UNO</w:t>
+      </w:r>
+      <w:r>
+        <w:t>, las interrupciones externas só</w:t>
+      </w:r>
+      <w:r>
+        <w:t>lo pueden ser recibidas por los pines 2 y 3 [ArduinoRef].</w:t>
       </w:r>
     </w:p>
     <w:p>
@@ -640,7 +814,10 @@
         <w:t xml:space="preserve">Para controlar cuales interrupciones pueden ser aceptadas por un microprocesador existen </w:t>
       </w:r>
       <w:r>
-        <w:t>registros especiales; el más importante es el</w:t>
+        <w:t>registros especiales,</w:t>
+      </w:r>
+      <w:r>
+        <w:t xml:space="preserve"> el más importante es el</w:t>
       </w:r>
       <w:r>
         <w:t xml:space="preserve"> bit</w:t>
@@ -697,7 +874,25 @@
         <w:jc w:val="both"/>
       </w:pPr>
       <w:r>
-        <w:t>La señal de la interrupción llega a la unidad de interrupciones, en donde una bandera es activada, luego de que en el mundo real se cumple una condición de interés y nuestro circuito lo detecta, o cuando se genera una interrupción interna desde dentro del microprocesador. En caso de ser una interrupción externa, la bandera se mantiene activada incluso si la señal del exterior se detuvo, esto es para evitar posibles omisiones [Fonseca].</w:t>
+        <w:t>La señal de la interrupción llega a la unidad de</w:t>
+      </w:r>
+      <w:r>
+        <w:t xml:space="preserve"> interrupciones</w:t>
+      </w:r>
+      <w:r>
+        <w:t xml:space="preserve"> en donde una bandera es activada, luego d</w:t>
+      </w:r>
+      <w:r>
+        <w:t>e que en el mundo real se cumpla</w:t>
+      </w:r>
+      <w:r>
+        <w:t xml:space="preserve"> una condición </w:t>
+      </w:r>
+      <w:r>
+        <w:t>de interés y nuestro circuito lo</w:t>
+      </w:r>
+      <w:r>
+        <w:t xml:space="preserve"> detecta, o cuando se genera una interrupción interna desde dentro del microprocesador. En caso de ser una interrupción externa, la bandera se mantiene activada incluso si la señal del exterior se detuvo, esto es para evitar posibles omisiones [Fonseca].</w:t>
       </w:r>
     </w:p>
     <w:p>
@@ -719,7 +914,19 @@
         <w:t xml:space="preserve">, y en caso afirmativo, en lugar de ejecutar la siguiente instrucción, </w:t>
       </w:r>
       <w:r>
-        <w:t xml:space="preserve">el microcontrolador guarda el estado de registros y banderas actual, además de la dirección de memoria </w:t>
+        <w:t xml:space="preserve">el </w:t>
+      </w:r>
+      <w:r>
+        <w:t xml:space="preserve">microprocesador </w:t>
+      </w:r>
+      <w:r>
+        <w:t>guarda el estado de registros y banderas actual</w:t>
+      </w:r>
+      <w:r>
+        <w:t>es</w:t>
+      </w:r>
+      <w:r>
+        <w:t xml:space="preserve">, además de la dirección de memoria </w:t>
       </w:r>
       <w:r>
         <w:t xml:space="preserve">del contador del programa (PC, </w:t>
@@ -770,7 +977,7 @@
         <w:t>es</w:t>
       </w:r>
       <w:r>
-        <w:t xml:space="preserve"> de interrupciones</w:t>
+        <w:t xml:space="preserve"> de interrupción</w:t>
       </w:r>
       <w:r>
         <w:t xml:space="preserve"> en busca de la fuente de la interrupción. Una observación importante es que pare que el anterior proceso ocurra debe estar habilitado el bit GIE.</w:t>
@@ -786,7 +993,13 @@
         <w:jc w:val="both"/>
       </w:pPr>
       <w:r>
-        <w:t>Cuando la fuente de interrupción es encontrada y su correspondiente bit de permiso está habilitado, se procede a desactivar el bit GIE para evitar que otra interrupción se genere y se salta a la dirección indicada en la tabla para comenzar la ejecución de la respectiva ISR.</w:t>
+        <w:t>Cuando la fuente de interrupción es encontrada y su correspondiente bit de permiso está habilitado, se procede a desactivar el bit GIE para evitar que otra interrupción se genere y se salta a la dirección indicada en la tabla</w:t>
+      </w:r>
+      <w:r>
+        <w:t>,</w:t>
+      </w:r>
+      <w:r>
+        <w:t xml:space="preserve"> para comenzar la ejecución de la respectiva ISR.</w:t>
       </w:r>
     </w:p>
     <w:p>
@@ -799,7 +1012,13 @@
         <w:jc w:val="both"/>
       </w:pPr>
       <w:r>
-        <w:t xml:space="preserve">Se ejecutan las instrucciones de la ISR, luego se activa de nuevo el bit GIE, además de restaura los registros, banderas y el contador del programa guardados, para </w:t>
+        <w:t>Se ejecutan las instrucciones de la ISR, luego se activa de nuevo el bit GIE, además de restaura</w:t>
+      </w:r>
+      <w:r>
+        <w:t>r</w:t>
+      </w:r>
+      <w:r>
+        <w:t xml:space="preserve"> los registros, banderas y el contador del programa guardados, para </w:t>
       </w:r>
       <w:r>
         <w:t>continuar</w:t>
@@ -819,7 +1038,13 @@
         <w:jc w:val="both"/>
       </w:pPr>
       <w:r>
-        <w:t xml:space="preserve">En el ítem tres se menciona que justo antes de comenzar con la ejecución de la ISR el bit GIE es desactivado para no recibir otra </w:t>
+        <w:t>En el ítem tres se menciona que justo antes de comenzar con la ejecución de la ISR</w:t>
+      </w:r>
+      <w:r>
+        <w:t>,</w:t>
+      </w:r>
+      <w:r>
+        <w:t xml:space="preserve"> el bit GIE es desactivado para no recibir otra </w:t>
       </w:r>
       <w:r>
         <w:t>interrupción durante el proceso;</w:t>
@@ -873,14 +1098,21 @@
           <w:b/>
           <w:sz w:val="24"/>
         </w:rPr>
-        <w:t xml:space="preserve">Implementación de las interrupciones al nivel de </w:t>
+        <w:t>Impleme</w:t>
       </w:r>
       <w:r>
         <w:rPr>
           <w:b/>
           <w:sz w:val="24"/>
         </w:rPr>
-        <w:t>software</w:t>
+        <w:t>ntación de las Interrupciones a Nivel de S</w:t>
+      </w:r>
+      <w:r>
+        <w:rPr>
+          <w:b/>
+          <w:sz w:val="24"/>
+        </w:rPr>
+        <w:t>oftware</w:t>
       </w:r>
     </w:p>
     <w:p>
@@ -900,10 +1132,19 @@
         <w:t xml:space="preserve"> directamente</w:t>
       </w:r>
       <w:r>
-        <w:t xml:space="preserve"> en assembly,</w:t>
-      </w:r>
-      <w:r>
-        <w:t xml:space="preserve"> pero también existen alternativas de más alto nivel como C,</w:t>
+        <w:t xml:space="preserve"> en A</w:t>
+      </w:r>
+      <w:r>
+        <w:t>ssembly,</w:t>
+      </w:r>
+      <w:r>
+        <w:t xml:space="preserve"> </w:t>
+      </w:r>
+      <w:r>
+        <w:t>aunque</w:t>
+      </w:r>
+      <w:r>
+        <w:t xml:space="preserve"> también existen alternativas de más alto nivel como C,</w:t>
       </w:r>
       <w:r>
         <w:t xml:space="preserve"> o</w:t>
@@ -975,7 +1216,13 @@
       </w:pPr>
       <w:r>
         <w:lastRenderedPageBreak/>
-        <w:t>En el Arduino UNO las únicas interrupciones externas son INT0 e INT1, las cuales corresponden a los pines 2 y 3 respectivamente. Para asignar una función como la ISR de una de estas dos interrupciones se utiliza la sentencia:</w:t>
+        <w:t xml:space="preserve">En el Arduino UNO las únicas interrupciones externas </w:t>
+      </w:r>
+      <w:r>
+        <w:t>son INT0 e INT1, las</w:t>
+      </w:r>
+      <w:r>
+        <w:t xml:space="preserve"> cuales corresponden a los pines 2 y 3 respectivamente. Para asignar una función como la ISR de una de estas dos interrupciones se utiliza la sentencia:</w:t>
       </w:r>
     </w:p>
     <w:p>
@@ -1006,28 +1253,25 @@
         <w:t>num_interrupt</w:t>
       </w:r>
       <w:r>
-        <w:t xml:space="preserve"> corresponde a</w:t>
-      </w:r>
-      <w:r>
-        <w:t>l índice de</w:t>
-      </w:r>
-      <w:r>
-        <w:t xml:space="preserve"> la tabla de vector</w:t>
-      </w:r>
-      <w:r>
-        <w:t>es de interrupción</w:t>
-      </w:r>
-      <w:r>
-        <w:t xml:space="preserve"> de la </w:t>
-      </w:r>
-      <w:r>
-        <w:t>que</w:t>
-      </w:r>
-      <w:r>
-        <w:t xml:space="preserve"> activará la ISR</w:t>
-      </w:r>
-      <w:r>
-        <w:t xml:space="preserve">, una recomendación es utilizar </w:t>
+        <w:t xml:space="preserve"> corresponde al índice </w:t>
+      </w:r>
+      <w:r>
+        <w:t>dentro de</w:t>
+      </w:r>
+      <w:r>
+        <w:t xml:space="preserve"> la tabla de vectores de interrupción</w:t>
+      </w:r>
+      <w:r>
+        <w:t xml:space="preserve"> de la</w:t>
+      </w:r>
+      <w:r>
+        <w:t xml:space="preserve"> interrupción</w:t>
+      </w:r>
+      <w:r>
+        <w:t xml:space="preserve"> </w:t>
+      </w:r>
+      <w:r>
+        <w:t xml:space="preserve">que activará la ISR, una recomendación es utilizar </w:t>
       </w:r>
       <w:r>
         <w:rPr>
@@ -1042,13 +1286,13 @@
         <w:t>n_</w:t>
       </w:r>
       <w:r>
-        <w:t>pin</w:t>
-      </w:r>
-      <w:r>
-        <w:t>)</w:t>
-      </w:r>
-      <w:r>
-        <w:t xml:space="preserve">, que devuelve el índice de la tabla correspondiente a la interrupción del pin </w:t>
+        <w:t>pin), que devuelve el índice de</w:t>
+      </w:r>
+      <w:r>
+        <w:t>ntro de</w:t>
+      </w:r>
+      <w:r>
+        <w:t xml:space="preserve"> la tabla correspondiente a la interrupción del pin </w:t>
       </w:r>
       <w:r>
         <w:rPr>
@@ -1072,19 +1316,13 @@
         <w:t>ISR</w:t>
       </w:r>
       <w:r>
-        <w:t xml:space="preserve"> es el identificador de la función que</w:t>
-      </w:r>
-      <w:r>
-        <w:t xml:space="preserve"> será </w:t>
+        <w:t xml:space="preserve"> es el identificador de la función que será </w:t>
       </w:r>
       <w:r>
         <w:t>ejecutada</w:t>
       </w:r>
       <w:r>
-        <w:t xml:space="preserve"> </w:t>
-      </w:r>
-      <w:r>
-        <w:t xml:space="preserve">en respuesta a la </w:t>
+        <w:t xml:space="preserve"> en respuesta a la </w:t>
       </w:r>
       <w:r>
         <w:t>IRQ</w:t>
@@ -1099,7 +1337,13 @@
         <w:t>modo</w:t>
       </w:r>
       <w:r>
-        <w:t xml:space="preserve"> corresponde a la forma en que la interrupción será disparada, la cual puede ser cualquiera de los siguientes:</w:t>
+        <w:t xml:space="preserve"> corresponde a la forma en que la</w:t>
+      </w:r>
+      <w:r>
+        <w:t xml:space="preserve"> interrupción será disparada, el</w:t>
+      </w:r>
+      <w:r>
+        <w:t xml:space="preserve"> cual puede ser cualquiera de los siguientes:</w:t>
       </w:r>
     </w:p>
     <w:p>
@@ -1163,7 +1407,16 @@
         <w:jc w:val="both"/>
       </w:pPr>
       <w:r>
-        <w:t>Adicionalmente, para desasociar una función con interrupción se puede utilizar la sentencia:</w:t>
+        <w:t>Adicionalmente</w:t>
+      </w:r>
+      <w:r>
+        <w:t xml:space="preserve"> para desasociar una función con</w:t>
+      </w:r>
+      <w:r>
+        <w:t xml:space="preserve"> una</w:t>
+      </w:r>
+      <w:r>
+        <w:t xml:space="preserve"> interrupción se puede utilizar la sentencia:</w:t>
       </w:r>
     </w:p>
     <w:p>
@@ -1194,18 +1447,27 @@
         <w:t>num_interrupt</w:t>
       </w:r>
       <w:r>
-        <w:t xml:space="preserve"> corresponde al índice de la tabla</w:t>
-      </w:r>
-      <w:r>
-        <w:t>.</w:t>
-      </w:r>
-    </w:p>
-    <w:p>
-      <w:pPr>
-        <w:jc w:val="both"/>
-      </w:pPr>
-      <w:r>
-        <w:t>Finalmente, concluimos esta sección con algunas recomendaciones a la hora de implementar una ISR:</w:t>
+        <w:t xml:space="preserve"> corresponde al índice de la tabla.</w:t>
+      </w:r>
+    </w:p>
+    <w:p>
+      <w:pPr>
+        <w:jc w:val="both"/>
+      </w:pPr>
+      <w:r>
+        <w:t>Finalmente, concluimos esta</w:t>
+      </w:r>
+      <w:r>
+        <w:t xml:space="preserve"> última</w:t>
+      </w:r>
+      <w:r>
+        <w:t xml:space="preserve"> sección con algunas recomendaciones </w:t>
+      </w:r>
+      <w:r>
+        <w:t>para</w:t>
+      </w:r>
+      <w:r>
+        <w:t xml:space="preserve"> implementar una ISR:</w:t>
       </w:r>
     </w:p>
     <w:p>
@@ -1220,7 +1482,6 @@
       <w:r>
         <w:t xml:space="preserve">Durante la ejecución de la ISR, no se actualiza la función </w:t>
       </w:r>
-      <w:proofErr w:type="gramStart"/>
       <w:r>
         <w:rPr>
           <w:b/>
@@ -1228,11 +1489,7 @@
         <w:t>millis</w:t>
       </w:r>
       <w:r>
-        <w:t>(</w:t>
-      </w:r>
-      <w:proofErr w:type="gramEnd"/>
-      <w:r>
-        <w:t xml:space="preserve">) y </w:t>
+        <w:t xml:space="preserve">() y </w:t>
       </w:r>
       <w:r>
         <w:rPr>
@@ -1330,7 +1587,10 @@
         <w:t>volatile</w:t>
       </w:r>
       <w:r>
-        <w:t>, esto le indicará la compilador que estas variables pueden modificar su valor en cualquier momento de la ejecución</w:t>
+        <w:t>, esto le indicará al</w:t>
+      </w:r>
+      <w:r>
+        <w:t xml:space="preserve"> compilador que estas variables pueden modificar su valor en cualquier momento de la ejecución</w:t>
       </w:r>
       <w:r>
         <w:t>.</w:t>
@@ -1341,7 +1601,13 @@
         <w:jc w:val="both"/>
       </w:pPr>
       <w:r>
-        <w:t>La información de esta sección fue tomada en su mayoría de [UNO]</w:t>
+        <w:t>La información de esta</w:t>
+      </w:r>
+      <w:r>
+        <w:t xml:space="preserve"> última</w:t>
+      </w:r>
+      <w:r>
+        <w:t xml:space="preserve"> sección fue tomada en su mayoría de [UNO]</w:t>
       </w:r>
       <w:r>
         <w:t>,</w:t>
@@ -1361,7 +1627,13 @@
         <w:jc w:val="both"/>
       </w:pPr>
       <w:r>
-        <w:t>*MicroPython es una implementación del lenguaje de programación Python 3 optimizada para correr en microcontroladores, ofreciendo una forma de utilizar Python 3 para programar operaciones de bajo nivel</w:t>
+        <w:t xml:space="preserve">*MicroPython es una implementación del lenguaje de programación Python 3 optimizada para correr en microcontroladores, ofreciendo una forma de utilizar Python 3 para </w:t>
+      </w:r>
+      <w:r>
+        <w:t>trabajar con</w:t>
+      </w:r>
+      <w:r>
+        <w:t xml:space="preserve"> operaciones de bajo nivel</w:t>
       </w:r>
       <w:r>
         <w:t xml:space="preserve"> [MicroPython]</w:t>
@@ -1369,6 +1641,8 @@
       <w:r>
         <w:t>.</w:t>
       </w:r>
+      <w:bookmarkStart w:id="0" w:name="_GoBack"/>
+      <w:bookmarkEnd w:id="0"/>
     </w:p>
     <w:sectPr>
       <w:pgSz w:w="12240" w:h="15840"/>

</xml_diff>